<commit_message>
at number 2 c (divergent)
</commit_message>
<xml_diff>
--- a/Assignment3/Report.docx
+++ b/Assignment3/Report.docx
@@ -5433,7 +5433,13 @@
             <w:rPr>
               <w:rFonts w:ascii="Cambria Math" w:hAnsi="Cambria Math"/>
             </w:rPr>
-            <m:t>:gap reluctance</m:t>
+            <m:t>:gap rel</m:t>
+          </m:r>
+          <m:r>
+            <w:rPr>
+              <w:rFonts w:ascii="Cambria Math" w:hAnsi="Cambria Math"/>
+            </w:rPr>
+            <m:t>uctance</m:t>
           </m:r>
         </m:oMath>
       </m:oMathPara>
@@ -8604,12 +8610,32 @@
                       </m:r>
                     </m:sup>
                   </m:sSup>
-                  <m:r>
-                    <w:rPr>
-                      <w:rFonts w:ascii="Cambria Math" w:hAnsi="Cambria Math"/>
-                    </w:rPr>
-                    <m:t>φ</m:t>
-                  </m:r>
+                  <m:sSup>
+                    <m:sSupPr>
+                      <m:ctrlPr>
+                        <w:rPr>
+                          <w:rFonts w:ascii="Cambria Math" w:hAnsi="Cambria Math"/>
+                          <w:i/>
+                        </w:rPr>
+                      </m:ctrlPr>
+                    </m:sSupPr>
+                    <m:e>
+                      <m:r>
+                        <w:rPr>
+                          <w:rFonts w:ascii="Cambria Math" w:hAnsi="Cambria Math"/>
+                        </w:rPr>
+                        <m:t>φ</m:t>
+                      </m:r>
+                    </m:e>
+                    <m:sup>
+                      <m:r>
+                        <w:rPr>
+                          <w:rFonts w:ascii="Cambria Math" w:hAnsi="Cambria Math"/>
+                        </w:rPr>
+                        <m:t>k</m:t>
+                      </m:r>
+                    </m:sup>
+                  </m:sSup>
                 </m:e>
               </m:d>
               <m:r>
@@ -8682,11 +8708,37 @@
                   </m:f>
                 </m:e>
               </m:d>
-              <m:r>
-                <w:rPr>
-                  <w:rFonts w:ascii="Cambria Math" w:hAnsi="Cambria Math"/>
-                </w:rPr>
-                <m:t>φ-8000</m:t>
+              <m:sSup>
+                <m:sSupPr>
+                  <m:ctrlPr>
+                    <w:rPr>
+                      <w:rFonts w:ascii="Cambria Math" w:hAnsi="Cambria Math"/>
+                      <w:i/>
+                    </w:rPr>
+                  </m:ctrlPr>
+                </m:sSupPr>
+                <m:e>
+                  <m:r>
+                    <w:rPr>
+                      <w:rFonts w:ascii="Cambria Math" w:hAnsi="Cambria Math"/>
+                    </w:rPr>
+                    <m:t>φ</m:t>
+                  </m:r>
+                </m:e>
+                <m:sup>
+                  <m:r>
+                    <w:rPr>
+                      <w:rFonts w:ascii="Cambria Math" w:hAnsi="Cambria Math"/>
+                    </w:rPr>
+                    <m:t>k</m:t>
+                  </m:r>
+                </m:sup>
+              </m:sSup>
+              <m:r>
+                <w:rPr>
+                  <w:rFonts w:ascii="Cambria Math" w:hAnsi="Cambria Math"/>
+                </w:rPr>
+                <m:t>-8000</m:t>
               </m:r>
             </m:num>
             <m:den>
@@ -8849,8 +8901,2285 @@
         </m:oMath>
       </m:oMathPara>
     </w:p>
-    <w:p/>
-    <w:p/>
+    <w:p>
+      <w:r>
+        <w:t>Our initial guess</w:t>
+      </w:r>
+      <w:r>
+        <w:t xml:space="preserve"> for the flux </w:t>
+      </w:r>
+      <w:proofErr w:type="gramStart"/>
+      <w:r>
+        <w:t>is</w:t>
+      </w:r>
+      <w:r>
+        <w:t xml:space="preserve"> </w:t>
+      </w:r>
+      <m:oMath>
+        <w:proofErr w:type="gramEnd"/>
+        <m:sSup>
+          <m:sSupPr>
+            <m:ctrlPr>
+              <w:rPr>
+                <w:rFonts w:ascii="Cambria Math" w:hAnsi="Cambria Math"/>
+                <w:i/>
+              </w:rPr>
+            </m:ctrlPr>
+          </m:sSupPr>
+          <m:e>
+            <m:r>
+              <w:rPr>
+                <w:rFonts w:ascii="Cambria Math" w:hAnsi="Cambria Math"/>
+              </w:rPr>
+              <m:t>φ</m:t>
+            </m:r>
+          </m:e>
+          <m:sup>
+            <m:r>
+              <w:rPr>
+                <w:rFonts w:ascii="Cambria Math" w:hAnsi="Cambria Math"/>
+              </w:rPr>
+              <m:t>0</m:t>
+            </m:r>
+          </m:sup>
+        </m:sSup>
+        <m:r>
+          <w:rPr>
+            <w:rFonts w:ascii="Cambria Math" w:hAnsi="Cambria Math"/>
+          </w:rPr>
+          <m:t>=0</m:t>
+        </m:r>
+      </m:oMath>
+      <w:r>
+        <w:t>.</w:t>
+      </w:r>
+      <w:r>
+        <w:t xml:space="preserve"> Linear interpolation (and extrapolation) is used for the B-H relation. The code to solve for the flux was written in C and is included in the appendix (</w:t>
+      </w:r>
+      <m:oMath>
+        <m:r>
+          <w:rPr>
+            <w:rFonts w:ascii="Cambria Math" w:hAnsi="Cambria Math"/>
+          </w:rPr>
+          <m:t>question2.c</m:t>
+        </m:r>
+      </m:oMath>
+      <w:r>
+        <w:t xml:space="preserve">). </w:t>
+      </w:r>
+    </w:p>
+    <w:p>
+      <w:r>
+        <w:t>The table below shows the results after each iteration of the Newton-</w:t>
+      </w:r>
+      <w:proofErr w:type="spellStart"/>
+      <w:r>
+        <w:t>Raphson</w:t>
+      </w:r>
+      <w:proofErr w:type="spellEnd"/>
+      <w:r>
+        <w:t xml:space="preserve"> algorithm until the residue drops </w:t>
+      </w:r>
+      <w:proofErr w:type="gramStart"/>
+      <w:r>
+        <w:t xml:space="preserve">below </w:t>
+      </w:r>
+      <m:oMath>
+        <w:proofErr w:type="gramEnd"/>
+        <m:sSup>
+          <m:sSupPr>
+            <m:ctrlPr>
+              <w:rPr>
+                <w:rFonts w:ascii="Cambria Math" w:hAnsi="Cambria Math"/>
+                <w:i/>
+              </w:rPr>
+            </m:ctrlPr>
+          </m:sSupPr>
+          <m:e>
+            <m:r>
+              <w:rPr>
+                <w:rFonts w:ascii="Cambria Math" w:hAnsi="Cambria Math"/>
+              </w:rPr>
+              <m:t>10</m:t>
+            </m:r>
+          </m:e>
+          <m:sup>
+            <m:r>
+              <w:rPr>
+                <w:rFonts w:ascii="Cambria Math" w:hAnsi="Cambria Math"/>
+              </w:rPr>
+              <m:t>-6</m:t>
+            </m:r>
+          </m:sup>
+        </m:sSup>
+      </m:oMath>
+      <w:r>
+        <w:t xml:space="preserve">. </w:t>
+      </w:r>
+    </w:p>
+    <w:tbl>
+      <w:tblPr>
+        <w:tblStyle w:val="TableGrid"/>
+        <w:tblW w:w="6161" w:type="dxa"/>
+        <w:jc w:val="center"/>
+        <w:tblLook w:val="04A0"/>
+      </w:tblPr>
+      <w:tblGrid>
+        <w:gridCol w:w="438"/>
+        <w:gridCol w:w="1497"/>
+        <w:gridCol w:w="1448"/>
+        <w:gridCol w:w="1330"/>
+        <w:gridCol w:w="1448"/>
+      </w:tblGrid>
+      <w:tr>
+        <w:trPr>
+          <w:trHeight w:val="300"/>
+          <w:jc w:val="center"/>
+        </w:trPr>
+        <w:tc>
+          <w:tcPr>
+            <w:tcW w:w="438" w:type="dxa"/>
+            <w:noWrap/>
+            <w:hideMark/>
+          </w:tcPr>
+          <w:p>
+            <w:pPr>
+              <w:jc w:val="center"/>
+              <w:rPr>
+                <w:rFonts w:ascii="Calibri" w:eastAsia="Times New Roman" w:hAnsi="Calibri" w:cs="Calibri"/>
+                <w:color w:val="000000"/>
+                <w:lang w:eastAsia="en-CA"/>
+              </w:rPr>
+            </w:pPr>
+            <w:r>
+              <w:rPr>
+                <w:rFonts w:ascii="Calibri" w:eastAsia="Times New Roman" w:hAnsi="Calibri" w:cs="Calibri"/>
+                <w:color w:val="000000"/>
+                <w:lang w:eastAsia="en-CA"/>
+              </w:rPr>
+              <w:t>k</w:t>
+            </w:r>
+          </w:p>
+        </w:tc>
+        <w:tc>
+          <w:tcPr>
+            <w:tcW w:w="1497" w:type="dxa"/>
+            <w:noWrap/>
+            <w:hideMark/>
+          </w:tcPr>
+          <w:p>
+            <w:pPr>
+              <w:jc w:val="center"/>
+              <w:rPr>
+                <w:rFonts w:ascii="Calibri" w:eastAsia="Times New Roman" w:hAnsi="Calibri" w:cs="Calibri"/>
+                <w:color w:val="000000"/>
+                <w:lang w:eastAsia="en-CA"/>
+              </w:rPr>
+            </w:pPr>
+            <w:r>
+              <w:rPr>
+                <w:rFonts w:ascii="Calibri" w:eastAsia="Times New Roman" w:hAnsi="Calibri" w:cs="Calibri"/>
+                <w:color w:val="000000"/>
+                <w:lang w:eastAsia="en-CA"/>
+              </w:rPr>
+              <w:t>flux</w:t>
+            </w:r>
+            <w:r>
+              <w:rPr>
+                <w:rFonts w:ascii="Calibri" w:eastAsia="Times New Roman" w:hAnsi="Calibri" w:cs="Calibri"/>
+                <w:color w:val="000000"/>
+                <w:lang w:eastAsia="en-CA"/>
+              </w:rPr>
+              <w:t xml:space="preserve"> (</w:t>
+            </w:r>
+            <w:proofErr w:type="spellStart"/>
+            <w:r>
+              <w:rPr>
+                <w:rFonts w:ascii="Calibri" w:eastAsia="Times New Roman" w:hAnsi="Calibri" w:cs="Calibri"/>
+                <w:color w:val="000000"/>
+                <w:lang w:eastAsia="en-CA"/>
+              </w:rPr>
+              <w:t>Wb</w:t>
+            </w:r>
+            <w:proofErr w:type="spellEnd"/>
+            <w:r>
+              <w:rPr>
+                <w:rFonts w:ascii="Calibri" w:eastAsia="Times New Roman" w:hAnsi="Calibri" w:cs="Calibri"/>
+                <w:color w:val="000000"/>
+                <w:lang w:eastAsia="en-CA"/>
+              </w:rPr>
+              <w:t>)</w:t>
+            </w:r>
+          </w:p>
+        </w:tc>
+        <w:tc>
+          <w:tcPr>
+            <w:tcW w:w="1448" w:type="dxa"/>
+            <w:noWrap/>
+            <w:hideMark/>
+          </w:tcPr>
+          <w:p>
+            <w:pPr>
+              <w:jc w:val="center"/>
+              <w:rPr>
+                <w:rFonts w:ascii="Calibri" w:eastAsia="Times New Roman" w:hAnsi="Calibri" w:cs="Calibri"/>
+                <w:color w:val="000000"/>
+                <w:lang w:eastAsia="en-CA"/>
+              </w:rPr>
+            </w:pPr>
+            <w:r>
+              <w:rPr>
+                <w:rFonts w:ascii="Calibri" w:eastAsia="Times New Roman" w:hAnsi="Calibri" w:cs="Calibri"/>
+                <w:color w:val="000000"/>
+                <w:lang w:eastAsia="en-CA"/>
+              </w:rPr>
+              <w:t>f</w:t>
+            </w:r>
+          </w:p>
+        </w:tc>
+        <w:tc>
+          <w:tcPr>
+            <w:tcW w:w="1330" w:type="dxa"/>
+            <w:noWrap/>
+            <w:hideMark/>
+          </w:tcPr>
+          <w:p>
+            <w:pPr>
+              <w:jc w:val="center"/>
+              <w:rPr>
+                <w:rFonts w:ascii="Calibri" w:eastAsia="Times New Roman" w:hAnsi="Calibri" w:cs="Calibri"/>
+                <w:color w:val="000000"/>
+                <w:lang w:eastAsia="en-CA"/>
+              </w:rPr>
+            </w:pPr>
+            <w:r>
+              <w:rPr>
+                <w:rFonts w:ascii="Calibri" w:eastAsia="Times New Roman" w:hAnsi="Calibri" w:cs="Calibri"/>
+                <w:color w:val="000000"/>
+                <w:lang w:eastAsia="en-CA"/>
+              </w:rPr>
+              <w:t>f'</w:t>
+            </w:r>
+          </w:p>
+        </w:tc>
+        <w:tc>
+          <w:tcPr>
+            <w:tcW w:w="1448" w:type="dxa"/>
+            <w:noWrap/>
+            <w:hideMark/>
+          </w:tcPr>
+          <w:p>
+            <w:pPr>
+              <w:jc w:val="center"/>
+              <w:rPr>
+                <w:rFonts w:ascii="Calibri" w:eastAsia="Times New Roman" w:hAnsi="Calibri" w:cs="Calibri"/>
+                <w:color w:val="000000"/>
+                <w:lang w:eastAsia="en-CA"/>
+              </w:rPr>
+            </w:pPr>
+            <w:r>
+              <w:rPr>
+                <w:rFonts w:ascii="Calibri" w:eastAsia="Times New Roman" w:hAnsi="Calibri" w:cs="Calibri"/>
+                <w:color w:val="000000"/>
+                <w:lang w:eastAsia="en-CA"/>
+              </w:rPr>
+              <w:t>|</w:t>
+            </w:r>
+            <w:r>
+              <w:rPr>
+                <w:rFonts w:ascii="Calibri" w:eastAsia="Times New Roman" w:hAnsi="Calibri" w:cs="Calibri"/>
+                <w:color w:val="000000"/>
+                <w:lang w:eastAsia="en-CA"/>
+              </w:rPr>
+              <w:t>residue</w:t>
+            </w:r>
+            <w:r>
+              <w:rPr>
+                <w:rFonts w:ascii="Calibri" w:eastAsia="Times New Roman" w:hAnsi="Calibri" w:cs="Calibri"/>
+                <w:color w:val="000000"/>
+                <w:lang w:eastAsia="en-CA"/>
+              </w:rPr>
+              <w:t>|</w:t>
+            </w:r>
+          </w:p>
+        </w:tc>
+      </w:tr>
+      <w:tr>
+        <w:trPr>
+          <w:trHeight w:val="300"/>
+          <w:jc w:val="center"/>
+        </w:trPr>
+        <w:tc>
+          <w:tcPr>
+            <w:tcW w:w="438" w:type="dxa"/>
+            <w:noWrap/>
+            <w:hideMark/>
+          </w:tcPr>
+          <w:p>
+            <w:pPr>
+              <w:jc w:val="right"/>
+              <w:rPr>
+                <w:rFonts w:ascii="Calibri" w:eastAsia="Times New Roman" w:hAnsi="Calibri" w:cs="Calibri"/>
+                <w:color w:val="000000"/>
+                <w:lang w:eastAsia="en-CA"/>
+              </w:rPr>
+            </w:pPr>
+            <w:r>
+              <w:rPr>
+                <w:rFonts w:ascii="Calibri" w:eastAsia="Times New Roman" w:hAnsi="Calibri" w:cs="Calibri"/>
+                <w:color w:val="000000"/>
+                <w:lang w:eastAsia="en-CA"/>
+              </w:rPr>
+              <w:t>0</w:t>
+            </w:r>
+          </w:p>
+        </w:tc>
+        <w:tc>
+          <w:tcPr>
+            <w:tcW w:w="1497" w:type="dxa"/>
+            <w:noWrap/>
+            <w:hideMark/>
+          </w:tcPr>
+          <w:p>
+            <w:pPr>
+              <w:jc w:val="right"/>
+              <w:rPr>
+                <w:rFonts w:ascii="Calibri" w:eastAsia="Times New Roman" w:hAnsi="Calibri" w:cs="Calibri"/>
+                <w:color w:val="000000"/>
+                <w:lang w:eastAsia="en-CA"/>
+              </w:rPr>
+            </w:pPr>
+            <w:r>
+              <w:rPr>
+                <w:rFonts w:ascii="Calibri" w:eastAsia="Times New Roman" w:hAnsi="Calibri" w:cs="Calibri"/>
+                <w:color w:val="000000"/>
+                <w:lang w:eastAsia="en-CA"/>
+              </w:rPr>
+              <w:t>0</w:t>
+            </w:r>
+          </w:p>
+        </w:tc>
+        <w:tc>
+          <w:tcPr>
+            <w:tcW w:w="1448" w:type="dxa"/>
+            <w:noWrap/>
+            <w:hideMark/>
+          </w:tcPr>
+          <w:p>
+            <w:pPr>
+              <w:jc w:val="right"/>
+              <w:rPr>
+                <w:rFonts w:ascii="Calibri" w:eastAsia="Times New Roman" w:hAnsi="Calibri" w:cs="Calibri"/>
+                <w:color w:val="000000"/>
+                <w:lang w:eastAsia="en-CA"/>
+              </w:rPr>
+            </w:pPr>
+            <w:r>
+              <w:rPr>
+                <w:rFonts w:ascii="Calibri" w:eastAsia="Times New Roman" w:hAnsi="Calibri" w:cs="Calibri"/>
+                <w:color w:val="000000"/>
+                <w:lang w:eastAsia="en-CA"/>
+              </w:rPr>
+              <w:t>-8000</w:t>
+            </w:r>
+          </w:p>
+        </w:tc>
+        <w:tc>
+          <w:tcPr>
+            <w:tcW w:w="1330" w:type="dxa"/>
+            <w:noWrap/>
+            <w:hideMark/>
+          </w:tcPr>
+          <w:p>
+            <w:pPr>
+              <w:jc w:val="right"/>
+              <w:rPr>
+                <w:rFonts w:ascii="Calibri" w:eastAsia="Times New Roman" w:hAnsi="Calibri" w:cs="Calibri"/>
+                <w:color w:val="000000"/>
+                <w:lang w:eastAsia="en-CA"/>
+              </w:rPr>
+            </w:pPr>
+            <w:r>
+              <w:rPr>
+                <w:rFonts w:ascii="Calibri" w:eastAsia="Times New Roman" w:hAnsi="Calibri" w:cs="Calibri"/>
+                <w:color w:val="000000"/>
+                <w:lang w:eastAsia="en-CA"/>
+              </w:rPr>
+              <w:t>40009240</w:t>
+            </w:r>
+          </w:p>
+        </w:tc>
+        <w:tc>
+          <w:tcPr>
+            <w:tcW w:w="1448" w:type="dxa"/>
+            <w:noWrap/>
+            <w:hideMark/>
+          </w:tcPr>
+          <w:p>
+            <w:pPr>
+              <w:jc w:val="right"/>
+              <w:rPr>
+                <w:rFonts w:ascii="Calibri" w:eastAsia="Times New Roman" w:hAnsi="Calibri" w:cs="Calibri"/>
+                <w:color w:val="000000"/>
+                <w:lang w:eastAsia="en-CA"/>
+              </w:rPr>
+            </w:pPr>
+            <w:proofErr w:type="spellStart"/>
+            <w:r>
+              <w:rPr>
+                <w:rFonts w:ascii="Calibri" w:eastAsia="Times New Roman" w:hAnsi="Calibri" w:cs="Calibri"/>
+                <w:color w:val="000000"/>
+                <w:lang w:eastAsia="en-CA"/>
+              </w:rPr>
+              <w:t>1.0056E</w:t>
+            </w:r>
+            <w:proofErr w:type="spellEnd"/>
+            <w:r>
+              <w:rPr>
+                <w:rFonts w:ascii="Calibri" w:eastAsia="Times New Roman" w:hAnsi="Calibri" w:cs="Calibri"/>
+                <w:color w:val="000000"/>
+                <w:lang w:eastAsia="en-CA"/>
+              </w:rPr>
+              <w:t>-304</w:t>
+            </w:r>
+          </w:p>
+        </w:tc>
+      </w:tr>
+      <w:tr>
+        <w:trPr>
+          <w:trHeight w:val="300"/>
+          <w:jc w:val="center"/>
+        </w:trPr>
+        <w:tc>
+          <w:tcPr>
+            <w:tcW w:w="438" w:type="dxa"/>
+            <w:noWrap/>
+            <w:hideMark/>
+          </w:tcPr>
+          <w:p>
+            <w:pPr>
+              <w:jc w:val="right"/>
+              <w:rPr>
+                <w:rFonts w:ascii="Calibri" w:eastAsia="Times New Roman" w:hAnsi="Calibri" w:cs="Calibri"/>
+                <w:color w:val="000000"/>
+                <w:lang w:eastAsia="en-CA"/>
+              </w:rPr>
+            </w:pPr>
+            <w:r>
+              <w:rPr>
+                <w:rFonts w:ascii="Calibri" w:eastAsia="Times New Roman" w:hAnsi="Calibri" w:cs="Calibri"/>
+                <w:color w:val="000000"/>
+                <w:lang w:eastAsia="en-CA"/>
+              </w:rPr>
+              <w:t>1</w:t>
+            </w:r>
+          </w:p>
+        </w:tc>
+        <w:tc>
+          <w:tcPr>
+            <w:tcW w:w="1497" w:type="dxa"/>
+            <w:noWrap/>
+            <w:hideMark/>
+          </w:tcPr>
+          <w:p>
+            <w:pPr>
+              <w:jc w:val="right"/>
+              <w:rPr>
+                <w:rFonts w:ascii="Calibri" w:eastAsia="Times New Roman" w:hAnsi="Calibri" w:cs="Calibri"/>
+                <w:color w:val="000000"/>
+                <w:lang w:eastAsia="en-CA"/>
+              </w:rPr>
+            </w:pPr>
+            <w:r>
+              <w:rPr>
+                <w:rFonts w:ascii="Calibri" w:eastAsia="Times New Roman" w:hAnsi="Calibri" w:cs="Calibri"/>
+                <w:color w:val="000000"/>
+                <w:lang w:eastAsia="en-CA"/>
+              </w:rPr>
+              <w:t>0.000199954</w:t>
+            </w:r>
+          </w:p>
+        </w:tc>
+        <w:tc>
+          <w:tcPr>
+            <w:tcW w:w="1448" w:type="dxa"/>
+            <w:noWrap/>
+            <w:hideMark/>
+          </w:tcPr>
+          <w:p>
+            <w:pPr>
+              <w:jc w:val="right"/>
+              <w:rPr>
+                <w:rFonts w:ascii="Calibri" w:eastAsia="Times New Roman" w:hAnsi="Calibri" w:cs="Calibri"/>
+                <w:color w:val="000000"/>
+                <w:lang w:eastAsia="en-CA"/>
+              </w:rPr>
+            </w:pPr>
+            <w:r>
+              <w:rPr>
+                <w:rFonts w:ascii="Calibri" w:eastAsia="Times New Roman" w:hAnsi="Calibri" w:cs="Calibri"/>
+                <w:color w:val="000000"/>
+                <w:lang w:eastAsia="en-CA"/>
+              </w:rPr>
+              <w:t>9356.654</w:t>
+            </w:r>
+          </w:p>
+        </w:tc>
+        <w:tc>
+          <w:tcPr>
+            <w:tcW w:w="1330" w:type="dxa"/>
+            <w:noWrap/>
+            <w:hideMark/>
+          </w:tcPr>
+          <w:p>
+            <w:pPr>
+              <w:jc w:val="right"/>
+              <w:rPr>
+                <w:rFonts w:ascii="Calibri" w:eastAsia="Times New Roman" w:hAnsi="Calibri" w:cs="Calibri"/>
+                <w:color w:val="000000"/>
+                <w:lang w:eastAsia="en-CA"/>
+              </w:rPr>
+            </w:pPr>
+            <w:r>
+              <w:rPr>
+                <w:rFonts w:ascii="Calibri" w:eastAsia="Times New Roman" w:hAnsi="Calibri" w:cs="Calibri"/>
+                <w:color w:val="000000"/>
+                <w:lang w:eastAsia="en-CA"/>
+              </w:rPr>
+              <w:t>301565700</w:t>
+            </w:r>
+          </w:p>
+        </w:tc>
+        <w:tc>
+          <w:tcPr>
+            <w:tcW w:w="1448" w:type="dxa"/>
+            <w:noWrap/>
+            <w:hideMark/>
+          </w:tcPr>
+          <w:p>
+            <w:pPr>
+              <w:jc w:val="right"/>
+              <w:rPr>
+                <w:rFonts w:ascii="Calibri" w:eastAsia="Times New Roman" w:hAnsi="Calibri" w:cs="Calibri"/>
+                <w:color w:val="000000"/>
+                <w:lang w:eastAsia="en-CA"/>
+              </w:rPr>
+            </w:pPr>
+            <w:r>
+              <w:rPr>
+                <w:rFonts w:ascii="Calibri" w:eastAsia="Times New Roman" w:hAnsi="Calibri" w:cs="Calibri"/>
+                <w:color w:val="000000"/>
+                <w:lang w:eastAsia="en-CA"/>
+              </w:rPr>
+              <w:t>1</w:t>
+            </w:r>
+          </w:p>
+        </w:tc>
+      </w:tr>
+      <w:tr>
+        <w:trPr>
+          <w:trHeight w:val="300"/>
+          <w:jc w:val="center"/>
+        </w:trPr>
+        <w:tc>
+          <w:tcPr>
+            <w:tcW w:w="438" w:type="dxa"/>
+            <w:noWrap/>
+            <w:hideMark/>
+          </w:tcPr>
+          <w:p>
+            <w:pPr>
+              <w:jc w:val="right"/>
+              <w:rPr>
+                <w:rFonts w:ascii="Calibri" w:eastAsia="Times New Roman" w:hAnsi="Calibri" w:cs="Calibri"/>
+                <w:color w:val="000000"/>
+                <w:lang w:eastAsia="en-CA"/>
+              </w:rPr>
+            </w:pPr>
+            <w:r>
+              <w:rPr>
+                <w:rFonts w:ascii="Calibri" w:eastAsia="Times New Roman" w:hAnsi="Calibri" w:cs="Calibri"/>
+                <w:color w:val="000000"/>
+                <w:lang w:eastAsia="en-CA"/>
+              </w:rPr>
+              <w:t>2</w:t>
+            </w:r>
+          </w:p>
+        </w:tc>
+        <w:tc>
+          <w:tcPr>
+            <w:tcW w:w="1497" w:type="dxa"/>
+            <w:noWrap/>
+            <w:hideMark/>
+          </w:tcPr>
+          <w:p>
+            <w:pPr>
+              <w:jc w:val="right"/>
+              <w:rPr>
+                <w:rFonts w:ascii="Calibri" w:eastAsia="Times New Roman" w:hAnsi="Calibri" w:cs="Calibri"/>
+                <w:color w:val="000000"/>
+                <w:lang w:eastAsia="en-CA"/>
+              </w:rPr>
+            </w:pPr>
+            <w:r>
+              <w:rPr>
+                <w:rFonts w:ascii="Calibri" w:eastAsia="Times New Roman" w:hAnsi="Calibri" w:cs="Calibri"/>
+                <w:color w:val="000000"/>
+                <w:lang w:eastAsia="en-CA"/>
+              </w:rPr>
+              <w:t>0.000168927</w:t>
+            </w:r>
+          </w:p>
+        </w:tc>
+        <w:tc>
+          <w:tcPr>
+            <w:tcW w:w="1448" w:type="dxa"/>
+            <w:noWrap/>
+            <w:hideMark/>
+          </w:tcPr>
+          <w:p>
+            <w:pPr>
+              <w:jc w:val="right"/>
+              <w:rPr>
+                <w:rFonts w:ascii="Calibri" w:eastAsia="Times New Roman" w:hAnsi="Calibri" w:cs="Calibri"/>
+                <w:color w:val="000000"/>
+                <w:lang w:eastAsia="en-CA"/>
+              </w:rPr>
+            </w:pPr>
+            <w:r>
+              <w:rPr>
+                <w:rFonts w:ascii="Calibri" w:eastAsia="Times New Roman" w:hAnsi="Calibri" w:cs="Calibri"/>
+                <w:color w:val="000000"/>
+                <w:lang w:eastAsia="en-CA"/>
+              </w:rPr>
+              <w:t>1201.881</w:t>
+            </w:r>
+          </w:p>
+        </w:tc>
+        <w:tc>
+          <w:tcPr>
+            <w:tcW w:w="1330" w:type="dxa"/>
+            <w:noWrap/>
+            <w:hideMark/>
+          </w:tcPr>
+          <w:p>
+            <w:pPr>
+              <w:jc w:val="right"/>
+              <w:rPr>
+                <w:rFonts w:ascii="Calibri" w:eastAsia="Times New Roman" w:hAnsi="Calibri" w:cs="Calibri"/>
+                <w:color w:val="000000"/>
+                <w:lang w:eastAsia="en-CA"/>
+              </w:rPr>
+            </w:pPr>
+            <w:r>
+              <w:rPr>
+                <w:rFonts w:ascii="Calibri" w:eastAsia="Times New Roman" w:hAnsi="Calibri" w:cs="Calibri"/>
+                <w:color w:val="000000"/>
+                <w:lang w:eastAsia="en-CA"/>
+              </w:rPr>
+              <w:t>156953700</w:t>
+            </w:r>
+          </w:p>
+        </w:tc>
+        <w:tc>
+          <w:tcPr>
+            <w:tcW w:w="1448" w:type="dxa"/>
+            <w:noWrap/>
+            <w:hideMark/>
+          </w:tcPr>
+          <w:p>
+            <w:pPr>
+              <w:jc w:val="right"/>
+              <w:rPr>
+                <w:rFonts w:ascii="Calibri" w:eastAsia="Times New Roman" w:hAnsi="Calibri" w:cs="Calibri"/>
+                <w:color w:val="000000"/>
+                <w:lang w:eastAsia="en-CA"/>
+              </w:rPr>
+            </w:pPr>
+            <w:r>
+              <w:rPr>
+                <w:rFonts w:ascii="Calibri" w:eastAsia="Times New Roman" w:hAnsi="Calibri" w:cs="Calibri"/>
+                <w:color w:val="000000"/>
+                <w:lang w:eastAsia="en-CA"/>
+              </w:rPr>
+              <w:t>1.169582</w:t>
+            </w:r>
+          </w:p>
+        </w:tc>
+      </w:tr>
+      <w:tr>
+        <w:trPr>
+          <w:trHeight w:val="300"/>
+          <w:jc w:val="center"/>
+        </w:trPr>
+        <w:tc>
+          <w:tcPr>
+            <w:tcW w:w="438" w:type="dxa"/>
+            <w:noWrap/>
+            <w:hideMark/>
+          </w:tcPr>
+          <w:p>
+            <w:pPr>
+              <w:jc w:val="right"/>
+              <w:rPr>
+                <w:rFonts w:ascii="Calibri" w:eastAsia="Times New Roman" w:hAnsi="Calibri" w:cs="Calibri"/>
+                <w:color w:val="000000"/>
+                <w:lang w:eastAsia="en-CA"/>
+              </w:rPr>
+            </w:pPr>
+            <w:r>
+              <w:rPr>
+                <w:rFonts w:ascii="Calibri" w:eastAsia="Times New Roman" w:hAnsi="Calibri" w:cs="Calibri"/>
+                <w:color w:val="000000"/>
+                <w:lang w:eastAsia="en-CA"/>
+              </w:rPr>
+              <w:t>3</w:t>
+            </w:r>
+          </w:p>
+        </w:tc>
+        <w:tc>
+          <w:tcPr>
+            <w:tcW w:w="1497" w:type="dxa"/>
+            <w:noWrap/>
+            <w:hideMark/>
+          </w:tcPr>
+          <w:p>
+            <w:pPr>
+              <w:jc w:val="right"/>
+              <w:rPr>
+                <w:rFonts w:ascii="Calibri" w:eastAsia="Times New Roman" w:hAnsi="Calibri" w:cs="Calibri"/>
+                <w:color w:val="000000"/>
+                <w:lang w:eastAsia="en-CA"/>
+              </w:rPr>
+            </w:pPr>
+            <w:r>
+              <w:rPr>
+                <w:rFonts w:ascii="Calibri" w:eastAsia="Times New Roman" w:hAnsi="Calibri" w:cs="Calibri"/>
+                <w:color w:val="000000"/>
+                <w:lang w:eastAsia="en-CA"/>
+              </w:rPr>
+              <w:t>0.000161269</w:t>
+            </w:r>
+          </w:p>
+        </w:tc>
+        <w:tc>
+          <w:tcPr>
+            <w:tcW w:w="1448" w:type="dxa"/>
+            <w:noWrap/>
+            <w:hideMark/>
+          </w:tcPr>
+          <w:p>
+            <w:pPr>
+              <w:jc w:val="right"/>
+              <w:rPr>
+                <w:rFonts w:ascii="Calibri" w:eastAsia="Times New Roman" w:hAnsi="Calibri" w:cs="Calibri"/>
+                <w:color w:val="000000"/>
+                <w:lang w:eastAsia="en-CA"/>
+              </w:rPr>
+            </w:pPr>
+            <w:proofErr w:type="spellStart"/>
+            <w:r>
+              <w:rPr>
+                <w:rFonts w:ascii="Calibri" w:eastAsia="Times New Roman" w:hAnsi="Calibri" w:cs="Calibri"/>
+                <w:color w:val="000000"/>
+                <w:lang w:eastAsia="en-CA"/>
+              </w:rPr>
+              <w:t>1.42153E</w:t>
+            </w:r>
+            <w:proofErr w:type="spellEnd"/>
+            <w:r>
+              <w:rPr>
+                <w:rFonts w:ascii="Calibri" w:eastAsia="Times New Roman" w:hAnsi="Calibri" w:cs="Calibri"/>
+                <w:color w:val="000000"/>
+                <w:lang w:eastAsia="en-CA"/>
+              </w:rPr>
+              <w:t>-12</w:t>
+            </w:r>
+          </w:p>
+        </w:tc>
+        <w:tc>
+          <w:tcPr>
+            <w:tcW w:w="1330" w:type="dxa"/>
+            <w:noWrap/>
+            <w:hideMark/>
+          </w:tcPr>
+          <w:p>
+            <w:pPr>
+              <w:jc w:val="right"/>
+              <w:rPr>
+                <w:rFonts w:ascii="Calibri" w:eastAsia="Times New Roman" w:hAnsi="Calibri" w:cs="Calibri"/>
+                <w:color w:val="000000"/>
+                <w:lang w:eastAsia="en-CA"/>
+              </w:rPr>
+            </w:pPr>
+            <w:r>
+              <w:rPr>
+                <w:rFonts w:ascii="Calibri" w:eastAsia="Times New Roman" w:hAnsi="Calibri" w:cs="Calibri"/>
+                <w:color w:val="000000"/>
+                <w:lang w:eastAsia="en-CA"/>
+              </w:rPr>
+              <w:t>156953700</w:t>
+            </w:r>
+          </w:p>
+        </w:tc>
+        <w:tc>
+          <w:tcPr>
+            <w:tcW w:w="1448" w:type="dxa"/>
+            <w:noWrap/>
+            <w:hideMark/>
+          </w:tcPr>
+          <w:p>
+            <w:pPr>
+              <w:keepNext/>
+              <w:jc w:val="right"/>
+              <w:rPr>
+                <w:rFonts w:ascii="Calibri" w:eastAsia="Times New Roman" w:hAnsi="Calibri" w:cs="Calibri"/>
+                <w:color w:val="000000"/>
+                <w:lang w:eastAsia="en-CA"/>
+              </w:rPr>
+            </w:pPr>
+            <w:r>
+              <w:rPr>
+                <w:rFonts w:ascii="Calibri" w:eastAsia="Times New Roman" w:hAnsi="Calibri" w:cs="Calibri"/>
+                <w:color w:val="000000"/>
+                <w:lang w:eastAsia="en-CA"/>
+              </w:rPr>
+              <w:t>0.1502351</w:t>
+            </w:r>
+          </w:p>
+        </w:tc>
+      </w:tr>
+    </w:tbl>
+    <w:p>
+      <w:pPr>
+        <w:pStyle w:val="Caption"/>
+        <w:jc w:val="center"/>
+      </w:pPr>
+      <w:r>
+        <w:t xml:space="preserve">Table </w:t>
+      </w:r>
+      <w:fldSimple w:instr=" SEQ Table \* ARABIC ">
+        <w:r>
+          <w:rPr>
+            <w:noProof/>
+          </w:rPr>
+          <w:t>2</w:t>
+        </w:r>
+      </w:fldSimple>
+      <w:r>
+        <w:t>: Results of the NR method after each iteration</w:t>
+      </w:r>
+    </w:p>
+    <w:p>
+      <w:r>
+        <w:t xml:space="preserve">The </w:t>
+      </w:r>
+      <w:proofErr w:type="gramStart"/>
+      <w:r>
+        <w:t>number of iterations are</w:t>
+      </w:r>
+      <w:proofErr w:type="gramEnd"/>
+      <w:r>
+        <w:t xml:space="preserve"> </w:t>
+      </w:r>
+      <m:oMath>
+        <m:r>
+          <w:rPr>
+            <w:rFonts w:ascii="Cambria Math" w:hAnsi="Cambria Math"/>
+          </w:rPr>
+          <m:t xml:space="preserve">k=3 </m:t>
+        </m:r>
+      </m:oMath>
+      <w:r>
+        <w:t>a</w:t>
+      </w:r>
+      <w:proofErr w:type="spellStart"/>
+      <w:r>
+        <w:t>nd</w:t>
+      </w:r>
+      <w:proofErr w:type="spellEnd"/>
+      <w:r>
+        <w:t xml:space="preserve"> the final flux value is </w:t>
+      </w:r>
+      <m:oMath>
+        <m:r>
+          <w:rPr>
+            <w:rFonts w:ascii="Cambria Math" w:hAnsi="Cambria Math"/>
+          </w:rPr>
+          <m:t>φ=1.61269×</m:t>
+        </m:r>
+        <m:sSup>
+          <m:sSupPr>
+            <m:ctrlPr>
+              <w:rPr>
+                <w:rFonts w:ascii="Cambria Math" w:hAnsi="Cambria Math"/>
+                <w:i/>
+              </w:rPr>
+            </m:ctrlPr>
+          </m:sSupPr>
+          <m:e>
+            <m:r>
+              <w:rPr>
+                <w:rFonts w:ascii="Cambria Math" w:hAnsi="Cambria Math"/>
+              </w:rPr>
+              <m:t>10</m:t>
+            </m:r>
+          </m:e>
+          <m:sup>
+            <m:r>
+              <w:rPr>
+                <w:rFonts w:ascii="Cambria Math" w:hAnsi="Cambria Math"/>
+              </w:rPr>
+              <m:t>-4</m:t>
+            </m:r>
+          </m:sup>
+        </m:sSup>
+      </m:oMath>
+      <w:r>
+        <w:t xml:space="preserve"> (</w:t>
+      </w:r>
+      <w:proofErr w:type="spellStart"/>
+      <w:r>
+        <w:t>Wb</w:t>
+      </w:r>
+      <w:proofErr w:type="spellEnd"/>
+      <w:r>
+        <w:t>).</w:t>
+      </w:r>
+    </w:p>
+    <w:p>
+      <w:pPr>
+        <w:pStyle w:val="Heading3"/>
+      </w:pPr>
+      <w:r>
+        <w:t>(c)</w:t>
+      </w:r>
+    </w:p>
+    <w:p>
+      <w:r>
+        <w:t xml:space="preserve">Successive substitution was implemented to solve our problem, but the method does not converge. </w:t>
+      </w:r>
+      <w:r>
+        <w:t>The divergence is shown in the partial results below:</w:t>
+      </w:r>
+    </w:p>
+    <w:tbl>
+      <w:tblPr>
+        <w:tblStyle w:val="TableGrid"/>
+        <w:tblW w:w="3665" w:type="dxa"/>
+        <w:jc w:val="center"/>
+        <w:tblLook w:val="04A0"/>
+      </w:tblPr>
+      <w:tblGrid>
+        <w:gridCol w:w="549"/>
+        <w:gridCol w:w="1558"/>
+        <w:gridCol w:w="1558"/>
+      </w:tblGrid>
+      <w:tr>
+        <w:trPr>
+          <w:trHeight w:val="300"/>
+          <w:jc w:val="center"/>
+        </w:trPr>
+        <w:tc>
+          <w:tcPr>
+            <w:tcW w:w="549" w:type="dxa"/>
+            <w:noWrap/>
+            <w:hideMark/>
+          </w:tcPr>
+          <w:p>
+            <w:pPr>
+              <w:jc w:val="center"/>
+              <w:rPr>
+                <w:rFonts w:ascii="Calibri" w:eastAsia="Times New Roman" w:hAnsi="Calibri" w:cs="Calibri"/>
+                <w:color w:val="000000"/>
+                <w:lang w:eastAsia="en-CA"/>
+              </w:rPr>
+            </w:pPr>
+            <w:proofErr w:type="spellStart"/>
+            <w:r>
+              <w:rPr>
+                <w:rFonts w:ascii="Calibri" w:eastAsia="Times New Roman" w:hAnsi="Calibri" w:cs="Calibri"/>
+                <w:color w:val="000000"/>
+                <w:lang w:eastAsia="en-CA"/>
+              </w:rPr>
+              <w:t>itr</w:t>
+            </w:r>
+            <w:proofErr w:type="spellEnd"/>
+          </w:p>
+        </w:tc>
+        <w:tc>
+          <w:tcPr>
+            <w:tcW w:w="1558" w:type="dxa"/>
+            <w:noWrap/>
+            <w:hideMark/>
+          </w:tcPr>
+          <w:p>
+            <w:pPr>
+              <w:jc w:val="center"/>
+              <w:rPr>
+                <w:rFonts w:ascii="Calibri" w:eastAsia="Times New Roman" w:hAnsi="Calibri" w:cs="Calibri"/>
+                <w:color w:val="000000"/>
+                <w:lang w:eastAsia="en-CA"/>
+              </w:rPr>
+            </w:pPr>
+            <w:r>
+              <w:rPr>
+                <w:rFonts w:ascii="Calibri" w:eastAsia="Times New Roman" w:hAnsi="Calibri" w:cs="Calibri"/>
+                <w:color w:val="000000"/>
+                <w:lang w:eastAsia="en-CA"/>
+              </w:rPr>
+              <w:t>flux</w:t>
+            </w:r>
+            <w:r>
+              <w:rPr>
+                <w:rFonts w:ascii="Calibri" w:eastAsia="Times New Roman" w:hAnsi="Calibri" w:cs="Calibri"/>
+                <w:color w:val="000000"/>
+                <w:lang w:eastAsia="en-CA"/>
+              </w:rPr>
+              <w:t xml:space="preserve"> (Wb)</w:t>
+            </w:r>
+          </w:p>
+        </w:tc>
+        <w:tc>
+          <w:tcPr>
+            <w:tcW w:w="1558" w:type="dxa"/>
+            <w:noWrap/>
+            <w:hideMark/>
+          </w:tcPr>
+          <w:p>
+            <w:pPr>
+              <w:jc w:val="center"/>
+              <w:rPr>
+                <w:rFonts w:ascii="Calibri" w:eastAsia="Times New Roman" w:hAnsi="Calibri" w:cs="Calibri"/>
+                <w:color w:val="000000"/>
+                <w:lang w:eastAsia="en-CA"/>
+              </w:rPr>
+            </w:pPr>
+            <w:r>
+              <w:rPr>
+                <w:rFonts w:ascii="Calibri" w:eastAsia="Times New Roman" w:hAnsi="Calibri" w:cs="Calibri"/>
+                <w:color w:val="000000"/>
+                <w:lang w:eastAsia="en-CA"/>
+              </w:rPr>
+              <w:t>f</w:t>
+            </w:r>
+          </w:p>
+        </w:tc>
+      </w:tr>
+      <w:tr>
+        <w:trPr>
+          <w:trHeight w:val="300"/>
+          <w:jc w:val="center"/>
+        </w:trPr>
+        <w:tc>
+          <w:tcPr>
+            <w:tcW w:w="549" w:type="dxa"/>
+            <w:noWrap/>
+            <w:hideMark/>
+          </w:tcPr>
+          <w:p>
+            <w:pPr>
+              <w:jc w:val="right"/>
+              <w:rPr>
+                <w:rFonts w:ascii="Calibri" w:eastAsia="Times New Roman" w:hAnsi="Calibri" w:cs="Calibri"/>
+                <w:color w:val="000000"/>
+                <w:lang w:eastAsia="en-CA"/>
+              </w:rPr>
+            </w:pPr>
+            <w:r>
+              <w:rPr>
+                <w:rFonts w:ascii="Calibri" w:eastAsia="Times New Roman" w:hAnsi="Calibri" w:cs="Calibri"/>
+                <w:color w:val="000000"/>
+                <w:lang w:eastAsia="en-CA"/>
+              </w:rPr>
+              <w:t>0</w:t>
+            </w:r>
+          </w:p>
+        </w:tc>
+        <w:tc>
+          <w:tcPr>
+            <w:tcW w:w="1558" w:type="dxa"/>
+            <w:noWrap/>
+            <w:hideMark/>
+          </w:tcPr>
+          <w:p>
+            <w:pPr>
+              <w:jc w:val="right"/>
+              <w:rPr>
+                <w:rFonts w:ascii="Calibri" w:eastAsia="Times New Roman" w:hAnsi="Calibri" w:cs="Calibri"/>
+                <w:color w:val="000000"/>
+                <w:lang w:eastAsia="en-CA"/>
+              </w:rPr>
+            </w:pPr>
+            <w:r>
+              <w:rPr>
+                <w:rFonts w:ascii="Calibri" w:eastAsia="Times New Roman" w:hAnsi="Calibri" w:cs="Calibri"/>
+                <w:color w:val="000000"/>
+                <w:lang w:eastAsia="en-CA"/>
+              </w:rPr>
+              <w:t>0</w:t>
+            </w:r>
+          </w:p>
+        </w:tc>
+        <w:tc>
+          <w:tcPr>
+            <w:tcW w:w="1558" w:type="dxa"/>
+            <w:noWrap/>
+            <w:hideMark/>
+          </w:tcPr>
+          <w:p>
+            <w:pPr>
+              <w:jc w:val="right"/>
+              <w:rPr>
+                <w:rFonts w:ascii="Calibri" w:eastAsia="Times New Roman" w:hAnsi="Calibri" w:cs="Calibri"/>
+                <w:color w:val="000000"/>
+                <w:lang w:eastAsia="en-CA"/>
+              </w:rPr>
+            </w:pPr>
+            <w:r>
+              <w:rPr>
+                <w:rFonts w:ascii="Calibri" w:eastAsia="Times New Roman" w:hAnsi="Calibri" w:cs="Calibri"/>
+                <w:color w:val="000000"/>
+                <w:lang w:eastAsia="en-CA"/>
+              </w:rPr>
+              <w:t>-8000</w:t>
+            </w:r>
+          </w:p>
+        </w:tc>
+      </w:tr>
+      <w:tr>
+        <w:trPr>
+          <w:trHeight w:val="300"/>
+          <w:jc w:val="center"/>
+        </w:trPr>
+        <w:tc>
+          <w:tcPr>
+            <w:tcW w:w="549" w:type="dxa"/>
+            <w:noWrap/>
+            <w:hideMark/>
+          </w:tcPr>
+          <w:p>
+            <w:pPr>
+              <w:jc w:val="right"/>
+              <w:rPr>
+                <w:rFonts w:ascii="Calibri" w:eastAsia="Times New Roman" w:hAnsi="Calibri" w:cs="Calibri"/>
+                <w:color w:val="000000"/>
+                <w:lang w:eastAsia="en-CA"/>
+              </w:rPr>
+            </w:pPr>
+            <w:r>
+              <w:rPr>
+                <w:rFonts w:ascii="Calibri" w:eastAsia="Times New Roman" w:hAnsi="Calibri" w:cs="Calibri"/>
+                <w:color w:val="000000"/>
+                <w:lang w:eastAsia="en-CA"/>
+              </w:rPr>
+              <w:t>1</w:t>
+            </w:r>
+          </w:p>
+        </w:tc>
+        <w:tc>
+          <w:tcPr>
+            <w:tcW w:w="1558" w:type="dxa"/>
+            <w:noWrap/>
+            <w:hideMark/>
+          </w:tcPr>
+          <w:p>
+            <w:pPr>
+              <w:jc w:val="right"/>
+              <w:rPr>
+                <w:rFonts w:ascii="Calibri" w:eastAsia="Times New Roman" w:hAnsi="Calibri" w:cs="Calibri"/>
+                <w:color w:val="000000"/>
+                <w:lang w:eastAsia="en-CA"/>
+              </w:rPr>
+            </w:pPr>
+            <w:r>
+              <w:rPr>
+                <w:rFonts w:ascii="Calibri" w:eastAsia="Times New Roman" w:hAnsi="Calibri" w:cs="Calibri"/>
+                <w:color w:val="000000"/>
+                <w:lang w:eastAsia="en-CA"/>
+              </w:rPr>
+              <w:t>8000</w:t>
+            </w:r>
+          </w:p>
+        </w:tc>
+        <w:tc>
+          <w:tcPr>
+            <w:tcW w:w="1558" w:type="dxa"/>
+            <w:noWrap/>
+            <w:hideMark/>
+          </w:tcPr>
+          <w:p>
+            <w:pPr>
+              <w:jc w:val="right"/>
+              <w:rPr>
+                <w:rFonts w:ascii="Calibri" w:eastAsia="Times New Roman" w:hAnsi="Calibri" w:cs="Calibri"/>
+                <w:color w:val="000000"/>
+                <w:lang w:eastAsia="en-CA"/>
+              </w:rPr>
+            </w:pPr>
+            <w:proofErr w:type="spellStart"/>
+            <w:r>
+              <w:rPr>
+                <w:rFonts w:ascii="Calibri" w:eastAsia="Times New Roman" w:hAnsi="Calibri" w:cs="Calibri"/>
+                <w:color w:val="000000"/>
+                <w:lang w:eastAsia="en-CA"/>
+              </w:rPr>
+              <w:t>2.41253E+12</w:t>
+            </w:r>
+            <w:proofErr w:type="spellEnd"/>
+          </w:p>
+        </w:tc>
+      </w:tr>
+      <w:tr>
+        <w:trPr>
+          <w:trHeight w:val="300"/>
+          <w:jc w:val="center"/>
+        </w:trPr>
+        <w:tc>
+          <w:tcPr>
+            <w:tcW w:w="549" w:type="dxa"/>
+            <w:noWrap/>
+            <w:hideMark/>
+          </w:tcPr>
+          <w:p>
+            <w:pPr>
+              <w:jc w:val="right"/>
+              <w:rPr>
+                <w:rFonts w:ascii="Calibri" w:eastAsia="Times New Roman" w:hAnsi="Calibri" w:cs="Calibri"/>
+                <w:color w:val="000000"/>
+                <w:lang w:eastAsia="en-CA"/>
+              </w:rPr>
+            </w:pPr>
+            <w:r>
+              <w:rPr>
+                <w:rFonts w:ascii="Calibri" w:eastAsia="Times New Roman" w:hAnsi="Calibri" w:cs="Calibri"/>
+                <w:color w:val="000000"/>
+                <w:lang w:eastAsia="en-CA"/>
+              </w:rPr>
+              <w:t>2</w:t>
+            </w:r>
+          </w:p>
+        </w:tc>
+        <w:tc>
+          <w:tcPr>
+            <w:tcW w:w="1558" w:type="dxa"/>
+            <w:noWrap/>
+            <w:hideMark/>
+          </w:tcPr>
+          <w:p>
+            <w:pPr>
+              <w:jc w:val="right"/>
+              <w:rPr>
+                <w:rFonts w:ascii="Calibri" w:eastAsia="Times New Roman" w:hAnsi="Calibri" w:cs="Calibri"/>
+                <w:color w:val="000000"/>
+                <w:lang w:eastAsia="en-CA"/>
+              </w:rPr>
+            </w:pPr>
+            <w:r>
+              <w:rPr>
+                <w:rFonts w:ascii="Calibri" w:eastAsia="Times New Roman" w:hAnsi="Calibri" w:cs="Calibri"/>
+                <w:color w:val="000000"/>
+                <w:lang w:eastAsia="en-CA"/>
+              </w:rPr>
+              <w:t>-</w:t>
+            </w:r>
+            <w:proofErr w:type="spellStart"/>
+            <w:r>
+              <w:rPr>
+                <w:rFonts w:ascii="Calibri" w:eastAsia="Times New Roman" w:hAnsi="Calibri" w:cs="Calibri"/>
+                <w:color w:val="000000"/>
+                <w:lang w:eastAsia="en-CA"/>
+              </w:rPr>
+              <w:t>2.41253E+12</w:t>
+            </w:r>
+            <w:proofErr w:type="spellEnd"/>
+          </w:p>
+        </w:tc>
+        <w:tc>
+          <w:tcPr>
+            <w:tcW w:w="1558" w:type="dxa"/>
+            <w:noWrap/>
+            <w:hideMark/>
+          </w:tcPr>
+          <w:p>
+            <w:pPr>
+              <w:jc w:val="right"/>
+              <w:rPr>
+                <w:rFonts w:ascii="Calibri" w:eastAsia="Times New Roman" w:hAnsi="Calibri" w:cs="Calibri"/>
+                <w:color w:val="000000"/>
+                <w:lang w:eastAsia="en-CA"/>
+              </w:rPr>
+            </w:pPr>
+            <w:r>
+              <w:rPr>
+                <w:rFonts w:ascii="Calibri" w:eastAsia="Times New Roman" w:hAnsi="Calibri" w:cs="Calibri"/>
+                <w:color w:val="000000"/>
+                <w:lang w:eastAsia="en-CA"/>
+              </w:rPr>
+              <w:t>-</w:t>
+            </w:r>
+            <w:proofErr w:type="spellStart"/>
+            <w:r>
+              <w:rPr>
+                <w:rFonts w:ascii="Calibri" w:eastAsia="Times New Roman" w:hAnsi="Calibri" w:cs="Calibri"/>
+                <w:color w:val="000000"/>
+                <w:lang w:eastAsia="en-CA"/>
+              </w:rPr>
+              <w:t>9.65233E+19</w:t>
+            </w:r>
+            <w:proofErr w:type="spellEnd"/>
+          </w:p>
+        </w:tc>
+      </w:tr>
+      <w:tr>
+        <w:trPr>
+          <w:trHeight w:val="300"/>
+          <w:jc w:val="center"/>
+        </w:trPr>
+        <w:tc>
+          <w:tcPr>
+            <w:tcW w:w="549" w:type="dxa"/>
+            <w:noWrap/>
+            <w:hideMark/>
+          </w:tcPr>
+          <w:p>
+            <w:pPr>
+              <w:jc w:val="right"/>
+              <w:rPr>
+                <w:rFonts w:ascii="Calibri" w:eastAsia="Times New Roman" w:hAnsi="Calibri" w:cs="Calibri"/>
+                <w:color w:val="000000"/>
+                <w:lang w:eastAsia="en-CA"/>
+              </w:rPr>
+            </w:pPr>
+            <w:r>
+              <w:rPr>
+                <w:rFonts w:ascii="Calibri" w:eastAsia="Times New Roman" w:hAnsi="Calibri" w:cs="Calibri"/>
+                <w:color w:val="000000"/>
+                <w:lang w:eastAsia="en-CA"/>
+              </w:rPr>
+              <w:t>3</w:t>
+            </w:r>
+          </w:p>
+        </w:tc>
+        <w:tc>
+          <w:tcPr>
+            <w:tcW w:w="1558" w:type="dxa"/>
+            <w:noWrap/>
+            <w:hideMark/>
+          </w:tcPr>
+          <w:p>
+            <w:pPr>
+              <w:jc w:val="right"/>
+              <w:rPr>
+                <w:rFonts w:ascii="Calibri" w:eastAsia="Times New Roman" w:hAnsi="Calibri" w:cs="Calibri"/>
+                <w:color w:val="000000"/>
+                <w:lang w:eastAsia="en-CA"/>
+              </w:rPr>
+            </w:pPr>
+            <w:proofErr w:type="spellStart"/>
+            <w:r>
+              <w:rPr>
+                <w:rFonts w:ascii="Calibri" w:eastAsia="Times New Roman" w:hAnsi="Calibri" w:cs="Calibri"/>
+                <w:color w:val="000000"/>
+                <w:lang w:eastAsia="en-CA"/>
+              </w:rPr>
+              <w:t>9.65233E+19</w:t>
+            </w:r>
+            <w:proofErr w:type="spellEnd"/>
+          </w:p>
+        </w:tc>
+        <w:tc>
+          <w:tcPr>
+            <w:tcW w:w="1558" w:type="dxa"/>
+            <w:noWrap/>
+            <w:hideMark/>
+          </w:tcPr>
+          <w:p>
+            <w:pPr>
+              <w:jc w:val="right"/>
+              <w:rPr>
+                <w:rFonts w:ascii="Calibri" w:eastAsia="Times New Roman" w:hAnsi="Calibri" w:cs="Calibri"/>
+                <w:color w:val="000000"/>
+                <w:lang w:eastAsia="en-CA"/>
+              </w:rPr>
+            </w:pPr>
+            <w:proofErr w:type="spellStart"/>
+            <w:r>
+              <w:rPr>
+                <w:rFonts w:ascii="Calibri" w:eastAsia="Times New Roman" w:hAnsi="Calibri" w:cs="Calibri"/>
+                <w:color w:val="000000"/>
+                <w:lang w:eastAsia="en-CA"/>
+              </w:rPr>
+              <w:t>2.91081E+28</w:t>
+            </w:r>
+            <w:proofErr w:type="spellEnd"/>
+          </w:p>
+        </w:tc>
+      </w:tr>
+      <w:tr>
+        <w:trPr>
+          <w:trHeight w:val="300"/>
+          <w:jc w:val="center"/>
+        </w:trPr>
+        <w:tc>
+          <w:tcPr>
+            <w:tcW w:w="549" w:type="dxa"/>
+            <w:noWrap/>
+            <w:hideMark/>
+          </w:tcPr>
+          <w:p>
+            <w:pPr>
+              <w:jc w:val="right"/>
+              <w:rPr>
+                <w:rFonts w:ascii="Calibri" w:eastAsia="Times New Roman" w:hAnsi="Calibri" w:cs="Calibri"/>
+                <w:color w:val="000000"/>
+                <w:lang w:eastAsia="en-CA"/>
+              </w:rPr>
+            </w:pPr>
+            <w:r>
+              <w:rPr>
+                <w:rFonts w:ascii="Calibri" w:eastAsia="Times New Roman" w:hAnsi="Calibri" w:cs="Calibri"/>
+                <w:color w:val="000000"/>
+                <w:lang w:eastAsia="en-CA"/>
+              </w:rPr>
+              <w:lastRenderedPageBreak/>
+              <w:t>4</w:t>
+            </w:r>
+          </w:p>
+        </w:tc>
+        <w:tc>
+          <w:tcPr>
+            <w:tcW w:w="1558" w:type="dxa"/>
+            <w:noWrap/>
+            <w:hideMark/>
+          </w:tcPr>
+          <w:p>
+            <w:pPr>
+              <w:jc w:val="right"/>
+              <w:rPr>
+                <w:rFonts w:ascii="Calibri" w:eastAsia="Times New Roman" w:hAnsi="Calibri" w:cs="Calibri"/>
+                <w:color w:val="000000"/>
+                <w:lang w:eastAsia="en-CA"/>
+              </w:rPr>
+            </w:pPr>
+            <w:r>
+              <w:rPr>
+                <w:rFonts w:ascii="Calibri" w:eastAsia="Times New Roman" w:hAnsi="Calibri" w:cs="Calibri"/>
+                <w:color w:val="000000"/>
+                <w:lang w:eastAsia="en-CA"/>
+              </w:rPr>
+              <w:t>-</w:t>
+            </w:r>
+            <w:proofErr w:type="spellStart"/>
+            <w:r>
+              <w:rPr>
+                <w:rFonts w:ascii="Calibri" w:eastAsia="Times New Roman" w:hAnsi="Calibri" w:cs="Calibri"/>
+                <w:color w:val="000000"/>
+                <w:lang w:eastAsia="en-CA"/>
+              </w:rPr>
+              <w:t>2.91081E+28</w:t>
+            </w:r>
+            <w:proofErr w:type="spellEnd"/>
+          </w:p>
+        </w:tc>
+        <w:tc>
+          <w:tcPr>
+            <w:tcW w:w="1558" w:type="dxa"/>
+            <w:noWrap/>
+            <w:hideMark/>
+          </w:tcPr>
+          <w:p>
+            <w:pPr>
+              <w:jc w:val="right"/>
+              <w:rPr>
+                <w:rFonts w:ascii="Calibri" w:eastAsia="Times New Roman" w:hAnsi="Calibri" w:cs="Calibri"/>
+                <w:color w:val="000000"/>
+                <w:lang w:eastAsia="en-CA"/>
+              </w:rPr>
+            </w:pPr>
+            <w:r>
+              <w:rPr>
+                <w:rFonts w:ascii="Calibri" w:eastAsia="Times New Roman" w:hAnsi="Calibri" w:cs="Calibri"/>
+                <w:color w:val="000000"/>
+                <w:lang w:eastAsia="en-CA"/>
+              </w:rPr>
+              <w:t>-</w:t>
+            </w:r>
+            <w:proofErr w:type="spellStart"/>
+            <w:r>
+              <w:rPr>
+                <w:rFonts w:ascii="Calibri" w:eastAsia="Times New Roman" w:hAnsi="Calibri" w:cs="Calibri"/>
+                <w:color w:val="000000"/>
+                <w:lang w:eastAsia="en-CA"/>
+              </w:rPr>
+              <w:t>1.16459E+36</w:t>
+            </w:r>
+            <w:proofErr w:type="spellEnd"/>
+          </w:p>
+        </w:tc>
+      </w:tr>
+      <w:tr>
+        <w:trPr>
+          <w:trHeight w:val="300"/>
+          <w:jc w:val="center"/>
+        </w:trPr>
+        <w:tc>
+          <w:tcPr>
+            <w:tcW w:w="549" w:type="dxa"/>
+            <w:noWrap/>
+            <w:hideMark/>
+          </w:tcPr>
+          <w:p>
+            <w:pPr>
+              <w:jc w:val="right"/>
+              <w:rPr>
+                <w:rFonts w:ascii="Calibri" w:eastAsia="Times New Roman" w:hAnsi="Calibri" w:cs="Calibri"/>
+                <w:color w:val="000000"/>
+                <w:lang w:eastAsia="en-CA"/>
+              </w:rPr>
+            </w:pPr>
+            <w:r>
+              <w:rPr>
+                <w:rFonts w:ascii="Calibri" w:eastAsia="Times New Roman" w:hAnsi="Calibri" w:cs="Calibri"/>
+                <w:color w:val="000000"/>
+                <w:lang w:eastAsia="en-CA"/>
+              </w:rPr>
+              <w:t>5</w:t>
+            </w:r>
+          </w:p>
+        </w:tc>
+        <w:tc>
+          <w:tcPr>
+            <w:tcW w:w="1558" w:type="dxa"/>
+            <w:noWrap/>
+            <w:hideMark/>
+          </w:tcPr>
+          <w:p>
+            <w:pPr>
+              <w:jc w:val="right"/>
+              <w:rPr>
+                <w:rFonts w:ascii="Calibri" w:eastAsia="Times New Roman" w:hAnsi="Calibri" w:cs="Calibri"/>
+                <w:color w:val="000000"/>
+                <w:lang w:eastAsia="en-CA"/>
+              </w:rPr>
+            </w:pPr>
+            <w:proofErr w:type="spellStart"/>
+            <w:r>
+              <w:rPr>
+                <w:rFonts w:ascii="Calibri" w:eastAsia="Times New Roman" w:hAnsi="Calibri" w:cs="Calibri"/>
+                <w:color w:val="000000"/>
+                <w:lang w:eastAsia="en-CA"/>
+              </w:rPr>
+              <w:t>1.16459E+36</w:t>
+            </w:r>
+            <w:proofErr w:type="spellEnd"/>
+          </w:p>
+        </w:tc>
+        <w:tc>
+          <w:tcPr>
+            <w:tcW w:w="1558" w:type="dxa"/>
+            <w:noWrap/>
+            <w:hideMark/>
+          </w:tcPr>
+          <w:p>
+            <w:pPr>
+              <w:jc w:val="right"/>
+              <w:rPr>
+                <w:rFonts w:ascii="Calibri" w:eastAsia="Times New Roman" w:hAnsi="Calibri" w:cs="Calibri"/>
+                <w:color w:val="000000"/>
+                <w:lang w:eastAsia="en-CA"/>
+              </w:rPr>
+            </w:pPr>
+            <w:proofErr w:type="spellStart"/>
+            <w:r>
+              <w:rPr>
+                <w:rFonts w:ascii="Calibri" w:eastAsia="Times New Roman" w:hAnsi="Calibri" w:cs="Calibri"/>
+                <w:color w:val="000000"/>
+                <w:lang w:eastAsia="en-CA"/>
+              </w:rPr>
+              <w:t>3.51202E+44</w:t>
+            </w:r>
+            <w:proofErr w:type="spellEnd"/>
+          </w:p>
+        </w:tc>
+      </w:tr>
+      <w:tr>
+        <w:trPr>
+          <w:trHeight w:val="300"/>
+          <w:jc w:val="center"/>
+        </w:trPr>
+        <w:tc>
+          <w:tcPr>
+            <w:tcW w:w="549" w:type="dxa"/>
+            <w:noWrap/>
+            <w:hideMark/>
+          </w:tcPr>
+          <w:p>
+            <w:pPr>
+              <w:jc w:val="right"/>
+              <w:rPr>
+                <w:rFonts w:ascii="Calibri" w:eastAsia="Times New Roman" w:hAnsi="Calibri" w:cs="Calibri"/>
+                <w:color w:val="000000"/>
+                <w:lang w:eastAsia="en-CA"/>
+              </w:rPr>
+            </w:pPr>
+            <w:r>
+              <w:rPr>
+                <w:rFonts w:ascii="Calibri" w:eastAsia="Times New Roman" w:hAnsi="Calibri" w:cs="Calibri"/>
+                <w:color w:val="000000"/>
+                <w:lang w:eastAsia="en-CA"/>
+              </w:rPr>
+              <w:t>…</w:t>
+            </w:r>
+          </w:p>
+        </w:tc>
+        <w:tc>
+          <w:tcPr>
+            <w:tcW w:w="1558" w:type="dxa"/>
+            <w:noWrap/>
+            <w:hideMark/>
+          </w:tcPr>
+          <w:p>
+            <w:pPr>
+              <w:jc w:val="right"/>
+              <w:rPr>
+                <w:rFonts w:ascii="Calibri" w:eastAsia="Times New Roman" w:hAnsi="Calibri" w:cs="Calibri"/>
+                <w:color w:val="000000"/>
+                <w:lang w:eastAsia="en-CA"/>
+              </w:rPr>
+            </w:pPr>
+            <w:r>
+              <w:rPr>
+                <w:rFonts w:ascii="Calibri" w:eastAsia="Times New Roman" w:hAnsi="Calibri" w:cs="Calibri"/>
+                <w:color w:val="000000"/>
+                <w:lang w:eastAsia="en-CA"/>
+              </w:rPr>
+              <w:t>…</w:t>
+            </w:r>
+          </w:p>
+        </w:tc>
+        <w:tc>
+          <w:tcPr>
+            <w:tcW w:w="1558" w:type="dxa"/>
+            <w:noWrap/>
+            <w:hideMark/>
+          </w:tcPr>
+          <w:p>
+            <w:pPr>
+              <w:jc w:val="right"/>
+              <w:rPr>
+                <w:rFonts w:ascii="Calibri" w:eastAsia="Times New Roman" w:hAnsi="Calibri" w:cs="Calibri"/>
+                <w:color w:val="000000"/>
+                <w:lang w:eastAsia="en-CA"/>
+              </w:rPr>
+            </w:pPr>
+            <w:r>
+              <w:rPr>
+                <w:rFonts w:ascii="Calibri" w:eastAsia="Times New Roman" w:hAnsi="Calibri" w:cs="Calibri"/>
+                <w:color w:val="000000"/>
+                <w:lang w:eastAsia="en-CA"/>
+              </w:rPr>
+              <w:t>…</w:t>
+            </w:r>
+          </w:p>
+        </w:tc>
+      </w:tr>
+      <w:tr>
+        <w:trPr>
+          <w:trHeight w:val="300"/>
+          <w:jc w:val="center"/>
+        </w:trPr>
+        <w:tc>
+          <w:tcPr>
+            <w:tcW w:w="549" w:type="dxa"/>
+            <w:noWrap/>
+            <w:hideMark/>
+          </w:tcPr>
+          <w:p>
+            <w:pPr>
+              <w:jc w:val="right"/>
+              <w:rPr>
+                <w:rFonts w:ascii="Calibri" w:eastAsia="Times New Roman" w:hAnsi="Calibri" w:cs="Calibri"/>
+                <w:color w:val="000000"/>
+                <w:lang w:eastAsia="en-CA"/>
+              </w:rPr>
+            </w:pPr>
+            <w:r>
+              <w:rPr>
+                <w:rFonts w:ascii="Calibri" w:eastAsia="Times New Roman" w:hAnsi="Calibri" w:cs="Calibri"/>
+                <w:color w:val="000000"/>
+                <w:lang w:eastAsia="en-CA"/>
+              </w:rPr>
+              <w:t>35</w:t>
+            </w:r>
+          </w:p>
+        </w:tc>
+        <w:tc>
+          <w:tcPr>
+            <w:tcW w:w="1558" w:type="dxa"/>
+            <w:noWrap/>
+            <w:hideMark/>
+          </w:tcPr>
+          <w:p>
+            <w:pPr>
+              <w:jc w:val="right"/>
+              <w:rPr>
+                <w:rFonts w:ascii="Calibri" w:eastAsia="Times New Roman" w:hAnsi="Calibri" w:cs="Calibri"/>
+                <w:color w:val="000000"/>
+                <w:lang w:eastAsia="en-CA"/>
+              </w:rPr>
+            </w:pPr>
+            <w:proofErr w:type="spellStart"/>
+            <w:r>
+              <w:rPr>
+                <w:rFonts w:ascii="Calibri" w:eastAsia="Times New Roman" w:hAnsi="Calibri" w:cs="Calibri"/>
+                <w:color w:val="000000"/>
+                <w:lang w:eastAsia="en-CA"/>
+              </w:rPr>
+              <w:t>1.9467E+277</w:t>
+            </w:r>
+            <w:proofErr w:type="spellEnd"/>
+          </w:p>
+        </w:tc>
+        <w:tc>
+          <w:tcPr>
+            <w:tcW w:w="1558" w:type="dxa"/>
+            <w:noWrap/>
+            <w:hideMark/>
+          </w:tcPr>
+          <w:p>
+            <w:pPr>
+              <w:jc w:val="right"/>
+              <w:rPr>
+                <w:rFonts w:ascii="Calibri" w:eastAsia="Times New Roman" w:hAnsi="Calibri" w:cs="Calibri"/>
+                <w:color w:val="000000"/>
+                <w:lang w:eastAsia="en-CA"/>
+              </w:rPr>
+            </w:pPr>
+            <w:proofErr w:type="spellStart"/>
+            <w:r>
+              <w:rPr>
+                <w:rFonts w:ascii="Calibri" w:eastAsia="Times New Roman" w:hAnsi="Calibri" w:cs="Calibri"/>
+                <w:color w:val="000000"/>
+                <w:lang w:eastAsia="en-CA"/>
+              </w:rPr>
+              <w:t>5.8707E+285</w:t>
+            </w:r>
+            <w:proofErr w:type="spellEnd"/>
+          </w:p>
+        </w:tc>
+      </w:tr>
+      <w:tr>
+        <w:trPr>
+          <w:trHeight w:val="300"/>
+          <w:jc w:val="center"/>
+        </w:trPr>
+        <w:tc>
+          <w:tcPr>
+            <w:tcW w:w="549" w:type="dxa"/>
+            <w:noWrap/>
+            <w:hideMark/>
+          </w:tcPr>
+          <w:p>
+            <w:pPr>
+              <w:jc w:val="right"/>
+              <w:rPr>
+                <w:rFonts w:ascii="Calibri" w:eastAsia="Times New Roman" w:hAnsi="Calibri" w:cs="Calibri"/>
+                <w:color w:val="000000"/>
+                <w:lang w:eastAsia="en-CA"/>
+              </w:rPr>
+            </w:pPr>
+            <w:r>
+              <w:rPr>
+                <w:rFonts w:ascii="Calibri" w:eastAsia="Times New Roman" w:hAnsi="Calibri" w:cs="Calibri"/>
+                <w:color w:val="000000"/>
+                <w:lang w:eastAsia="en-CA"/>
+              </w:rPr>
+              <w:t>36</w:t>
+            </w:r>
+          </w:p>
+        </w:tc>
+        <w:tc>
+          <w:tcPr>
+            <w:tcW w:w="1558" w:type="dxa"/>
+            <w:noWrap/>
+            <w:hideMark/>
+          </w:tcPr>
+          <w:p>
+            <w:pPr>
+              <w:jc w:val="right"/>
+              <w:rPr>
+                <w:rFonts w:ascii="Calibri" w:eastAsia="Times New Roman" w:hAnsi="Calibri" w:cs="Calibri"/>
+                <w:color w:val="000000"/>
+                <w:lang w:eastAsia="en-CA"/>
+              </w:rPr>
+            </w:pPr>
+            <w:r>
+              <w:rPr>
+                <w:rFonts w:ascii="Calibri" w:eastAsia="Times New Roman" w:hAnsi="Calibri" w:cs="Calibri"/>
+                <w:color w:val="000000"/>
+                <w:lang w:eastAsia="en-CA"/>
+              </w:rPr>
+              <w:t>-</w:t>
+            </w:r>
+            <w:proofErr w:type="spellStart"/>
+            <w:r>
+              <w:rPr>
+                <w:rFonts w:ascii="Calibri" w:eastAsia="Times New Roman" w:hAnsi="Calibri" w:cs="Calibri"/>
+                <w:color w:val="000000"/>
+                <w:lang w:eastAsia="en-CA"/>
+              </w:rPr>
+              <w:t>5.8707E+285</w:t>
+            </w:r>
+            <w:proofErr w:type="spellEnd"/>
+          </w:p>
+        </w:tc>
+        <w:tc>
+          <w:tcPr>
+            <w:tcW w:w="1558" w:type="dxa"/>
+            <w:noWrap/>
+            <w:hideMark/>
+          </w:tcPr>
+          <w:p>
+            <w:pPr>
+              <w:jc w:val="right"/>
+              <w:rPr>
+                <w:rFonts w:ascii="Calibri" w:eastAsia="Times New Roman" w:hAnsi="Calibri" w:cs="Calibri"/>
+                <w:color w:val="000000"/>
+                <w:lang w:eastAsia="en-CA"/>
+              </w:rPr>
+            </w:pPr>
+            <w:r>
+              <w:rPr>
+                <w:rFonts w:ascii="Calibri" w:eastAsia="Times New Roman" w:hAnsi="Calibri" w:cs="Calibri"/>
+                <w:color w:val="000000"/>
+                <w:lang w:eastAsia="en-CA"/>
+              </w:rPr>
+              <w:t>-</w:t>
+            </w:r>
+            <w:proofErr w:type="spellStart"/>
+            <w:r>
+              <w:rPr>
+                <w:rFonts w:ascii="Calibri" w:eastAsia="Times New Roman" w:hAnsi="Calibri" w:cs="Calibri"/>
+                <w:color w:val="000000"/>
+                <w:lang w:eastAsia="en-CA"/>
+              </w:rPr>
+              <w:t>2.3488E+293</w:t>
+            </w:r>
+            <w:proofErr w:type="spellEnd"/>
+          </w:p>
+        </w:tc>
+      </w:tr>
+      <w:tr>
+        <w:trPr>
+          <w:trHeight w:val="300"/>
+          <w:jc w:val="center"/>
+        </w:trPr>
+        <w:tc>
+          <w:tcPr>
+            <w:tcW w:w="549" w:type="dxa"/>
+            <w:noWrap/>
+            <w:hideMark/>
+          </w:tcPr>
+          <w:p>
+            <w:pPr>
+              <w:jc w:val="right"/>
+              <w:rPr>
+                <w:rFonts w:ascii="Calibri" w:eastAsia="Times New Roman" w:hAnsi="Calibri" w:cs="Calibri"/>
+                <w:color w:val="000000"/>
+                <w:lang w:eastAsia="en-CA"/>
+              </w:rPr>
+            </w:pPr>
+            <w:r>
+              <w:rPr>
+                <w:rFonts w:ascii="Calibri" w:eastAsia="Times New Roman" w:hAnsi="Calibri" w:cs="Calibri"/>
+                <w:color w:val="000000"/>
+                <w:lang w:eastAsia="en-CA"/>
+              </w:rPr>
+              <w:t>37</w:t>
+            </w:r>
+          </w:p>
+        </w:tc>
+        <w:tc>
+          <w:tcPr>
+            <w:tcW w:w="1558" w:type="dxa"/>
+            <w:noWrap/>
+            <w:hideMark/>
+          </w:tcPr>
+          <w:p>
+            <w:pPr>
+              <w:jc w:val="right"/>
+              <w:rPr>
+                <w:rFonts w:ascii="Calibri" w:eastAsia="Times New Roman" w:hAnsi="Calibri" w:cs="Calibri"/>
+                <w:color w:val="000000"/>
+                <w:lang w:eastAsia="en-CA"/>
+              </w:rPr>
+            </w:pPr>
+            <w:proofErr w:type="spellStart"/>
+            <w:r>
+              <w:rPr>
+                <w:rFonts w:ascii="Calibri" w:eastAsia="Times New Roman" w:hAnsi="Calibri" w:cs="Calibri"/>
+                <w:color w:val="000000"/>
+                <w:lang w:eastAsia="en-CA"/>
+              </w:rPr>
+              <w:t>2.3488E+293</w:t>
+            </w:r>
+            <w:proofErr w:type="spellEnd"/>
+          </w:p>
+        </w:tc>
+        <w:tc>
+          <w:tcPr>
+            <w:tcW w:w="1558" w:type="dxa"/>
+            <w:noWrap/>
+            <w:hideMark/>
+          </w:tcPr>
+          <w:p>
+            <w:pPr>
+              <w:jc w:val="right"/>
+              <w:rPr>
+                <w:rFonts w:ascii="Calibri" w:eastAsia="Times New Roman" w:hAnsi="Calibri" w:cs="Calibri"/>
+                <w:color w:val="000000"/>
+                <w:lang w:eastAsia="en-CA"/>
+              </w:rPr>
+            </w:pPr>
+            <w:proofErr w:type="spellStart"/>
+            <w:r>
+              <w:rPr>
+                <w:rFonts w:ascii="Calibri" w:eastAsia="Times New Roman" w:hAnsi="Calibri" w:cs="Calibri"/>
+                <w:color w:val="000000"/>
+                <w:lang w:eastAsia="en-CA"/>
+              </w:rPr>
+              <w:t>7.0832E+301</w:t>
+            </w:r>
+            <w:proofErr w:type="spellEnd"/>
+          </w:p>
+        </w:tc>
+      </w:tr>
+      <w:tr>
+        <w:trPr>
+          <w:trHeight w:val="300"/>
+          <w:jc w:val="center"/>
+        </w:trPr>
+        <w:tc>
+          <w:tcPr>
+            <w:tcW w:w="549" w:type="dxa"/>
+            <w:noWrap/>
+            <w:hideMark/>
+          </w:tcPr>
+          <w:p>
+            <w:pPr>
+              <w:jc w:val="right"/>
+              <w:rPr>
+                <w:rFonts w:ascii="Calibri" w:eastAsia="Times New Roman" w:hAnsi="Calibri" w:cs="Calibri"/>
+                <w:color w:val="000000"/>
+                <w:lang w:eastAsia="en-CA"/>
+              </w:rPr>
+            </w:pPr>
+            <w:r>
+              <w:rPr>
+                <w:rFonts w:ascii="Calibri" w:eastAsia="Times New Roman" w:hAnsi="Calibri" w:cs="Calibri"/>
+                <w:color w:val="000000"/>
+                <w:lang w:eastAsia="en-CA"/>
+              </w:rPr>
+              <w:t>38</w:t>
+            </w:r>
+          </w:p>
+        </w:tc>
+        <w:tc>
+          <w:tcPr>
+            <w:tcW w:w="1558" w:type="dxa"/>
+            <w:noWrap/>
+            <w:hideMark/>
+          </w:tcPr>
+          <w:p>
+            <w:pPr>
+              <w:jc w:val="right"/>
+              <w:rPr>
+                <w:rFonts w:ascii="Calibri" w:eastAsia="Times New Roman" w:hAnsi="Calibri" w:cs="Calibri"/>
+                <w:color w:val="000000"/>
+                <w:lang w:eastAsia="en-CA"/>
+              </w:rPr>
+            </w:pPr>
+            <w:r>
+              <w:rPr>
+                <w:rFonts w:ascii="Calibri" w:eastAsia="Times New Roman" w:hAnsi="Calibri" w:cs="Calibri"/>
+                <w:color w:val="000000"/>
+                <w:lang w:eastAsia="en-CA"/>
+              </w:rPr>
+              <w:t>-</w:t>
+            </w:r>
+            <w:proofErr w:type="spellStart"/>
+            <w:r>
+              <w:rPr>
+                <w:rFonts w:ascii="Calibri" w:eastAsia="Times New Roman" w:hAnsi="Calibri" w:cs="Calibri"/>
+                <w:color w:val="000000"/>
+                <w:lang w:eastAsia="en-CA"/>
+              </w:rPr>
+              <w:t>7.0832E+301</w:t>
+            </w:r>
+            <w:proofErr w:type="spellEnd"/>
+          </w:p>
+        </w:tc>
+        <w:tc>
+          <w:tcPr>
+            <w:tcW w:w="1558" w:type="dxa"/>
+            <w:noWrap/>
+            <w:hideMark/>
+          </w:tcPr>
+          <w:p>
+            <w:pPr>
+              <w:rPr>
+                <w:rFonts w:ascii="Calibri" w:eastAsia="Times New Roman" w:hAnsi="Calibri" w:cs="Calibri"/>
+                <w:color w:val="000000"/>
+                <w:lang w:eastAsia="en-CA"/>
+              </w:rPr>
+            </w:pPr>
+            <w:r>
+              <w:rPr>
+                <w:rFonts w:ascii="Calibri" w:eastAsia="Times New Roman" w:hAnsi="Calibri" w:cs="Calibri"/>
+                <w:color w:val="000000"/>
+                <w:lang w:eastAsia="en-CA"/>
+              </w:rPr>
+              <w:t xml:space="preserve">            -</w:t>
+            </w:r>
+            <w:proofErr w:type="spellStart"/>
+            <w:r>
+              <w:rPr>
+                <w:rFonts w:ascii="Calibri" w:eastAsia="Times New Roman" w:hAnsi="Calibri" w:cs="Calibri"/>
+                <w:color w:val="000000"/>
+                <w:lang w:eastAsia="en-CA"/>
+              </w:rPr>
+              <w:t>inf</w:t>
+            </w:r>
+            <w:proofErr w:type="spellEnd"/>
+          </w:p>
+        </w:tc>
+      </w:tr>
+      <w:tr>
+        <w:trPr>
+          <w:trHeight w:val="300"/>
+          <w:jc w:val="center"/>
+        </w:trPr>
+        <w:tc>
+          <w:tcPr>
+            <w:tcW w:w="549" w:type="dxa"/>
+            <w:noWrap/>
+            <w:hideMark/>
+          </w:tcPr>
+          <w:p>
+            <w:pPr>
+              <w:jc w:val="right"/>
+              <w:rPr>
+                <w:rFonts w:ascii="Calibri" w:eastAsia="Times New Roman" w:hAnsi="Calibri" w:cs="Calibri"/>
+                <w:color w:val="000000"/>
+                <w:lang w:eastAsia="en-CA"/>
+              </w:rPr>
+            </w:pPr>
+            <w:r>
+              <w:rPr>
+                <w:rFonts w:ascii="Calibri" w:eastAsia="Times New Roman" w:hAnsi="Calibri" w:cs="Calibri"/>
+                <w:color w:val="000000"/>
+                <w:lang w:eastAsia="en-CA"/>
+              </w:rPr>
+              <w:t>39</w:t>
+            </w:r>
+          </w:p>
+        </w:tc>
+        <w:tc>
+          <w:tcPr>
+            <w:tcW w:w="1558" w:type="dxa"/>
+            <w:noWrap/>
+            <w:hideMark/>
+          </w:tcPr>
+          <w:p>
+            <w:pPr>
+              <w:rPr>
+                <w:rFonts w:ascii="Calibri" w:eastAsia="Times New Roman" w:hAnsi="Calibri" w:cs="Calibri"/>
+                <w:color w:val="000000"/>
+                <w:lang w:eastAsia="en-CA"/>
+              </w:rPr>
+            </w:pPr>
+            <w:r>
+              <w:rPr>
+                <w:rFonts w:ascii="Calibri" w:eastAsia="Times New Roman" w:hAnsi="Calibri" w:cs="Calibri"/>
+                <w:color w:val="000000"/>
+                <w:lang w:eastAsia="en-CA"/>
+              </w:rPr>
+              <w:t xml:space="preserve">             </w:t>
+            </w:r>
+            <w:proofErr w:type="spellStart"/>
+            <w:r>
+              <w:rPr>
+                <w:rFonts w:ascii="Calibri" w:eastAsia="Times New Roman" w:hAnsi="Calibri" w:cs="Calibri"/>
+                <w:color w:val="000000"/>
+                <w:lang w:eastAsia="en-CA"/>
+              </w:rPr>
+              <w:t>inf</w:t>
+            </w:r>
+            <w:proofErr w:type="spellEnd"/>
+          </w:p>
+        </w:tc>
+        <w:tc>
+          <w:tcPr>
+            <w:tcW w:w="1558" w:type="dxa"/>
+            <w:noWrap/>
+            <w:hideMark/>
+          </w:tcPr>
+          <w:p>
+            <w:pPr>
+              <w:rPr>
+                <w:rFonts w:ascii="Calibri" w:eastAsia="Times New Roman" w:hAnsi="Calibri" w:cs="Calibri"/>
+                <w:color w:val="000000"/>
+                <w:lang w:eastAsia="en-CA"/>
+              </w:rPr>
+            </w:pPr>
+            <w:r>
+              <w:rPr>
+                <w:rFonts w:ascii="Calibri" w:eastAsia="Times New Roman" w:hAnsi="Calibri" w:cs="Calibri"/>
+                <w:color w:val="000000"/>
+                <w:lang w:eastAsia="en-CA"/>
+              </w:rPr>
+              <w:t xml:space="preserve">             </w:t>
+            </w:r>
+            <w:proofErr w:type="spellStart"/>
+            <w:r>
+              <w:rPr>
+                <w:rFonts w:ascii="Calibri" w:eastAsia="Times New Roman" w:hAnsi="Calibri" w:cs="Calibri"/>
+                <w:color w:val="000000"/>
+                <w:lang w:eastAsia="en-CA"/>
+              </w:rPr>
+              <w:t>inf</w:t>
+            </w:r>
+            <w:proofErr w:type="spellEnd"/>
+          </w:p>
+        </w:tc>
+      </w:tr>
+      <w:tr>
+        <w:trPr>
+          <w:trHeight w:val="300"/>
+          <w:jc w:val="center"/>
+        </w:trPr>
+        <w:tc>
+          <w:tcPr>
+            <w:tcW w:w="549" w:type="dxa"/>
+            <w:noWrap/>
+            <w:hideMark/>
+          </w:tcPr>
+          <w:p>
+            <w:pPr>
+              <w:jc w:val="right"/>
+              <w:rPr>
+                <w:rFonts w:ascii="Calibri" w:eastAsia="Times New Roman" w:hAnsi="Calibri" w:cs="Calibri"/>
+                <w:color w:val="000000"/>
+                <w:lang w:eastAsia="en-CA"/>
+              </w:rPr>
+            </w:pPr>
+            <w:r>
+              <w:rPr>
+                <w:rFonts w:ascii="Calibri" w:eastAsia="Times New Roman" w:hAnsi="Calibri" w:cs="Calibri"/>
+                <w:color w:val="000000"/>
+                <w:lang w:eastAsia="en-CA"/>
+              </w:rPr>
+              <w:t>40</w:t>
+            </w:r>
+          </w:p>
+        </w:tc>
+        <w:tc>
+          <w:tcPr>
+            <w:tcW w:w="1558" w:type="dxa"/>
+            <w:noWrap/>
+            <w:hideMark/>
+          </w:tcPr>
+          <w:p>
+            <w:pPr>
+              <w:rPr>
+                <w:rFonts w:ascii="Calibri" w:eastAsia="Times New Roman" w:hAnsi="Calibri" w:cs="Calibri"/>
+                <w:color w:val="000000"/>
+                <w:lang w:eastAsia="en-CA"/>
+              </w:rPr>
+            </w:pPr>
+            <w:r>
+              <w:rPr>
+                <w:rFonts w:ascii="Calibri" w:eastAsia="Times New Roman" w:hAnsi="Calibri" w:cs="Calibri"/>
+                <w:color w:val="000000"/>
+                <w:lang w:eastAsia="en-CA"/>
+              </w:rPr>
+              <w:t xml:space="preserve">             </w:t>
+            </w:r>
+            <w:proofErr w:type="spellStart"/>
+            <w:r>
+              <w:rPr>
+                <w:rFonts w:ascii="Calibri" w:eastAsia="Times New Roman" w:hAnsi="Calibri" w:cs="Calibri"/>
+                <w:color w:val="000000"/>
+                <w:lang w:eastAsia="en-CA"/>
+              </w:rPr>
+              <w:t>nan</w:t>
+            </w:r>
+            <w:proofErr w:type="spellEnd"/>
+          </w:p>
+        </w:tc>
+        <w:tc>
+          <w:tcPr>
+            <w:tcW w:w="1558" w:type="dxa"/>
+            <w:noWrap/>
+            <w:hideMark/>
+          </w:tcPr>
+          <w:p>
+            <w:pPr>
+              <w:keepNext/>
+              <w:rPr>
+                <w:rFonts w:ascii="Calibri" w:eastAsia="Times New Roman" w:hAnsi="Calibri" w:cs="Calibri"/>
+                <w:color w:val="000000"/>
+                <w:lang w:eastAsia="en-CA"/>
+              </w:rPr>
+            </w:pPr>
+            <w:r>
+              <w:rPr>
+                <w:rFonts w:ascii="Calibri" w:eastAsia="Times New Roman" w:hAnsi="Calibri" w:cs="Calibri"/>
+                <w:color w:val="000000"/>
+                <w:lang w:eastAsia="en-CA"/>
+              </w:rPr>
+              <w:t xml:space="preserve">             </w:t>
+            </w:r>
+            <w:proofErr w:type="spellStart"/>
+            <w:r>
+              <w:rPr>
+                <w:rFonts w:ascii="Calibri" w:eastAsia="Times New Roman" w:hAnsi="Calibri" w:cs="Calibri"/>
+                <w:color w:val="000000"/>
+                <w:lang w:eastAsia="en-CA"/>
+              </w:rPr>
+              <w:t>nan</w:t>
+            </w:r>
+            <w:proofErr w:type="spellEnd"/>
+          </w:p>
+        </w:tc>
+      </w:tr>
+    </w:tbl>
+    <w:p>
+      <w:pPr>
+        <w:pStyle w:val="Caption"/>
+        <w:jc w:val="center"/>
+      </w:pPr>
+      <w:r>
+        <w:t xml:space="preserve">Table </w:t>
+      </w:r>
+      <w:fldSimple w:instr=" SEQ Table \* ARABIC ">
+        <w:r>
+          <w:rPr>
+            <w:noProof/>
+          </w:rPr>
+          <w:t>3</w:t>
+        </w:r>
+      </w:fldSimple>
+      <w:r>
+        <w:t>: Results for non-converging successive substitution</w:t>
+      </w:r>
+    </w:p>
+    <w:p>
+      <w:r>
+        <w:t xml:space="preserve"> </w:t>
+      </w:r>
+    </w:p>
     <w:p>
       <w:pPr>
         <w:pStyle w:val="Heading2"/>
@@ -9039,7 +11368,7 @@
               <w:b/>
               <w:noProof/>
             </w:rPr>
-            <w:t>7</w:t>
+            <w:t>8</w:t>
           </w:r>
         </w:fldSimple>
       </w:p>
@@ -10298,6 +12627,190 @@
       <w:rFonts w:eastAsiaTheme="minorEastAsia"/>
     </w:rPr>
   </w:style>
+  <w:style w:type="table" w:customStyle="1" w:styleId="LightList-Accent1">
+    <w:name w:val="Light List Accent 1"/>
+    <w:basedOn w:val="TableNormal"/>
+    <w:uiPriority w:val="61"/>
+    <w:rsid w:val="00C9234B"/>
+    <w:pPr>
+      <w:spacing w:after="0" w:line="240" w:lineRule="auto"/>
+    </w:pPr>
+    <w:tblPr>
+      <w:tblStyleRowBandSize w:val="1"/>
+      <w:tblStyleColBandSize w:val="1"/>
+      <w:tblInd w:w="0" w:type="dxa"/>
+      <w:tblBorders>
+        <w:top w:val="single" w:sz="8" w:space="0" w:color="4F81BD" w:themeColor="accent1"/>
+        <w:left w:val="single" w:sz="8" w:space="0" w:color="4F81BD" w:themeColor="accent1"/>
+        <w:bottom w:val="single" w:sz="8" w:space="0" w:color="4F81BD" w:themeColor="accent1"/>
+        <w:right w:val="single" w:sz="8" w:space="0" w:color="4F81BD" w:themeColor="accent1"/>
+      </w:tblBorders>
+      <w:tblCellMar>
+        <w:top w:w="0" w:type="dxa"/>
+        <w:left w:w="108" w:type="dxa"/>
+        <w:bottom w:w="0" w:type="dxa"/>
+        <w:right w:w="108" w:type="dxa"/>
+      </w:tblCellMar>
+    </w:tblPr>
+    <w:tblStylePr w:type="firstRow">
+      <w:pPr>
+        <w:spacing w:before="0" w:after="0" w:line="240" w:lineRule="auto"/>
+      </w:pPr>
+      <w:rPr>
+        <w:b/>
+        <w:bCs/>
+        <w:color w:val="FFFFFF" w:themeColor="background1"/>
+      </w:rPr>
+      <w:tblPr/>
+      <w:tcPr>
+        <w:shd w:val="clear" w:color="auto" w:fill="4F81BD" w:themeFill="accent1"/>
+      </w:tcPr>
+    </w:tblStylePr>
+    <w:tblStylePr w:type="lastRow">
+      <w:pPr>
+        <w:spacing w:before="0" w:after="0" w:line="240" w:lineRule="auto"/>
+      </w:pPr>
+      <w:rPr>
+        <w:b/>
+        <w:bCs/>
+      </w:rPr>
+      <w:tblPr/>
+      <w:tcPr>
+        <w:tcBorders>
+          <w:top w:val="double" w:sz="6" w:space="0" w:color="4F81BD" w:themeColor="accent1"/>
+          <w:left w:val="single" w:sz="8" w:space="0" w:color="4F81BD" w:themeColor="accent1"/>
+          <w:bottom w:val="single" w:sz="8" w:space="0" w:color="4F81BD" w:themeColor="accent1"/>
+          <w:right w:val="single" w:sz="8" w:space="0" w:color="4F81BD" w:themeColor="accent1"/>
+        </w:tcBorders>
+      </w:tcPr>
+    </w:tblStylePr>
+    <w:tblStylePr w:type="firstCol">
+      <w:rPr>
+        <w:b/>
+        <w:bCs/>
+      </w:rPr>
+    </w:tblStylePr>
+    <w:tblStylePr w:type="lastCol">
+      <w:rPr>
+        <w:b/>
+        <w:bCs/>
+      </w:rPr>
+    </w:tblStylePr>
+    <w:tblStylePr w:type="band1Vert">
+      <w:tblPr/>
+      <w:tcPr>
+        <w:tcBorders>
+          <w:top w:val="single" w:sz="8" w:space="0" w:color="4F81BD" w:themeColor="accent1"/>
+          <w:left w:val="single" w:sz="8" w:space="0" w:color="4F81BD" w:themeColor="accent1"/>
+          <w:bottom w:val="single" w:sz="8" w:space="0" w:color="4F81BD" w:themeColor="accent1"/>
+          <w:right w:val="single" w:sz="8" w:space="0" w:color="4F81BD" w:themeColor="accent1"/>
+        </w:tcBorders>
+      </w:tcPr>
+    </w:tblStylePr>
+    <w:tblStylePr w:type="band1Horz">
+      <w:tblPr/>
+      <w:tcPr>
+        <w:tcBorders>
+          <w:top w:val="single" w:sz="8" w:space="0" w:color="4F81BD" w:themeColor="accent1"/>
+          <w:left w:val="single" w:sz="8" w:space="0" w:color="4F81BD" w:themeColor="accent1"/>
+          <w:bottom w:val="single" w:sz="8" w:space="0" w:color="4F81BD" w:themeColor="accent1"/>
+          <w:right w:val="single" w:sz="8" w:space="0" w:color="4F81BD" w:themeColor="accent1"/>
+        </w:tcBorders>
+      </w:tcPr>
+    </w:tblStylePr>
+  </w:style>
+  <w:style w:type="table" w:customStyle="1" w:styleId="LightList">
+    <w:name w:val="Light List"/>
+    <w:basedOn w:val="TableNormal"/>
+    <w:uiPriority w:val="61"/>
+    <w:rsid w:val="00C9234B"/>
+    <w:pPr>
+      <w:spacing w:after="0" w:line="240" w:lineRule="auto"/>
+    </w:pPr>
+    <w:tblPr>
+      <w:tblStyleRowBandSize w:val="1"/>
+      <w:tblStyleColBandSize w:val="1"/>
+      <w:tblInd w:w="0" w:type="dxa"/>
+      <w:tblBorders>
+        <w:top w:val="single" w:sz="8" w:space="0" w:color="000000" w:themeColor="text1"/>
+        <w:left w:val="single" w:sz="8" w:space="0" w:color="000000" w:themeColor="text1"/>
+        <w:bottom w:val="single" w:sz="8" w:space="0" w:color="000000" w:themeColor="text1"/>
+        <w:right w:val="single" w:sz="8" w:space="0" w:color="000000" w:themeColor="text1"/>
+      </w:tblBorders>
+      <w:tblCellMar>
+        <w:top w:w="0" w:type="dxa"/>
+        <w:left w:w="108" w:type="dxa"/>
+        <w:bottom w:w="0" w:type="dxa"/>
+        <w:right w:w="108" w:type="dxa"/>
+      </w:tblCellMar>
+    </w:tblPr>
+    <w:tblStylePr w:type="firstRow">
+      <w:pPr>
+        <w:spacing w:before="0" w:after="0" w:line="240" w:lineRule="auto"/>
+      </w:pPr>
+      <w:rPr>
+        <w:b/>
+        <w:bCs/>
+        <w:color w:val="FFFFFF" w:themeColor="background1"/>
+      </w:rPr>
+      <w:tblPr/>
+      <w:tcPr>
+        <w:shd w:val="clear" w:color="auto" w:fill="000000" w:themeFill="text1"/>
+      </w:tcPr>
+    </w:tblStylePr>
+    <w:tblStylePr w:type="lastRow">
+      <w:pPr>
+        <w:spacing w:before="0" w:after="0" w:line="240" w:lineRule="auto"/>
+      </w:pPr>
+      <w:rPr>
+        <w:b/>
+        <w:bCs/>
+      </w:rPr>
+      <w:tblPr/>
+      <w:tcPr>
+        <w:tcBorders>
+          <w:top w:val="double" w:sz="6" w:space="0" w:color="000000" w:themeColor="text1"/>
+          <w:left w:val="single" w:sz="8" w:space="0" w:color="000000" w:themeColor="text1"/>
+          <w:bottom w:val="single" w:sz="8" w:space="0" w:color="000000" w:themeColor="text1"/>
+          <w:right w:val="single" w:sz="8" w:space="0" w:color="000000" w:themeColor="text1"/>
+        </w:tcBorders>
+      </w:tcPr>
+    </w:tblStylePr>
+    <w:tblStylePr w:type="firstCol">
+      <w:rPr>
+        <w:b/>
+        <w:bCs/>
+      </w:rPr>
+    </w:tblStylePr>
+    <w:tblStylePr w:type="lastCol">
+      <w:rPr>
+        <w:b/>
+        <w:bCs/>
+      </w:rPr>
+    </w:tblStylePr>
+    <w:tblStylePr w:type="band1Vert">
+      <w:tblPr/>
+      <w:tcPr>
+        <w:tcBorders>
+          <w:top w:val="single" w:sz="8" w:space="0" w:color="000000" w:themeColor="text1"/>
+          <w:left w:val="single" w:sz="8" w:space="0" w:color="000000" w:themeColor="text1"/>
+          <w:bottom w:val="single" w:sz="8" w:space="0" w:color="000000" w:themeColor="text1"/>
+          <w:right w:val="single" w:sz="8" w:space="0" w:color="000000" w:themeColor="text1"/>
+        </w:tcBorders>
+      </w:tcPr>
+    </w:tblStylePr>
+    <w:tblStylePr w:type="band1Horz">
+      <w:tblPr/>
+      <w:tcPr>
+        <w:tcBorders>
+          <w:top w:val="single" w:sz="8" w:space="0" w:color="000000" w:themeColor="text1"/>
+          <w:left w:val="single" w:sz="8" w:space="0" w:color="000000" w:themeColor="text1"/>
+          <w:bottom w:val="single" w:sz="8" w:space="0" w:color="000000" w:themeColor="text1"/>
+          <w:right w:val="single" w:sz="8" w:space="0" w:color="000000" w:themeColor="text1"/>
+        </w:tcBorders>
+      </w:tcPr>
+    </w:tblStylePr>
+  </w:style>
 </w:styles>
 </file>
 
@@ -10935,7 +13448,7 @@
 </file>
 
 <file path=customXml/itemProps1.xml><?xml version="1.0" encoding="utf-8"?>
-<ds:datastoreItem xmlns:ds="http://schemas.openxmlformats.org/officeDocument/2006/customXml" ds:itemID="{E96953B9-FEEA-484B-88A1-21036B78FA3B}">
+<ds:datastoreItem xmlns:ds="http://schemas.openxmlformats.org/officeDocument/2006/customXml" ds:itemID="{BD95BC2A-03F1-40B3-9053-0991F307363F}">
   <ds:schemaRefs>
     <ds:schemaRef ds:uri="http://schemas.openxmlformats.org/officeDocument/2006/bibliography"/>
   </ds:schemaRefs>

</xml_diff>

<commit_message>
question 3 wrapped up except for some theory issues
</commit_message>
<xml_diff>
--- a/Assignment3/Report.docx
+++ b/Assignment3/Report.docx
@@ -872,12 +872,12 @@
       <w:pPr>
         <w:pStyle w:val="Heading3"/>
       </w:pPr>
-      <w:bookmarkStart w:id="2" w:name="_Toc306123097"/>
-      <w:bookmarkStart w:id="3" w:name="_Toc309389119"/>
+      <w:bookmarkStart w:id="2" w:name="_Toc309389119"/>
+      <w:bookmarkStart w:id="3" w:name="_Toc306123097"/>
       <w:r>
         <w:t>(a)</w:t>
       </w:r>
-      <w:bookmarkEnd w:id="3"/>
+      <w:bookmarkEnd w:id="2"/>
       <w:r>
         <w:t xml:space="preserve"> </w:t>
       </w:r>
@@ -1906,13 +1906,7 @@
                     <w:rPr>
                       <w:rFonts w:ascii="Cambria Math" w:hAnsi="Cambria Math"/>
                     </w:rPr>
-                    <m:t>B-0.</m:t>
-                  </m:r>
-                  <m:r>
-                    <w:rPr>
-                      <w:rFonts w:ascii="Cambria Math" w:hAnsi="Cambria Math"/>
-                    </w:rPr>
-                    <m:t>4</m:t>
+                    <m:t>B-0.4</m:t>
                   </m:r>
                 </m:e>
               </m:d>
@@ -2094,13 +2088,7 @@
                     <w:rPr>
                       <w:rFonts w:ascii="Cambria Math" w:hAnsi="Cambria Math"/>
                     </w:rPr>
-                    <m:t>B-0.</m:t>
-                  </m:r>
-                  <m:r>
-                    <w:rPr>
-                      <w:rFonts w:ascii="Cambria Math" w:hAnsi="Cambria Math"/>
-                    </w:rPr>
-                    <m:t>6</m:t>
+                    <m:t>B-0.6</m:t>
                   </m:r>
                 </m:e>
               </m:d>
@@ -2116,19 +2104,7 @@
                 <w:rPr>
                   <w:rFonts w:ascii="Cambria Math" w:hAnsi="Cambria Math"/>
                 </w:rPr>
-                <m:t>(0.</m:t>
-              </m:r>
-              <m:r>
-                <w:rPr>
-                  <w:rFonts w:ascii="Cambria Math" w:hAnsi="Cambria Math"/>
-                </w:rPr>
-                <m:t>8</m:t>
-              </m:r>
-              <m:r>
-                <w:rPr>
-                  <w:rFonts w:ascii="Cambria Math" w:hAnsi="Cambria Math"/>
-                </w:rPr>
-                <m:t>-0.0)</m:t>
+                <m:t>(0.8-0.0)</m:t>
               </m:r>
               <m:d>
                 <m:dPr>
@@ -2144,19 +2120,7 @@
                     <w:rPr>
                       <w:rFonts w:ascii="Cambria Math" w:hAnsi="Cambria Math"/>
                     </w:rPr>
-                    <m:t>0.</m:t>
-                  </m:r>
-                  <m:r>
-                    <w:rPr>
-                      <w:rFonts w:ascii="Cambria Math" w:hAnsi="Cambria Math"/>
-                    </w:rPr>
-                    <m:t>8</m:t>
-                  </m:r>
-                  <m:r>
-                    <w:rPr>
-                      <w:rFonts w:ascii="Cambria Math" w:hAnsi="Cambria Math"/>
-                    </w:rPr>
-                    <m:t>-0.2</m:t>
+                    <m:t>0.8-0.2</m:t>
                   </m:r>
                 </m:e>
               </m:d>
@@ -2174,19 +2138,7 @@
                     <w:rPr>
                       <w:rFonts w:ascii="Cambria Math" w:hAnsi="Cambria Math"/>
                     </w:rPr>
-                    <m:t>0.</m:t>
-                  </m:r>
-                  <m:r>
-                    <w:rPr>
-                      <w:rFonts w:ascii="Cambria Math" w:hAnsi="Cambria Math"/>
-                    </w:rPr>
-                    <m:t>8</m:t>
-                  </m:r>
-                  <m:r>
-                    <w:rPr>
-                      <w:rFonts w:ascii="Cambria Math" w:hAnsi="Cambria Math"/>
-                    </w:rPr>
-                    <m:t>-0.4</m:t>
+                    <m:t>0.8-0.4</m:t>
                   </m:r>
                 </m:e>
               </m:d>
@@ -2204,25 +2156,7 @@
                     <w:rPr>
                       <w:rFonts w:ascii="Cambria Math" w:hAnsi="Cambria Math"/>
                     </w:rPr>
-                    <m:t>0.</m:t>
-                  </m:r>
-                  <m:r>
-                    <w:rPr>
-                      <w:rFonts w:ascii="Cambria Math" w:hAnsi="Cambria Math"/>
-                    </w:rPr>
-                    <m:t>8</m:t>
-                  </m:r>
-                  <m:r>
-                    <w:rPr>
-                      <w:rFonts w:ascii="Cambria Math" w:hAnsi="Cambria Math"/>
-                    </w:rPr>
-                    <m:t>-0.</m:t>
-                  </m:r>
-                  <m:r>
-                    <w:rPr>
-                      <w:rFonts w:ascii="Cambria Math" w:hAnsi="Cambria Math"/>
-                    </w:rPr>
-                    <m:t>6</m:t>
+                    <m:t>0.8-0.6</m:t>
                   </m:r>
                 </m:e>
               </m:d>
@@ -2230,19 +2164,7 @@
                 <w:rPr>
                   <w:rFonts w:ascii="Cambria Math" w:hAnsi="Cambria Math"/>
                 </w:rPr>
-                <m:t>(0.</m:t>
-              </m:r>
-              <m:r>
-                <w:rPr>
-                  <w:rFonts w:ascii="Cambria Math" w:hAnsi="Cambria Math"/>
-                </w:rPr>
-                <m:t>8</m:t>
-              </m:r>
-              <m:r>
-                <w:rPr>
-                  <w:rFonts w:ascii="Cambria Math" w:hAnsi="Cambria Math"/>
-                </w:rPr>
-                <m:t>-1.0)</m:t>
+                <m:t>(0.8-1.0)</m:t>
               </m:r>
             </m:den>
           </m:f>
@@ -3240,13 +3162,7 @@
             <w:rPr>
               <w:rFonts w:ascii="Cambria Math" w:hAnsi="Cambria Math"/>
             </w:rPr>
-            <m:t>=</m:t>
-          </m:r>
-          <m:r>
-            <w:rPr>
-              <w:rFonts w:ascii="Cambria Math" w:hAnsi="Cambria Math"/>
-            </w:rPr>
-            <m:t xml:space="preserve">414.13 </m:t>
+            <m:t xml:space="preserve">=414.13 </m:t>
           </m:r>
           <m:sSup>
             <m:sSupPr>
@@ -3768,19 +3684,7 @@
             <w:rPr>
               <w:rFonts w:ascii="Cambria Math" w:hAnsi="Cambria Math"/>
             </w:rPr>
-            <m:t>=0+540</m:t>
-          </m:r>
-          <m:r>
-            <w:rPr>
-              <w:rFonts w:ascii="Cambria Math" w:hAnsi="Cambria Math"/>
-            </w:rPr>
-            <m:t>.</m:t>
-          </m:r>
-          <m:r>
-            <w:rPr>
-              <w:rFonts w:ascii="Cambria Math" w:hAnsi="Cambria Math"/>
-            </w:rPr>
-            <m:t>6</m:t>
+            <m:t>=0+540.6</m:t>
           </m:r>
           <m:f>
             <m:fPr>
@@ -3824,19 +3728,7 @@
                     <w:rPr>
                       <w:rFonts w:ascii="Cambria Math" w:hAnsi="Cambria Math"/>
                     </w:rPr>
-                    <m:t>B-</m:t>
-                  </m:r>
-                  <m:r>
-                    <w:rPr>
-                      <w:rFonts w:ascii="Cambria Math" w:hAnsi="Cambria Math"/>
-                    </w:rPr>
-                    <m:t>1</m:t>
-                  </m:r>
-                  <m:r>
-                    <w:rPr>
-                      <w:rFonts w:ascii="Cambria Math" w:hAnsi="Cambria Math"/>
-                    </w:rPr>
-                    <m:t>.4</m:t>
+                    <m:t>B-1.4</m:t>
                   </m:r>
                 </m:e>
               </m:d>
@@ -3854,25 +3746,7 @@
                     <w:rPr>
                       <w:rFonts w:ascii="Cambria Math" w:hAnsi="Cambria Math"/>
                     </w:rPr>
-                    <m:t>B-</m:t>
-                  </m:r>
-                  <m:r>
-                    <w:rPr>
-                      <w:rFonts w:ascii="Cambria Math" w:hAnsi="Cambria Math"/>
-                    </w:rPr>
-                    <m:t>1</m:t>
-                  </m:r>
-                  <m:r>
-                    <w:rPr>
-                      <w:rFonts w:ascii="Cambria Math" w:hAnsi="Cambria Math"/>
-                    </w:rPr>
-                    <m:t>.</m:t>
-                  </m:r>
-                  <m:r>
-                    <w:rPr>
-                      <w:rFonts w:ascii="Cambria Math" w:hAnsi="Cambria Math"/>
-                    </w:rPr>
-                    <m:t>7</m:t>
+                    <m:t>B-1.7</m:t>
                   </m:r>
                 </m:e>
               </m:d>
@@ -3890,19 +3764,7 @@
                     <w:rPr>
                       <w:rFonts w:ascii="Cambria Math" w:hAnsi="Cambria Math"/>
                     </w:rPr>
-                    <m:t>B-</m:t>
-                  </m:r>
-                  <m:r>
-                    <w:rPr>
-                      <w:rFonts w:ascii="Cambria Math" w:hAnsi="Cambria Math"/>
-                    </w:rPr>
-                    <m:t>1</m:t>
-                  </m:r>
-                  <m:r>
-                    <w:rPr>
-                      <w:rFonts w:ascii="Cambria Math" w:hAnsi="Cambria Math"/>
-                    </w:rPr>
-                    <m:t>.8</m:t>
+                    <m:t>B-1.8</m:t>
                   </m:r>
                 </m:e>
               </m:d>
@@ -3910,19 +3772,7 @@
                 <w:rPr>
                   <w:rFonts w:ascii="Cambria Math" w:hAnsi="Cambria Math"/>
                 </w:rPr>
-                <m:t>(B-1.</m:t>
-              </m:r>
-              <m:r>
-                <w:rPr>
-                  <w:rFonts w:ascii="Cambria Math" w:hAnsi="Cambria Math"/>
-                </w:rPr>
-                <m:t>9</m:t>
-              </m:r>
-              <m:r>
-                <w:rPr>
-                  <w:rFonts w:ascii="Cambria Math" w:hAnsi="Cambria Math"/>
-                </w:rPr>
-                <m:t>)</m:t>
+                <m:t>(B-1.9)</m:t>
               </m:r>
             </m:num>
             <m:den>
@@ -3930,19 +3780,7 @@
                 <w:rPr>
                   <w:rFonts w:ascii="Cambria Math" w:hAnsi="Cambria Math"/>
                 </w:rPr>
-                <m:t>(</m:t>
-              </m:r>
-              <m:r>
-                <w:rPr>
-                  <w:rFonts w:ascii="Cambria Math" w:hAnsi="Cambria Math"/>
-                </w:rPr>
-                <m:t>1.3</m:t>
-              </m:r>
-              <m:r>
-                <w:rPr>
-                  <w:rFonts w:ascii="Cambria Math" w:hAnsi="Cambria Math"/>
-                </w:rPr>
-                <m:t>-0.0)</m:t>
+                <m:t>(1.3-0.0)</m:t>
               </m:r>
               <m:d>
                 <m:dPr>
@@ -3958,25 +3796,7 @@
                     <w:rPr>
                       <w:rFonts w:ascii="Cambria Math" w:hAnsi="Cambria Math"/>
                     </w:rPr>
-                    <m:t>1.3</m:t>
-                  </m:r>
-                  <m:r>
-                    <w:rPr>
-                      <w:rFonts w:ascii="Cambria Math" w:hAnsi="Cambria Math"/>
-                    </w:rPr>
-                    <m:t>-</m:t>
-                  </m:r>
-                  <m:r>
-                    <w:rPr>
-                      <w:rFonts w:ascii="Cambria Math" w:hAnsi="Cambria Math"/>
-                    </w:rPr>
-                    <m:t>1</m:t>
-                  </m:r>
-                  <m:r>
-                    <w:rPr>
-                      <w:rFonts w:ascii="Cambria Math" w:hAnsi="Cambria Math"/>
-                    </w:rPr>
-                    <m:t>.4</m:t>
+                    <m:t>1.3-1.4</m:t>
                   </m:r>
                 </m:e>
               </m:d>
@@ -3994,31 +3814,7 @@
                     <w:rPr>
                       <w:rFonts w:ascii="Cambria Math" w:hAnsi="Cambria Math"/>
                     </w:rPr>
-                    <m:t>1.3</m:t>
-                  </m:r>
-                  <m:r>
-                    <w:rPr>
-                      <w:rFonts w:ascii="Cambria Math" w:hAnsi="Cambria Math"/>
-                    </w:rPr>
-                    <m:t>-</m:t>
-                  </m:r>
-                  <m:r>
-                    <w:rPr>
-                      <w:rFonts w:ascii="Cambria Math" w:hAnsi="Cambria Math"/>
-                    </w:rPr>
-                    <m:t>1</m:t>
-                  </m:r>
-                  <m:r>
-                    <w:rPr>
-                      <w:rFonts w:ascii="Cambria Math" w:hAnsi="Cambria Math"/>
-                    </w:rPr>
-                    <m:t>.</m:t>
-                  </m:r>
-                  <m:r>
-                    <w:rPr>
-                      <w:rFonts w:ascii="Cambria Math" w:hAnsi="Cambria Math"/>
-                    </w:rPr>
-                    <m:t>7</m:t>
+                    <m:t>1.3-1.7</m:t>
                   </m:r>
                 </m:e>
               </m:d>
@@ -4036,25 +3832,7 @@
                     <w:rPr>
                       <w:rFonts w:ascii="Cambria Math" w:hAnsi="Cambria Math"/>
                     </w:rPr>
-                    <m:t>1.3</m:t>
-                  </m:r>
-                  <m:r>
-                    <w:rPr>
-                      <w:rFonts w:ascii="Cambria Math" w:hAnsi="Cambria Math"/>
-                    </w:rPr>
-                    <m:t>-</m:t>
-                  </m:r>
-                  <m:r>
-                    <w:rPr>
-                      <w:rFonts w:ascii="Cambria Math" w:hAnsi="Cambria Math"/>
-                    </w:rPr>
-                    <m:t>1</m:t>
-                  </m:r>
-                  <m:r>
-                    <w:rPr>
-                      <w:rFonts w:ascii="Cambria Math" w:hAnsi="Cambria Math"/>
-                    </w:rPr>
-                    <m:t>.8</m:t>
+                    <m:t>1.3-1.8</m:t>
                   </m:r>
                 </m:e>
               </m:d>
@@ -4062,31 +3840,7 @@
                 <w:rPr>
                   <w:rFonts w:ascii="Cambria Math" w:hAnsi="Cambria Math"/>
                 </w:rPr>
-                <m:t>(</m:t>
-              </m:r>
-              <m:r>
-                <w:rPr>
-                  <w:rFonts w:ascii="Cambria Math" w:hAnsi="Cambria Math"/>
-                </w:rPr>
-                <m:t>1.3</m:t>
-              </m:r>
-              <m:r>
-                <w:rPr>
-                  <w:rFonts w:ascii="Cambria Math" w:hAnsi="Cambria Math"/>
-                </w:rPr>
-                <m:t>-</m:t>
-              </m:r>
-              <m:r>
-                <w:rPr>
-                  <w:rFonts w:ascii="Cambria Math" w:hAnsi="Cambria Math"/>
-                </w:rPr>
-                <m:t>1.9</m:t>
-              </m:r>
-              <m:r>
-                <w:rPr>
-                  <w:rFonts w:ascii="Cambria Math" w:hAnsi="Cambria Math"/>
-                </w:rPr>
-                <m:t>)</m:t>
+                <m:t>(1.3-1.9)</m:t>
               </m:r>
             </m:den>
           </m:f>
@@ -4338,13 +4092,7 @@
                     <w:rPr>
                       <w:rFonts w:ascii="Cambria Math" w:hAnsi="Cambria Math"/>
                     </w:rPr>
-                    <m:t>B-1.</m:t>
-                  </m:r>
-                  <m:r>
-                    <w:rPr>
-                      <w:rFonts w:ascii="Cambria Math" w:hAnsi="Cambria Math"/>
-                    </w:rPr>
-                    <m:t>4</m:t>
+                    <m:t>B-1.4</m:t>
                   </m:r>
                 </m:e>
               </m:d>
@@ -4378,19 +4126,7 @@
                 <w:rPr>
                   <w:rFonts w:ascii="Cambria Math" w:hAnsi="Cambria Math"/>
                 </w:rPr>
-                <m:t>(</m:t>
-              </m:r>
-              <m:r>
-                <w:rPr>
-                  <w:rFonts w:ascii="Cambria Math" w:hAnsi="Cambria Math"/>
-                </w:rPr>
-                <m:t>1.7</m:t>
-              </m:r>
-              <m:r>
-                <w:rPr>
-                  <w:rFonts w:ascii="Cambria Math" w:hAnsi="Cambria Math"/>
-                </w:rPr>
-                <m:t>-0.0)</m:t>
+                <m:t>(1.7-0.0)</m:t>
               </m:r>
               <m:d>
                 <m:dPr>
@@ -4406,19 +4142,7 @@
                     <w:rPr>
                       <w:rFonts w:ascii="Cambria Math" w:hAnsi="Cambria Math"/>
                     </w:rPr>
-                    <m:t>1.7</m:t>
-                  </m:r>
-                  <m:r>
-                    <w:rPr>
-                      <w:rFonts w:ascii="Cambria Math" w:hAnsi="Cambria Math"/>
-                    </w:rPr>
-                    <m:t>-1</m:t>
-                  </m:r>
-                  <m:r>
-                    <w:rPr>
-                      <w:rFonts w:ascii="Cambria Math" w:hAnsi="Cambria Math"/>
-                    </w:rPr>
-                    <m:t>.3</m:t>
+                    <m:t>1.7-1.3</m:t>
                   </m:r>
                 </m:e>
               </m:d>
@@ -4436,19 +4160,7 @@
                     <w:rPr>
                       <w:rFonts w:ascii="Cambria Math" w:hAnsi="Cambria Math"/>
                     </w:rPr>
-                    <m:t>1.7</m:t>
-                  </m:r>
-                  <m:r>
-                    <w:rPr>
-                      <w:rFonts w:ascii="Cambria Math" w:hAnsi="Cambria Math"/>
-                    </w:rPr>
-                    <m:t>-1.</m:t>
-                  </m:r>
-                  <m:r>
-                    <w:rPr>
-                      <w:rFonts w:ascii="Cambria Math" w:hAnsi="Cambria Math"/>
-                    </w:rPr>
-                    <m:t>4</m:t>
+                    <m:t>1.7-1.4</m:t>
                   </m:r>
                 </m:e>
               </m:d>
@@ -4466,13 +4178,7 @@
                     <w:rPr>
                       <w:rFonts w:ascii="Cambria Math" w:hAnsi="Cambria Math"/>
                     </w:rPr>
-                    <m:t>1.7</m:t>
-                  </m:r>
-                  <m:r>
-                    <w:rPr>
-                      <w:rFonts w:ascii="Cambria Math" w:hAnsi="Cambria Math"/>
-                    </w:rPr>
-                    <m:t>-1.8</m:t>
+                    <m:t>1.7-1.8</m:t>
                   </m:r>
                 </m:e>
               </m:d>
@@ -4480,19 +4186,7 @@
                 <w:rPr>
                   <w:rFonts w:ascii="Cambria Math" w:hAnsi="Cambria Math"/>
                 </w:rPr>
-                <m:t>(</m:t>
-              </m:r>
-              <m:r>
-                <w:rPr>
-                  <w:rFonts w:ascii="Cambria Math" w:hAnsi="Cambria Math"/>
-                </w:rPr>
-                <m:t>1.7</m:t>
-              </m:r>
-              <m:r>
-                <w:rPr>
-                  <w:rFonts w:ascii="Cambria Math" w:hAnsi="Cambria Math"/>
-                </w:rPr>
-                <m:t>-1.9)</m:t>
+                <m:t>(1.7-1.9)</m:t>
               </m:r>
             </m:den>
           </m:f>
@@ -4553,13 +4247,7 @@
                     <w:rPr>
                       <w:rFonts w:ascii="Cambria Math" w:hAnsi="Cambria Math"/>
                     </w:rPr>
-                    <m:t>B-1</m:t>
-                  </m:r>
-                  <m:r>
-                    <w:rPr>
-                      <w:rFonts w:ascii="Cambria Math" w:hAnsi="Cambria Math"/>
-                    </w:rPr>
-                    <m:t>.3</m:t>
+                    <m:t>B-1.3</m:t>
                   </m:r>
                 </m:e>
               </m:d>
@@ -4577,13 +4265,7 @@
                     <w:rPr>
                       <w:rFonts w:ascii="Cambria Math" w:hAnsi="Cambria Math"/>
                     </w:rPr>
-                    <m:t>B-1.</m:t>
-                  </m:r>
-                  <m:r>
-                    <w:rPr>
-                      <w:rFonts w:ascii="Cambria Math" w:hAnsi="Cambria Math"/>
-                    </w:rPr>
-                    <m:t>4</m:t>
+                    <m:t>B-1.4</m:t>
                   </m:r>
                 </m:e>
               </m:d>
@@ -4601,13 +4283,7 @@
                     <w:rPr>
                       <w:rFonts w:ascii="Cambria Math" w:hAnsi="Cambria Math"/>
                     </w:rPr>
-                    <m:t>B-1</m:t>
-                  </m:r>
-                  <m:r>
-                    <w:rPr>
-                      <w:rFonts w:ascii="Cambria Math" w:hAnsi="Cambria Math"/>
-                    </w:rPr>
-                    <m:t>.7</m:t>
+                    <m:t>B-1.7</m:t>
                   </m:r>
                 </m:e>
               </m:d>
@@ -4623,19 +4299,7 @@
                 <w:rPr>
                   <w:rFonts w:ascii="Cambria Math" w:hAnsi="Cambria Math"/>
                 </w:rPr>
-                <m:t>(</m:t>
-              </m:r>
-              <m:r>
-                <w:rPr>
-                  <w:rFonts w:ascii="Cambria Math" w:hAnsi="Cambria Math"/>
-                </w:rPr>
-                <m:t>1.8</m:t>
-              </m:r>
-              <m:r>
-                <w:rPr>
-                  <w:rFonts w:ascii="Cambria Math" w:hAnsi="Cambria Math"/>
-                </w:rPr>
-                <m:t>-0.0)</m:t>
+                <m:t>(1.8-0.0)</m:t>
               </m:r>
               <m:d>
                 <m:dPr>
@@ -4651,19 +4315,7 @@
                     <w:rPr>
                       <w:rFonts w:ascii="Cambria Math" w:hAnsi="Cambria Math"/>
                     </w:rPr>
-                    <m:t>1.8</m:t>
-                  </m:r>
-                  <m:r>
-                    <w:rPr>
-                      <w:rFonts w:ascii="Cambria Math" w:hAnsi="Cambria Math"/>
-                    </w:rPr>
-                    <m:t>-1</m:t>
-                  </m:r>
-                  <m:r>
-                    <w:rPr>
-                      <w:rFonts w:ascii="Cambria Math" w:hAnsi="Cambria Math"/>
-                    </w:rPr>
-                    <m:t>.3</m:t>
+                    <m:t>1.8-1.3</m:t>
                   </m:r>
                 </m:e>
               </m:d>
@@ -4681,19 +4333,7 @@
                     <w:rPr>
                       <w:rFonts w:ascii="Cambria Math" w:hAnsi="Cambria Math"/>
                     </w:rPr>
-                    <m:t>1.8</m:t>
-                  </m:r>
-                  <m:r>
-                    <w:rPr>
-                      <w:rFonts w:ascii="Cambria Math" w:hAnsi="Cambria Math"/>
-                    </w:rPr>
-                    <m:t>-1.</m:t>
-                  </m:r>
-                  <m:r>
-                    <w:rPr>
-                      <w:rFonts w:ascii="Cambria Math" w:hAnsi="Cambria Math"/>
-                    </w:rPr>
-                    <m:t>4</m:t>
+                    <m:t>1.8-1.4</m:t>
                   </m:r>
                 </m:e>
               </m:d>
@@ -4711,19 +4351,7 @@
                     <w:rPr>
                       <w:rFonts w:ascii="Cambria Math" w:hAnsi="Cambria Math"/>
                     </w:rPr>
-                    <m:t>1.8</m:t>
-                  </m:r>
-                  <m:r>
-                    <w:rPr>
-                      <w:rFonts w:ascii="Cambria Math" w:hAnsi="Cambria Math"/>
-                    </w:rPr>
-                    <m:t>-1</m:t>
-                  </m:r>
-                  <m:r>
-                    <w:rPr>
-                      <w:rFonts w:ascii="Cambria Math" w:hAnsi="Cambria Math"/>
-                    </w:rPr>
-                    <m:t>.7</m:t>
+                    <m:t>1.8-1.7</m:t>
                   </m:r>
                 </m:e>
               </m:d>
@@ -4731,19 +4359,7 @@
                 <w:rPr>
                   <w:rFonts w:ascii="Cambria Math" w:hAnsi="Cambria Math"/>
                 </w:rPr>
-                <m:t>(</m:t>
-              </m:r>
-              <m:r>
-                <w:rPr>
-                  <w:rFonts w:ascii="Cambria Math" w:hAnsi="Cambria Math"/>
-                </w:rPr>
-                <m:t>1.8</m:t>
-              </m:r>
-              <m:r>
-                <w:rPr>
-                  <w:rFonts w:ascii="Cambria Math" w:hAnsi="Cambria Math"/>
-                </w:rPr>
-                <m:t>-1.9)</m:t>
+                <m:t>(1.8-1.9)</m:t>
               </m:r>
             </m:den>
           </m:f>
@@ -4804,13 +4420,7 @@
                     <w:rPr>
                       <w:rFonts w:ascii="Cambria Math" w:hAnsi="Cambria Math"/>
                     </w:rPr>
-                    <m:t>B-1</m:t>
-                  </m:r>
-                  <m:r>
-                    <w:rPr>
-                      <w:rFonts w:ascii="Cambria Math" w:hAnsi="Cambria Math"/>
-                    </w:rPr>
-                    <m:t>.3</m:t>
+                    <m:t>B-1.3</m:t>
                   </m:r>
                 </m:e>
               </m:d>
@@ -4828,13 +4438,7 @@
                     <w:rPr>
                       <w:rFonts w:ascii="Cambria Math" w:hAnsi="Cambria Math"/>
                     </w:rPr>
-                    <m:t>B-1.</m:t>
-                  </m:r>
-                  <m:r>
-                    <w:rPr>
-                      <w:rFonts w:ascii="Cambria Math" w:hAnsi="Cambria Math"/>
-                    </w:rPr>
-                    <m:t>4</m:t>
+                    <m:t>B-1.4</m:t>
                   </m:r>
                 </m:e>
               </m:d>
@@ -4852,13 +4456,7 @@
                     <w:rPr>
                       <w:rFonts w:ascii="Cambria Math" w:hAnsi="Cambria Math"/>
                     </w:rPr>
-                    <m:t>B-1</m:t>
-                  </m:r>
-                  <m:r>
-                    <w:rPr>
-                      <w:rFonts w:ascii="Cambria Math" w:hAnsi="Cambria Math"/>
-                    </w:rPr>
-                    <m:t>.7</m:t>
+                    <m:t>B-1.7</m:t>
                   </m:r>
                 </m:e>
               </m:d>
@@ -4866,19 +4464,7 @@
                 <w:rPr>
                   <w:rFonts w:ascii="Cambria Math" w:hAnsi="Cambria Math"/>
                 </w:rPr>
-                <m:t>(B-1.</m:t>
-              </m:r>
-              <m:r>
-                <w:rPr>
-                  <w:rFonts w:ascii="Cambria Math" w:hAnsi="Cambria Math"/>
-                </w:rPr>
-                <m:t>8</m:t>
-              </m:r>
-              <m:r>
-                <w:rPr>
-                  <w:rFonts w:ascii="Cambria Math" w:hAnsi="Cambria Math"/>
-                </w:rPr>
-                <m:t>)</m:t>
+                <m:t>(B-1.8)</m:t>
               </m:r>
             </m:num>
             <m:den>
@@ -4886,19 +4472,7 @@
                 <w:rPr>
                   <w:rFonts w:ascii="Cambria Math" w:hAnsi="Cambria Math"/>
                 </w:rPr>
-                <m:t>(</m:t>
-              </m:r>
-              <m:r>
-                <w:rPr>
-                  <w:rFonts w:ascii="Cambria Math" w:hAnsi="Cambria Math"/>
-                </w:rPr>
-                <m:t>1.9</m:t>
-              </m:r>
-              <m:r>
-                <w:rPr>
-                  <w:rFonts w:ascii="Cambria Math" w:hAnsi="Cambria Math"/>
-                </w:rPr>
-                <m:t>-0.0)</m:t>
+                <m:t>(1.9-0.0)</m:t>
               </m:r>
               <m:d>
                 <m:dPr>
@@ -5003,19 +4577,7 @@
             <w:rPr>
               <w:rFonts w:ascii="Cambria Math" w:hAnsi="Cambria Math"/>
             </w:rPr>
-            <m:t>=</m:t>
-          </m:r>
-          <m:r>
-            <w:rPr>
-              <w:rFonts w:ascii="Cambria Math" w:hAnsi="Cambria Math"/>
-            </w:rPr>
-            <m:t>156390</m:t>
-          </m:r>
-          <m:r>
-            <w:rPr>
-              <w:rFonts w:ascii="Cambria Math" w:hAnsi="Cambria Math"/>
-            </w:rPr>
-            <m:t xml:space="preserve"> </m:t>
+            <m:t xml:space="preserve">=156390 </m:t>
           </m:r>
           <m:sSup>
             <m:sSupPr>
@@ -5047,19 +4609,7 @@
             <w:rPr>
               <w:rFonts w:ascii="Cambria Math" w:hAnsi="Cambria Math"/>
             </w:rPr>
-            <m:t>-</m:t>
-          </m:r>
-          <m:r>
-            <w:rPr>
-              <w:rFonts w:ascii="Cambria Math" w:hAnsi="Cambria Math"/>
-            </w:rPr>
-            <m:t>966200</m:t>
-          </m:r>
-          <m:r>
-            <w:rPr>
-              <w:rFonts w:ascii="Cambria Math" w:hAnsi="Cambria Math"/>
-            </w:rPr>
-            <m:t xml:space="preserve"> </m:t>
+            <m:t xml:space="preserve">-966200 </m:t>
           </m:r>
           <m:sSup>
             <m:sSupPr>
@@ -5207,13 +4757,7 @@
             <w:rPr>
               <w:rFonts w:ascii="Cambria Math" w:hAnsi="Cambria Math"/>
             </w:rPr>
-            <m:t xml:space="preserve">+906800 </m:t>
-          </m:r>
-          <m:r>
-            <w:rPr>
-              <w:rFonts w:ascii="Cambria Math" w:hAnsi="Cambria Math"/>
-            </w:rPr>
-            <m:t>B</m:t>
+            <m:t>+906800 B</m:t>
           </m:r>
         </m:oMath>
       </m:oMathPara>
@@ -5287,7 +4831,28 @@
         <w:t>(c)</w:t>
       </w:r>
     </w:p>
-    <w:p/>
+    <w:p>
+      <w:r>
+        <w:rPr>
+          <w:highlight w:val="yellow"/>
+        </w:rPr>
+        <w:t xml:space="preserve">EXPLAIN </w:t>
+      </w:r>
+      <w:proofErr w:type="spellStart"/>
+      <w:r>
+        <w:rPr>
+          <w:highlight w:val="yellow"/>
+        </w:rPr>
+        <w:t>HERMITE</w:t>
+      </w:r>
+      <w:proofErr w:type="spellEnd"/>
+      <w:r>
+        <w:rPr>
+          <w:highlight w:val="yellow"/>
+        </w:rPr>
+        <w:t xml:space="preserve"> POLYNOMIALS?</w:t>
+      </w:r>
+    </w:p>
     <w:p>
       <w:pPr>
         <w:pStyle w:val="Heading2"/>
@@ -5295,7 +4860,7 @@
       <w:r>
         <w:t>Question 2</w:t>
       </w:r>
-      <w:bookmarkEnd w:id="2"/>
+      <w:bookmarkEnd w:id="3"/>
       <w:bookmarkEnd w:id="4"/>
     </w:p>
     <w:p>
@@ -5325,13 +4890,7 @@
             <w:rPr>
               <w:rFonts w:ascii="Cambria Math" w:hAnsi="Cambria Math"/>
             </w:rPr>
-            <m:t>F=</m:t>
-          </m:r>
-          <m:r>
-            <w:rPr>
-              <w:rFonts w:ascii="Cambria Math" w:hAnsi="Cambria Math"/>
-            </w:rPr>
-            <m:t>NI=</m:t>
+            <m:t>F=NI=</m:t>
           </m:r>
           <m:sSub>
             <m:sSubPr>
@@ -5489,31 +5048,7 @@
             <w:rPr>
               <w:rFonts w:ascii="Cambria Math" w:hAnsi="Cambria Math"/>
             </w:rPr>
-            <m:t>φ:mag</m:t>
-          </m:r>
-          <m:r>
-            <w:rPr>
-              <w:rFonts w:ascii="Cambria Math" w:hAnsi="Cambria Math"/>
-            </w:rPr>
-            <m:t>net</m:t>
-          </m:r>
-          <m:r>
-            <w:rPr>
-              <w:rFonts w:ascii="Cambria Math" w:hAnsi="Cambria Math"/>
-            </w:rPr>
-            <m:t>i</m:t>
-          </m:r>
-          <m:r>
-            <w:rPr>
-              <w:rFonts w:ascii="Cambria Math" w:hAnsi="Cambria Math"/>
-            </w:rPr>
-            <m:t xml:space="preserve">c </m:t>
-          </m:r>
-          <m:r>
-            <w:rPr>
-              <w:rFonts w:ascii="Cambria Math" w:hAnsi="Cambria Math"/>
-            </w:rPr>
-            <m:t>flux</m:t>
+            <m:t>φ:magnetic flux</m:t>
           </m:r>
         </m:oMath>
       </m:oMathPara>
@@ -6715,13 +6250,7 @@
                 <w:rPr>
                   <w:rFonts w:ascii="Cambria Math" w:hAnsi="Cambria Math"/>
                 </w:rPr>
-                <m:t>0.30</m:t>
-              </m:r>
-              <m:r>
-                <w:rPr>
-                  <w:rFonts w:ascii="Cambria Math" w:hAnsi="Cambria Math"/>
-                </w:rPr>
-                <m:t>H</m:t>
+                <m:t>0.30H</m:t>
               </m:r>
             </m:e>
             <m:sub>
@@ -7658,13 +7187,7 @@
             <w:rPr>
               <w:rFonts w:ascii="Cambria Math" w:hAnsi="Cambria Math"/>
             </w:rPr>
-            <m:t>=</m:t>
-          </m:r>
-          <m:r>
-            <w:rPr>
-              <w:rFonts w:ascii="Cambria Math" w:hAnsi="Cambria Math"/>
-            </w:rPr>
-            <m:t>0.30</m:t>
+            <m:t>=0.30</m:t>
           </m:r>
           <m:f>
             <m:fPr>
@@ -8139,13 +7662,7 @@
             <w:rPr>
               <w:rFonts w:ascii="Cambria Math" w:hAnsi="Cambria Math"/>
             </w:rPr>
-            <m:t>=</m:t>
-          </m:r>
-          <m:r>
-            <w:rPr>
-              <w:rFonts w:ascii="Cambria Math" w:hAnsi="Cambria Math"/>
-            </w:rPr>
-            <m:t>3000</m:t>
+            <m:t>=3000</m:t>
           </m:r>
           <m:f>
             <m:fPr>
@@ -8161,13 +7678,7 @@
                 <w:rPr>
                   <w:rFonts w:ascii="Cambria Math" w:hAnsi="Cambria Math"/>
                 </w:rPr>
-                <m:t>d</m:t>
-              </m:r>
-              <m:r>
-                <w:rPr>
-                  <w:rFonts w:ascii="Cambria Math" w:hAnsi="Cambria Math"/>
-                </w:rPr>
-                <m:t>H</m:t>
+                <m:t>dH</m:t>
               </m:r>
             </m:num>
             <m:den>
@@ -8175,13 +7686,7 @@
                 <w:rPr>
                   <w:rFonts w:ascii="Cambria Math" w:hAnsi="Cambria Math"/>
                 </w:rPr>
-                <m:t>d</m:t>
-              </m:r>
-              <m:r>
-                <w:rPr>
-                  <w:rFonts w:ascii="Cambria Math" w:hAnsi="Cambria Math"/>
-                </w:rPr>
-                <m:t>B</m:t>
+                <m:t>dB</m:t>
               </m:r>
             </m:den>
           </m:f>
@@ -9791,15 +9296,7 @@
         </m:r>
       </m:oMath>
       <w:r>
-        <w:t>a</w:t>
-      </w:r>
-      <w:proofErr w:type="spellStart"/>
-      <w:r>
-        <w:t>nd</w:t>
-      </w:r>
-      <w:proofErr w:type="spellEnd"/>
-      <w:r>
-        <w:t xml:space="preserve"> the final flux value is </w:t>
+        <w:t xml:space="preserve">and the final flux value is </w:t>
       </w:r>
       <m:oMath>
         <m:r>
@@ -9836,15 +9333,7 @@
         </m:sSup>
       </m:oMath>
       <w:r>
-        <w:t xml:space="preserve"> (</w:t>
-      </w:r>
-      <w:proofErr w:type="spellStart"/>
-      <w:r>
-        <w:t>Wb</w:t>
-      </w:r>
-      <w:proofErr w:type="spellEnd"/>
-      <w:r>
-        <w:t>).</w:t>
+        <w:t xml:space="preserve"> (Wb).</w:t>
       </w:r>
     </w:p>
     <w:p>
@@ -11179,7 +10668,14 @@
       <w:r>
         <w:t xml:space="preserve"> </w:t>
       </w:r>
+      <w:r>
+        <w:rPr>
+          <w:highlight w:val="yellow"/>
+        </w:rPr>
+        <w:t>HOW DO I SOLVE SUCCESSIVE SUBSTITUTION DIVERGENCE?</w:t>
+      </w:r>
     </w:p>
+    <w:p/>
     <w:p>
       <w:pPr>
         <w:pStyle w:val="Heading2"/>
@@ -11205,11 +10701,1982 @@
       <w:bookmarkEnd w:id="10"/>
     </w:p>
     <w:p>
+      <w:r>
+        <w:rPr>
+          <w:highlight w:val="yellow"/>
+        </w:rPr>
+        <w:t>COPY ONENOTE</w:t>
+      </w:r>
+    </w:p>
+    <w:p>
       <w:pPr>
-        <w:keepNext/>
+        <w:pStyle w:val="Heading3"/>
+      </w:pPr>
+      <w:bookmarkStart w:id="11" w:name="_Toc306123107"/>
+      <w:r>
+        <w:t>(b)</w:t>
+      </w:r>
+    </w:p>
+    <w:p>
+      <w:pPr>
+        <w:rPr>
+          <w:highlight w:val="yellow"/>
+        </w:rPr>
+      </w:pPr>
+      <w:r>
+        <w:rPr>
+          <w:highlight w:val="yellow"/>
+        </w:rPr>
+        <w:t xml:space="preserve">FINISH </w:t>
+      </w:r>
+      <w:r>
+        <w:rPr>
+          <w:highlight w:val="yellow"/>
+        </w:rPr>
+        <w:t xml:space="preserve">: How to compute </w:t>
+      </w:r>
+      <w:proofErr w:type="spellStart"/>
+      <w:r>
+        <w:rPr>
+          <w:highlight w:val="yellow"/>
+        </w:rPr>
+        <w:t>dJ</w:t>
+      </w:r>
+      <w:proofErr w:type="spellEnd"/>
+      <w:r>
+        <w:rPr>
+          <w:highlight w:val="yellow"/>
+        </w:rPr>
+        <w:t>/</w:t>
+      </w:r>
+      <w:proofErr w:type="spellStart"/>
+      <w:r>
+        <w:rPr>
+          <w:highlight w:val="yellow"/>
+        </w:rPr>
+        <w:t>dv</w:t>
+      </w:r>
+      <w:proofErr w:type="spellEnd"/>
+      <w:r>
+        <w:rPr>
+          <w:highlight w:val="yellow"/>
+        </w:rPr>
+        <w:t xml:space="preserve"> &amp; </w:t>
+      </w:r>
+      <w:proofErr w:type="spellStart"/>
+      <w:r>
+        <w:rPr>
+          <w:highlight w:val="yellow"/>
+        </w:rPr>
+        <w:t>AdJ</w:t>
+      </w:r>
+      <w:proofErr w:type="spellEnd"/>
+      <w:r>
+        <w:rPr>
+          <w:highlight w:val="yellow"/>
+        </w:rPr>
+        <w:t>/</w:t>
+      </w:r>
+      <w:proofErr w:type="spellStart"/>
+      <w:r>
+        <w:rPr>
+          <w:highlight w:val="yellow"/>
+        </w:rPr>
+        <w:t>dvA_T</w:t>
+      </w:r>
+      <w:proofErr w:type="spellEnd"/>
+      <w:r>
+        <w:rPr>
+          <w:highlight w:val="yellow"/>
+        </w:rPr>
+        <w:t xml:space="preserve"> </w:t>
+      </w:r>
+      <w:r>
+        <w:rPr>
+          <w:highlight w:val="yellow"/>
+        </w:rPr>
+        <w:t xml:space="preserve"> (see onenote)</w:t>
+      </w:r>
+    </w:p>
+    <w:p>
+      <w:pPr>
+        <w:rPr>
+          <w:highlight w:val="yellow"/>
+        </w:rPr>
+      </w:pPr>
+      <w:r>
+        <w:rPr>
+          <w:highlight w:val="yellow"/>
+        </w:rPr>
+        <w:t>COPY ONENOTE</w:t>
+      </w:r>
+    </w:p>
+    <w:p>
+      <w:r>
+        <w:rPr>
+          <w:highlight w:val="yellow"/>
+        </w:rPr>
+        <w:t>ISSUE IN CODE: why do I have to define f as –f to get right answer (maybe I’m wrong with the sign in f to begin with?)</w:t>
+      </w:r>
+    </w:p>
+    <w:p>
+      <w:r>
+        <w:t>The algorithm implemented in question 2 for the Newton-</w:t>
+      </w:r>
+      <w:proofErr w:type="spellStart"/>
+      <w:r>
+        <w:t>Raphson</w:t>
+      </w:r>
+      <w:proofErr w:type="spellEnd"/>
+      <w:r>
+        <w:t xml:space="preserve"> method was adapted </w:t>
+      </w:r>
+      <w:proofErr w:type="gramStart"/>
+      <w:r>
+        <w:t>for a vectors</w:t>
+      </w:r>
+      <w:proofErr w:type="gramEnd"/>
+      <w:r>
+        <w:t xml:space="preserve"> </w:t>
+      </w:r>
+      <m:oMath>
+        <m:r>
+          <m:rPr>
+            <m:sty m:val="bi"/>
+          </m:rPr>
+          <w:rPr>
+            <w:rFonts w:ascii="Cambria Math" w:hAnsi="Cambria Math"/>
+          </w:rPr>
+          <m:t>f</m:t>
+        </m:r>
+        <m:r>
+          <w:rPr>
+            <w:rFonts w:ascii="Cambria Math" w:hAnsi="Cambria Math"/>
+          </w:rPr>
+          <m:t xml:space="preserve"> and </m:t>
+        </m:r>
+        <m:sSub>
+          <m:sSubPr>
+            <m:ctrlPr>
+              <w:rPr>
+                <w:rFonts w:ascii="Cambria Math" w:hAnsi="Cambria Math"/>
+                <w:i/>
+              </w:rPr>
+            </m:ctrlPr>
+          </m:sSubPr>
+          <m:e>
+            <m:r>
+              <m:rPr>
+                <m:sty m:val="bi"/>
+              </m:rPr>
+              <w:rPr>
+                <w:rFonts w:ascii="Cambria Math" w:hAnsi="Cambria Math"/>
+              </w:rPr>
+              <m:t>v</m:t>
+            </m:r>
+          </m:e>
+          <m:sub>
+            <m:r>
+              <w:rPr>
+                <w:rFonts w:ascii="Cambria Math" w:hAnsi="Cambria Math"/>
+              </w:rPr>
+              <m:t>n</m:t>
+            </m:r>
+          </m:sub>
+        </m:sSub>
+      </m:oMath>
+      <w:r>
+        <w:t xml:space="preserve"> in file </w:t>
+      </w:r>
+      <m:oMath>
+        <m:r>
+          <w:rPr>
+            <w:rFonts w:ascii="Cambria Math" w:hAnsi="Cambria Math"/>
+          </w:rPr>
+          <m:t>question3.c</m:t>
+        </m:r>
+      </m:oMath>
+      <w:r>
+        <w:t xml:space="preserve"> (see appendix). The error measure was defined as the absolute average </w:t>
+      </w:r>
+      <w:proofErr w:type="gramStart"/>
+      <w:r>
+        <w:t xml:space="preserve">of </w:t>
+      </w:r>
+      <m:oMath>
+        <w:proofErr w:type="gramEnd"/>
+        <m:r>
+          <w:rPr>
+            <w:rFonts w:ascii="Cambria Math" w:hAnsi="Cambria Math"/>
+          </w:rPr>
+          <m:t>f</m:t>
+        </m:r>
+        <m:d>
+          <m:dPr>
+            <m:begChr m:val="["/>
+            <m:endChr m:val="]"/>
+            <m:ctrlPr>
+              <w:rPr>
+                <w:rFonts w:ascii="Cambria Math" w:hAnsi="Cambria Math"/>
+                <w:i/>
+              </w:rPr>
+            </m:ctrlPr>
+          </m:dPr>
+          <m:e>
+            <m:r>
+              <w:rPr>
+                <w:rFonts w:ascii="Cambria Math" w:hAnsi="Cambria Math"/>
+              </w:rPr>
+              <m:t>0</m:t>
+            </m:r>
+          </m:e>
+        </m:d>
+        <m:r>
+          <w:rPr>
+            <w:rFonts w:ascii="Cambria Math" w:hAnsi="Cambria Math"/>
+          </w:rPr>
+          <m:t xml:space="preserve"> and f[1]</m:t>
+        </m:r>
+      </m:oMath>
+      <w:r>
+        <w:t xml:space="preserve">. The algorithm was stopped when this error dropped below </w:t>
+      </w:r>
+      <m:oMath>
+        <m:sSup>
+          <m:sSupPr>
+            <m:ctrlPr>
+              <w:rPr>
+                <w:rFonts w:ascii="Cambria Math" w:hAnsi="Cambria Math"/>
+                <w:i/>
+              </w:rPr>
+            </m:ctrlPr>
+          </m:sSupPr>
+          <m:e>
+            <m:r>
+              <w:rPr>
+                <w:rFonts w:ascii="Cambria Math" w:hAnsi="Cambria Math"/>
+              </w:rPr>
+              <m:t>10</m:t>
+            </m:r>
+          </m:e>
+          <m:sup>
+            <m:r>
+              <w:rPr>
+                <w:rFonts w:ascii="Cambria Math" w:hAnsi="Cambria Math"/>
+              </w:rPr>
+              <m:t>-10</m:t>
+            </m:r>
+          </m:sup>
+        </m:sSup>
+        <m:r>
+          <w:rPr>
+            <w:rFonts w:ascii="Cambria Math" w:hAnsi="Cambria Math"/>
+          </w:rPr>
+          <m:t>.</m:t>
+        </m:r>
+      </m:oMath>
+    </w:p>
+    <w:p>
+      <w:r>
+        <w:t>The results of running the program are listed in the table below.</w:t>
+      </w:r>
+    </w:p>
+    <w:tbl>
+      <w:tblPr>
+        <w:tblStyle w:val="LightList-Accent5"/>
+        <w:tblW w:w="8239" w:type="dxa"/>
+        <w:jc w:val="center"/>
+        <w:tblLook w:val="00A0"/>
+      </w:tblPr>
+      <w:tblGrid>
+        <w:gridCol w:w="527"/>
+        <w:gridCol w:w="2118"/>
+        <w:gridCol w:w="2118"/>
+        <w:gridCol w:w="1181"/>
+        <w:gridCol w:w="1156"/>
+        <w:gridCol w:w="1139"/>
+      </w:tblGrid>
+      <w:tr>
+        <w:trPr>
+          <w:cnfStyle w:val="100000000000"/>
+          <w:trHeight w:val="300"/>
+          <w:jc w:val="center"/>
+        </w:trPr>
+        <w:tc>
+          <w:tcPr>
+            <w:cnfStyle w:val="001000000000"/>
+            <w:tcW w:w="527" w:type="dxa"/>
+            <w:noWrap/>
+            <w:hideMark/>
+          </w:tcPr>
+          <w:p>
+            <w:pPr>
+              <w:jc w:val="center"/>
+              <w:rPr>
+                <w:rFonts w:ascii="Calibri" w:eastAsia="Times New Roman" w:hAnsi="Calibri" w:cs="Calibri"/>
+                <w:color w:val="000000"/>
+                <w:lang w:eastAsia="en-CA"/>
+              </w:rPr>
+            </w:pPr>
+            <w:r>
+              <w:rPr>
+                <w:rFonts w:ascii="Calibri" w:eastAsia="Times New Roman" w:hAnsi="Calibri" w:cs="Calibri"/>
+                <w:color w:val="000000"/>
+                <w:lang w:eastAsia="en-CA"/>
+              </w:rPr>
+              <w:t>k</w:t>
+            </w:r>
+          </w:p>
+        </w:tc>
+        <w:tc>
+          <w:tcPr>
+            <w:cnfStyle w:val="000010000000"/>
+            <w:tcW w:w="2118" w:type="dxa"/>
+            <w:noWrap/>
+            <w:hideMark/>
+          </w:tcPr>
+          <w:p>
+            <w:pPr>
+              <w:jc w:val="center"/>
+              <w:rPr>
+                <w:rFonts w:ascii="Calibri" w:eastAsia="Times New Roman" w:hAnsi="Calibri" w:cs="Calibri"/>
+                <w:color w:val="000000"/>
+                <w:lang w:eastAsia="en-CA"/>
+              </w:rPr>
+            </w:pPr>
+            <w:r>
+              <w:rPr>
+                <w:rFonts w:ascii="Calibri" w:eastAsia="Times New Roman" w:hAnsi="Calibri" w:cs="Calibri"/>
+                <w:color w:val="000000"/>
+                <w:lang w:eastAsia="en-CA"/>
+              </w:rPr>
+              <w:t>Voltage Diode A (V)</w:t>
+            </w:r>
+          </w:p>
+        </w:tc>
+        <w:tc>
+          <w:tcPr>
+            <w:tcW w:w="2118" w:type="dxa"/>
+            <w:noWrap/>
+            <w:hideMark/>
+          </w:tcPr>
+          <w:p>
+            <w:pPr>
+              <w:jc w:val="center"/>
+              <w:cnfStyle w:val="100000000000"/>
+              <w:rPr>
+                <w:rFonts w:ascii="Calibri" w:eastAsia="Times New Roman" w:hAnsi="Calibri" w:cs="Calibri"/>
+                <w:color w:val="000000"/>
+                <w:lang w:eastAsia="en-CA"/>
+              </w:rPr>
+            </w:pPr>
+            <w:r>
+              <w:rPr>
+                <w:rFonts w:ascii="Calibri" w:eastAsia="Times New Roman" w:hAnsi="Calibri" w:cs="Calibri"/>
+                <w:color w:val="000000"/>
+                <w:lang w:eastAsia="en-CA"/>
+              </w:rPr>
+              <w:t>Voltage Diode B (V)</w:t>
+            </w:r>
+          </w:p>
+        </w:tc>
+        <w:tc>
+          <w:tcPr>
+            <w:cnfStyle w:val="000010000000"/>
+            <w:tcW w:w="1181" w:type="dxa"/>
+            <w:noWrap/>
+            <w:hideMark/>
+          </w:tcPr>
+          <w:p>
+            <w:pPr>
+              <w:jc w:val="center"/>
+              <w:rPr>
+                <w:rFonts w:ascii="Calibri" w:eastAsia="Times New Roman" w:hAnsi="Calibri" w:cs="Calibri"/>
+                <w:color w:val="000000"/>
+                <w:lang w:eastAsia="en-CA"/>
+              </w:rPr>
+            </w:pPr>
+            <w:r>
+              <w:rPr>
+                <w:rFonts w:ascii="Calibri" w:eastAsia="Times New Roman" w:hAnsi="Calibri" w:cs="Calibri"/>
+                <w:color w:val="000000"/>
+                <w:lang w:eastAsia="en-CA"/>
+              </w:rPr>
+              <w:t>f[0]</w:t>
+            </w:r>
+          </w:p>
+        </w:tc>
+        <w:tc>
+          <w:tcPr>
+            <w:tcW w:w="1156" w:type="dxa"/>
+            <w:noWrap/>
+            <w:hideMark/>
+          </w:tcPr>
+          <w:p>
+            <w:pPr>
+              <w:jc w:val="center"/>
+              <w:cnfStyle w:val="100000000000"/>
+              <w:rPr>
+                <w:rFonts w:ascii="Calibri" w:eastAsia="Times New Roman" w:hAnsi="Calibri" w:cs="Calibri"/>
+                <w:color w:val="000000"/>
+                <w:lang w:eastAsia="en-CA"/>
+              </w:rPr>
+            </w:pPr>
+            <w:r>
+              <w:rPr>
+                <w:rFonts w:ascii="Calibri" w:eastAsia="Times New Roman" w:hAnsi="Calibri" w:cs="Calibri"/>
+                <w:color w:val="000000"/>
+                <w:lang w:eastAsia="en-CA"/>
+              </w:rPr>
+              <w:t>f[1]</w:t>
+            </w:r>
+          </w:p>
+        </w:tc>
+        <w:tc>
+          <w:tcPr>
+            <w:cnfStyle w:val="000010000000"/>
+            <w:tcW w:w="1139" w:type="dxa"/>
+            <w:noWrap/>
+            <w:hideMark/>
+          </w:tcPr>
+          <w:p>
+            <w:pPr>
+              <w:jc w:val="center"/>
+              <w:rPr>
+                <w:rFonts w:ascii="Calibri" w:eastAsia="Times New Roman" w:hAnsi="Calibri" w:cs="Calibri"/>
+                <w:color w:val="000000"/>
+                <w:lang w:eastAsia="en-CA"/>
+              </w:rPr>
+            </w:pPr>
+            <w:r>
+              <w:rPr>
+                <w:rFonts w:ascii="Calibri" w:eastAsia="Times New Roman" w:hAnsi="Calibri" w:cs="Calibri"/>
+                <w:color w:val="000000"/>
+                <w:lang w:eastAsia="en-CA"/>
+              </w:rPr>
+              <w:t>Error</w:t>
+            </w:r>
+          </w:p>
+        </w:tc>
+      </w:tr>
+      <w:tr>
+        <w:trPr>
+          <w:cnfStyle w:val="000000100000"/>
+          <w:trHeight w:val="300"/>
+          <w:jc w:val="center"/>
+        </w:trPr>
+        <w:tc>
+          <w:tcPr>
+            <w:cnfStyle w:val="001000000000"/>
+            <w:tcW w:w="527" w:type="dxa"/>
+            <w:noWrap/>
+            <w:hideMark/>
+          </w:tcPr>
+          <w:p>
+            <w:pPr>
+              <w:jc w:val="center"/>
+              <w:rPr>
+                <w:rFonts w:ascii="Calibri" w:eastAsia="Times New Roman" w:hAnsi="Calibri" w:cs="Calibri"/>
+                <w:color w:val="000000"/>
+                <w:lang w:eastAsia="en-CA"/>
+              </w:rPr>
+            </w:pPr>
+            <w:r>
+              <w:rPr>
+                <w:rFonts w:ascii="Calibri" w:eastAsia="Times New Roman" w:hAnsi="Calibri" w:cs="Calibri"/>
+                <w:color w:val="000000"/>
+                <w:lang w:eastAsia="en-CA"/>
+              </w:rPr>
+              <w:t>0</w:t>
+            </w:r>
+          </w:p>
+        </w:tc>
+        <w:tc>
+          <w:tcPr>
+            <w:cnfStyle w:val="000010000000"/>
+            <w:tcW w:w="2118" w:type="dxa"/>
+            <w:noWrap/>
+            <w:hideMark/>
+          </w:tcPr>
+          <w:p>
+            <w:pPr>
+              <w:jc w:val="center"/>
+              <w:rPr>
+                <w:rFonts w:ascii="Calibri" w:eastAsia="Times New Roman" w:hAnsi="Calibri" w:cs="Calibri"/>
+                <w:color w:val="000000"/>
+                <w:lang w:eastAsia="en-CA"/>
+              </w:rPr>
+            </w:pPr>
+            <w:r>
+              <w:rPr>
+                <w:rFonts w:ascii="Calibri" w:eastAsia="Times New Roman" w:hAnsi="Calibri" w:cs="Calibri"/>
+                <w:color w:val="000000"/>
+                <w:lang w:eastAsia="en-CA"/>
+              </w:rPr>
+              <w:t>0</w:t>
+            </w:r>
+          </w:p>
+        </w:tc>
+        <w:tc>
+          <w:tcPr>
+            <w:tcW w:w="2118" w:type="dxa"/>
+            <w:noWrap/>
+            <w:hideMark/>
+          </w:tcPr>
+          <w:p>
+            <w:pPr>
+              <w:jc w:val="center"/>
+              <w:cnfStyle w:val="000000100000"/>
+              <w:rPr>
+                <w:rFonts w:ascii="Calibri" w:eastAsia="Times New Roman" w:hAnsi="Calibri" w:cs="Calibri"/>
+                <w:color w:val="000000"/>
+                <w:lang w:eastAsia="en-CA"/>
+              </w:rPr>
+            </w:pPr>
+            <w:r>
+              <w:rPr>
+                <w:rFonts w:ascii="Calibri" w:eastAsia="Times New Roman" w:hAnsi="Calibri" w:cs="Calibri"/>
+                <w:color w:val="000000"/>
+                <w:lang w:eastAsia="en-CA"/>
+              </w:rPr>
+              <w:t>0</w:t>
+            </w:r>
+          </w:p>
+        </w:tc>
+        <w:tc>
+          <w:tcPr>
+            <w:cnfStyle w:val="000010000000"/>
+            <w:tcW w:w="1181" w:type="dxa"/>
+            <w:noWrap/>
+            <w:hideMark/>
+          </w:tcPr>
+          <w:p>
+            <w:pPr>
+              <w:jc w:val="center"/>
+              <w:rPr>
+                <w:rFonts w:ascii="Calibri" w:eastAsia="Times New Roman" w:hAnsi="Calibri" w:cs="Calibri"/>
+                <w:color w:val="000000"/>
+                <w:lang w:eastAsia="en-CA"/>
+              </w:rPr>
+            </w:pPr>
+            <w:r>
+              <w:rPr>
+                <w:rFonts w:ascii="Calibri" w:eastAsia="Times New Roman" w:hAnsi="Calibri" w:cs="Calibri"/>
+                <w:color w:val="000000"/>
+                <w:lang w:eastAsia="en-CA"/>
+              </w:rPr>
+              <w:t>-</w:t>
+            </w:r>
+            <w:proofErr w:type="spellStart"/>
+            <w:r>
+              <w:rPr>
+                <w:rFonts w:ascii="Calibri" w:eastAsia="Times New Roman" w:hAnsi="Calibri" w:cs="Calibri"/>
+                <w:color w:val="000000"/>
+                <w:lang w:eastAsia="en-CA"/>
+              </w:rPr>
+              <w:t>4.40E</w:t>
+            </w:r>
+            <w:proofErr w:type="spellEnd"/>
+            <w:r>
+              <w:rPr>
+                <w:rFonts w:ascii="Calibri" w:eastAsia="Times New Roman" w:hAnsi="Calibri" w:cs="Calibri"/>
+                <w:color w:val="000000"/>
+                <w:lang w:eastAsia="en-CA"/>
+              </w:rPr>
+              <w:t>-04</w:t>
+            </w:r>
+          </w:p>
+        </w:tc>
+        <w:tc>
+          <w:tcPr>
+            <w:tcW w:w="1156" w:type="dxa"/>
+            <w:noWrap/>
+            <w:hideMark/>
+          </w:tcPr>
+          <w:p>
+            <w:pPr>
+              <w:jc w:val="center"/>
+              <w:cnfStyle w:val="000000100000"/>
+              <w:rPr>
+                <w:rFonts w:ascii="Calibri" w:eastAsia="Times New Roman" w:hAnsi="Calibri" w:cs="Calibri"/>
+                <w:color w:val="000000"/>
+                <w:lang w:eastAsia="en-CA"/>
+              </w:rPr>
+            </w:pPr>
+            <w:proofErr w:type="spellStart"/>
+            <w:r>
+              <w:rPr>
+                <w:rFonts w:ascii="Calibri" w:eastAsia="Times New Roman" w:hAnsi="Calibri" w:cs="Calibri"/>
+                <w:color w:val="000000"/>
+                <w:lang w:eastAsia="en-CA"/>
+              </w:rPr>
+              <w:t>0.00E+00</w:t>
+            </w:r>
+            <w:proofErr w:type="spellEnd"/>
+          </w:p>
+        </w:tc>
+        <w:tc>
+          <w:tcPr>
+            <w:cnfStyle w:val="000010000000"/>
+            <w:tcW w:w="1139" w:type="dxa"/>
+            <w:noWrap/>
+            <w:hideMark/>
+          </w:tcPr>
+          <w:p>
+            <w:pPr>
+              <w:jc w:val="center"/>
+              <w:rPr>
+                <w:rFonts w:ascii="Calibri" w:eastAsia="Times New Roman" w:hAnsi="Calibri" w:cs="Calibri"/>
+                <w:color w:val="000000"/>
+                <w:lang w:eastAsia="en-CA"/>
+              </w:rPr>
+            </w:pPr>
+            <w:proofErr w:type="spellStart"/>
+            <w:r>
+              <w:rPr>
+                <w:rFonts w:ascii="Calibri" w:eastAsia="Times New Roman" w:hAnsi="Calibri" w:cs="Calibri"/>
+                <w:color w:val="000000"/>
+                <w:lang w:eastAsia="en-CA"/>
+              </w:rPr>
+              <w:t>2.20E</w:t>
+            </w:r>
+            <w:proofErr w:type="spellEnd"/>
+            <w:r>
+              <w:rPr>
+                <w:rFonts w:ascii="Calibri" w:eastAsia="Times New Roman" w:hAnsi="Calibri" w:cs="Calibri"/>
+                <w:color w:val="000000"/>
+                <w:lang w:eastAsia="en-CA"/>
+              </w:rPr>
+              <w:t>-04</w:t>
+            </w:r>
+          </w:p>
+        </w:tc>
+      </w:tr>
+      <w:tr>
+        <w:trPr>
+          <w:trHeight w:val="300"/>
+          <w:jc w:val="center"/>
+        </w:trPr>
+        <w:tc>
+          <w:tcPr>
+            <w:cnfStyle w:val="001000000000"/>
+            <w:tcW w:w="527" w:type="dxa"/>
+            <w:noWrap/>
+            <w:hideMark/>
+          </w:tcPr>
+          <w:p>
+            <w:pPr>
+              <w:jc w:val="center"/>
+              <w:rPr>
+                <w:rFonts w:ascii="Calibri" w:eastAsia="Times New Roman" w:hAnsi="Calibri" w:cs="Calibri"/>
+                <w:color w:val="000000"/>
+                <w:lang w:eastAsia="en-CA"/>
+              </w:rPr>
+            </w:pPr>
+            <w:r>
+              <w:rPr>
+                <w:rFonts w:ascii="Calibri" w:eastAsia="Times New Roman" w:hAnsi="Calibri" w:cs="Calibri"/>
+                <w:color w:val="000000"/>
+                <w:lang w:eastAsia="en-CA"/>
+              </w:rPr>
+              <w:t>1</w:t>
+            </w:r>
+          </w:p>
+        </w:tc>
+        <w:tc>
+          <w:tcPr>
+            <w:cnfStyle w:val="000010000000"/>
+            <w:tcW w:w="2118" w:type="dxa"/>
+            <w:noWrap/>
+            <w:hideMark/>
+          </w:tcPr>
+          <w:p>
+            <w:pPr>
+              <w:jc w:val="center"/>
+              <w:rPr>
+                <w:rFonts w:ascii="Calibri" w:eastAsia="Times New Roman" w:hAnsi="Calibri" w:cs="Calibri"/>
+                <w:color w:val="000000"/>
+                <w:lang w:eastAsia="en-CA"/>
+              </w:rPr>
+            </w:pPr>
+            <w:r>
+              <w:rPr>
+                <w:rFonts w:ascii="Calibri" w:eastAsia="Times New Roman" w:hAnsi="Calibri" w:cs="Calibri"/>
+                <w:color w:val="000000"/>
+                <w:lang w:eastAsia="en-CA"/>
+              </w:rPr>
+              <w:t>0.145503</w:t>
+            </w:r>
+          </w:p>
+        </w:tc>
+        <w:tc>
+          <w:tcPr>
+            <w:tcW w:w="2118" w:type="dxa"/>
+            <w:noWrap/>
+            <w:hideMark/>
+          </w:tcPr>
+          <w:p>
+            <w:pPr>
+              <w:jc w:val="center"/>
+              <w:cnfStyle w:val="000000000000"/>
+              <w:rPr>
+                <w:rFonts w:ascii="Calibri" w:eastAsia="Times New Roman" w:hAnsi="Calibri" w:cs="Calibri"/>
+                <w:color w:val="000000"/>
+                <w:lang w:eastAsia="en-CA"/>
+              </w:rPr>
+            </w:pPr>
+            <w:r>
+              <w:rPr>
+                <w:rFonts w:ascii="Calibri" w:eastAsia="Times New Roman" w:hAnsi="Calibri" w:cs="Calibri"/>
+                <w:color w:val="000000"/>
+                <w:lang w:eastAsia="en-CA"/>
+              </w:rPr>
+              <w:t>0.072751</w:t>
+            </w:r>
+          </w:p>
+        </w:tc>
+        <w:tc>
+          <w:tcPr>
+            <w:cnfStyle w:val="000010000000"/>
+            <w:tcW w:w="1181" w:type="dxa"/>
+            <w:noWrap/>
+            <w:hideMark/>
+          </w:tcPr>
+          <w:p>
+            <w:pPr>
+              <w:jc w:val="center"/>
+              <w:rPr>
+                <w:rFonts w:ascii="Calibri" w:eastAsia="Times New Roman" w:hAnsi="Calibri" w:cs="Calibri"/>
+                <w:color w:val="000000"/>
+                <w:lang w:eastAsia="en-CA"/>
+              </w:rPr>
+            </w:pPr>
+            <w:proofErr w:type="spellStart"/>
+            <w:r>
+              <w:rPr>
+                <w:rFonts w:ascii="Calibri" w:eastAsia="Times New Roman" w:hAnsi="Calibri" w:cs="Calibri"/>
+                <w:color w:val="000000"/>
+                <w:lang w:eastAsia="en-CA"/>
+              </w:rPr>
+              <w:t>1.98E</w:t>
+            </w:r>
+            <w:proofErr w:type="spellEnd"/>
+            <w:r>
+              <w:rPr>
+                <w:rFonts w:ascii="Calibri" w:eastAsia="Times New Roman" w:hAnsi="Calibri" w:cs="Calibri"/>
+                <w:color w:val="000000"/>
+                <w:lang w:eastAsia="en-CA"/>
+              </w:rPr>
+              <w:t>-04</w:t>
+            </w:r>
+          </w:p>
+        </w:tc>
+        <w:tc>
+          <w:tcPr>
+            <w:tcW w:w="1156" w:type="dxa"/>
+            <w:noWrap/>
+            <w:hideMark/>
+          </w:tcPr>
+          <w:p>
+            <w:pPr>
+              <w:jc w:val="center"/>
+              <w:cnfStyle w:val="000000000000"/>
+              <w:rPr>
+                <w:rFonts w:ascii="Calibri" w:eastAsia="Times New Roman" w:hAnsi="Calibri" w:cs="Calibri"/>
+                <w:color w:val="000000"/>
+                <w:lang w:eastAsia="en-CA"/>
+              </w:rPr>
+            </w:pPr>
+            <w:proofErr w:type="spellStart"/>
+            <w:r>
+              <w:rPr>
+                <w:rFonts w:ascii="Calibri" w:eastAsia="Times New Roman" w:hAnsi="Calibri" w:cs="Calibri"/>
+                <w:color w:val="000000"/>
+                <w:lang w:eastAsia="en-CA"/>
+              </w:rPr>
+              <w:t>1.81E</w:t>
+            </w:r>
+            <w:proofErr w:type="spellEnd"/>
+            <w:r>
+              <w:rPr>
+                <w:rFonts w:ascii="Calibri" w:eastAsia="Times New Roman" w:hAnsi="Calibri" w:cs="Calibri"/>
+                <w:color w:val="000000"/>
+                <w:lang w:eastAsia="en-CA"/>
+              </w:rPr>
+              <w:t>-04</w:t>
+            </w:r>
+          </w:p>
+        </w:tc>
+        <w:tc>
+          <w:tcPr>
+            <w:cnfStyle w:val="000010000000"/>
+            <w:tcW w:w="1139" w:type="dxa"/>
+            <w:noWrap/>
+            <w:hideMark/>
+          </w:tcPr>
+          <w:p>
+            <w:pPr>
+              <w:jc w:val="center"/>
+              <w:rPr>
+                <w:rFonts w:ascii="Calibri" w:eastAsia="Times New Roman" w:hAnsi="Calibri" w:cs="Calibri"/>
+                <w:color w:val="000000"/>
+                <w:lang w:eastAsia="en-CA"/>
+              </w:rPr>
+            </w:pPr>
+            <w:proofErr w:type="spellStart"/>
+            <w:r>
+              <w:rPr>
+                <w:rFonts w:ascii="Calibri" w:eastAsia="Times New Roman" w:hAnsi="Calibri" w:cs="Calibri"/>
+                <w:color w:val="000000"/>
+                <w:lang w:eastAsia="en-CA"/>
+              </w:rPr>
+              <w:t>1.89E</w:t>
+            </w:r>
+            <w:proofErr w:type="spellEnd"/>
+            <w:r>
+              <w:rPr>
+                <w:rFonts w:ascii="Calibri" w:eastAsia="Times New Roman" w:hAnsi="Calibri" w:cs="Calibri"/>
+                <w:color w:val="000000"/>
+                <w:lang w:eastAsia="en-CA"/>
+              </w:rPr>
+              <w:t>-04</w:t>
+            </w:r>
+          </w:p>
+        </w:tc>
+      </w:tr>
+      <w:tr>
+        <w:trPr>
+          <w:cnfStyle w:val="000000100000"/>
+          <w:trHeight w:val="300"/>
+          <w:jc w:val="center"/>
+        </w:trPr>
+        <w:tc>
+          <w:tcPr>
+            <w:cnfStyle w:val="001000000000"/>
+            <w:tcW w:w="527" w:type="dxa"/>
+            <w:noWrap/>
+            <w:hideMark/>
+          </w:tcPr>
+          <w:p>
+            <w:pPr>
+              <w:jc w:val="center"/>
+              <w:rPr>
+                <w:rFonts w:ascii="Calibri" w:eastAsia="Times New Roman" w:hAnsi="Calibri" w:cs="Calibri"/>
+                <w:color w:val="000000"/>
+                <w:lang w:eastAsia="en-CA"/>
+              </w:rPr>
+            </w:pPr>
+            <w:r>
+              <w:rPr>
+                <w:rFonts w:ascii="Calibri" w:eastAsia="Times New Roman" w:hAnsi="Calibri" w:cs="Calibri"/>
+                <w:color w:val="000000"/>
+                <w:lang w:eastAsia="en-CA"/>
+              </w:rPr>
+              <w:t>2</w:t>
+            </w:r>
+          </w:p>
+        </w:tc>
+        <w:tc>
+          <w:tcPr>
+            <w:cnfStyle w:val="000010000000"/>
+            <w:tcW w:w="2118" w:type="dxa"/>
+            <w:noWrap/>
+            <w:hideMark/>
+          </w:tcPr>
+          <w:p>
+            <w:pPr>
+              <w:jc w:val="center"/>
+              <w:rPr>
+                <w:rFonts w:ascii="Calibri" w:eastAsia="Times New Roman" w:hAnsi="Calibri" w:cs="Calibri"/>
+                <w:color w:val="000000"/>
+                <w:lang w:eastAsia="en-CA"/>
+              </w:rPr>
+            </w:pPr>
+            <w:r>
+              <w:rPr>
+                <w:rFonts w:ascii="Calibri" w:eastAsia="Times New Roman" w:hAnsi="Calibri" w:cs="Calibri"/>
+                <w:color w:val="000000"/>
+                <w:lang w:eastAsia="en-CA"/>
+              </w:rPr>
+              <w:t>0.124114</w:t>
+            </w:r>
+          </w:p>
+        </w:tc>
+        <w:tc>
+          <w:tcPr>
+            <w:tcW w:w="2118" w:type="dxa"/>
+            <w:noWrap/>
+            <w:hideMark/>
+          </w:tcPr>
+          <w:p>
+            <w:pPr>
+              <w:jc w:val="center"/>
+              <w:cnfStyle w:val="000000100000"/>
+              <w:rPr>
+                <w:rFonts w:ascii="Calibri" w:eastAsia="Times New Roman" w:hAnsi="Calibri" w:cs="Calibri"/>
+                <w:color w:val="000000"/>
+                <w:lang w:eastAsia="en-CA"/>
+              </w:rPr>
+            </w:pPr>
+            <w:r>
+              <w:rPr>
+                <w:rFonts w:ascii="Calibri" w:eastAsia="Times New Roman" w:hAnsi="Calibri" w:cs="Calibri"/>
+                <w:color w:val="000000"/>
+                <w:lang w:eastAsia="en-CA"/>
+              </w:rPr>
+              <w:t>0.081581</w:t>
+            </w:r>
+          </w:p>
+        </w:tc>
+        <w:tc>
+          <w:tcPr>
+            <w:cnfStyle w:val="000010000000"/>
+            <w:tcW w:w="1181" w:type="dxa"/>
+            <w:noWrap/>
+            <w:hideMark/>
+          </w:tcPr>
+          <w:p>
+            <w:pPr>
+              <w:jc w:val="center"/>
+              <w:rPr>
+                <w:rFonts w:ascii="Calibri" w:eastAsia="Times New Roman" w:hAnsi="Calibri" w:cs="Calibri"/>
+                <w:color w:val="000000"/>
+                <w:lang w:eastAsia="en-CA"/>
+              </w:rPr>
+            </w:pPr>
+            <w:proofErr w:type="spellStart"/>
+            <w:r>
+              <w:rPr>
+                <w:rFonts w:ascii="Calibri" w:eastAsia="Times New Roman" w:hAnsi="Calibri" w:cs="Calibri"/>
+                <w:color w:val="000000"/>
+                <w:lang w:eastAsia="en-CA"/>
+              </w:rPr>
+              <w:t>5.67E</w:t>
+            </w:r>
+            <w:proofErr w:type="spellEnd"/>
+            <w:r>
+              <w:rPr>
+                <w:rFonts w:ascii="Calibri" w:eastAsia="Times New Roman" w:hAnsi="Calibri" w:cs="Calibri"/>
+                <w:color w:val="000000"/>
+                <w:lang w:eastAsia="en-CA"/>
+              </w:rPr>
+              <w:t>-05</w:t>
+            </w:r>
+          </w:p>
+        </w:tc>
+        <w:tc>
+          <w:tcPr>
+            <w:tcW w:w="1156" w:type="dxa"/>
+            <w:noWrap/>
+            <w:hideMark/>
+          </w:tcPr>
+          <w:p>
+            <w:pPr>
+              <w:jc w:val="center"/>
+              <w:cnfStyle w:val="000000100000"/>
+              <w:rPr>
+                <w:rFonts w:ascii="Calibri" w:eastAsia="Times New Roman" w:hAnsi="Calibri" w:cs="Calibri"/>
+                <w:color w:val="000000"/>
+                <w:lang w:eastAsia="en-CA"/>
+              </w:rPr>
+            </w:pPr>
+            <w:proofErr w:type="spellStart"/>
+            <w:r>
+              <w:rPr>
+                <w:rFonts w:ascii="Calibri" w:eastAsia="Times New Roman" w:hAnsi="Calibri" w:cs="Calibri"/>
+                <w:color w:val="000000"/>
+                <w:lang w:eastAsia="en-CA"/>
+              </w:rPr>
+              <w:t>5.52E</w:t>
+            </w:r>
+            <w:proofErr w:type="spellEnd"/>
+            <w:r>
+              <w:rPr>
+                <w:rFonts w:ascii="Calibri" w:eastAsia="Times New Roman" w:hAnsi="Calibri" w:cs="Calibri"/>
+                <w:color w:val="000000"/>
+                <w:lang w:eastAsia="en-CA"/>
+              </w:rPr>
+              <w:t>-05</w:t>
+            </w:r>
+          </w:p>
+        </w:tc>
+        <w:tc>
+          <w:tcPr>
+            <w:cnfStyle w:val="000010000000"/>
+            <w:tcW w:w="1139" w:type="dxa"/>
+            <w:noWrap/>
+            <w:hideMark/>
+          </w:tcPr>
+          <w:p>
+            <w:pPr>
+              <w:jc w:val="center"/>
+              <w:rPr>
+                <w:rFonts w:ascii="Calibri" w:eastAsia="Times New Roman" w:hAnsi="Calibri" w:cs="Calibri"/>
+                <w:color w:val="000000"/>
+                <w:lang w:eastAsia="en-CA"/>
+              </w:rPr>
+            </w:pPr>
+            <w:proofErr w:type="spellStart"/>
+            <w:r>
+              <w:rPr>
+                <w:rFonts w:ascii="Calibri" w:eastAsia="Times New Roman" w:hAnsi="Calibri" w:cs="Calibri"/>
+                <w:color w:val="000000"/>
+                <w:lang w:eastAsia="en-CA"/>
+              </w:rPr>
+              <w:t>5.60E</w:t>
+            </w:r>
+            <w:proofErr w:type="spellEnd"/>
+            <w:r>
+              <w:rPr>
+                <w:rFonts w:ascii="Calibri" w:eastAsia="Times New Roman" w:hAnsi="Calibri" w:cs="Calibri"/>
+                <w:color w:val="000000"/>
+                <w:lang w:eastAsia="en-CA"/>
+              </w:rPr>
+              <w:t>-05</w:t>
+            </w:r>
+          </w:p>
+        </w:tc>
+      </w:tr>
+      <w:tr>
+        <w:trPr>
+          <w:trHeight w:val="300"/>
+          <w:jc w:val="center"/>
+        </w:trPr>
+        <w:tc>
+          <w:tcPr>
+            <w:cnfStyle w:val="001000000000"/>
+            <w:tcW w:w="527" w:type="dxa"/>
+            <w:noWrap/>
+            <w:hideMark/>
+          </w:tcPr>
+          <w:p>
+            <w:pPr>
+              <w:jc w:val="center"/>
+              <w:rPr>
+                <w:rFonts w:ascii="Calibri" w:eastAsia="Times New Roman" w:hAnsi="Calibri" w:cs="Calibri"/>
+                <w:color w:val="000000"/>
+                <w:lang w:eastAsia="en-CA"/>
+              </w:rPr>
+            </w:pPr>
+            <w:r>
+              <w:rPr>
+                <w:rFonts w:ascii="Calibri" w:eastAsia="Times New Roman" w:hAnsi="Calibri" w:cs="Calibri"/>
+                <w:color w:val="000000"/>
+                <w:lang w:eastAsia="en-CA"/>
+              </w:rPr>
+              <w:t>3</w:t>
+            </w:r>
+          </w:p>
+        </w:tc>
+        <w:tc>
+          <w:tcPr>
+            <w:cnfStyle w:val="000010000000"/>
+            <w:tcW w:w="2118" w:type="dxa"/>
+            <w:noWrap/>
+            <w:hideMark/>
+          </w:tcPr>
+          <w:p>
+            <w:pPr>
+              <w:jc w:val="center"/>
+              <w:rPr>
+                <w:rFonts w:ascii="Calibri" w:eastAsia="Times New Roman" w:hAnsi="Calibri" w:cs="Calibri"/>
+                <w:color w:val="000000"/>
+                <w:lang w:eastAsia="en-CA"/>
+              </w:rPr>
+            </w:pPr>
+            <w:r>
+              <w:rPr>
+                <w:rFonts w:ascii="Calibri" w:eastAsia="Times New Roman" w:hAnsi="Calibri" w:cs="Calibri"/>
+                <w:color w:val="000000"/>
+                <w:lang w:eastAsia="en-CA"/>
+              </w:rPr>
+              <w:t>0.11086</w:t>
+            </w:r>
+          </w:p>
+        </w:tc>
+        <w:tc>
+          <w:tcPr>
+            <w:tcW w:w="2118" w:type="dxa"/>
+            <w:noWrap/>
+            <w:hideMark/>
+          </w:tcPr>
+          <w:p>
+            <w:pPr>
+              <w:jc w:val="center"/>
+              <w:cnfStyle w:val="000000000000"/>
+              <w:rPr>
+                <w:rFonts w:ascii="Calibri" w:eastAsia="Times New Roman" w:hAnsi="Calibri" w:cs="Calibri"/>
+                <w:color w:val="000000"/>
+                <w:lang w:eastAsia="en-CA"/>
+              </w:rPr>
+            </w:pPr>
+            <w:r>
+              <w:rPr>
+                <w:rFonts w:ascii="Calibri" w:eastAsia="Times New Roman" w:hAnsi="Calibri" w:cs="Calibri"/>
+                <w:color w:val="000000"/>
+                <w:lang w:eastAsia="en-CA"/>
+              </w:rPr>
+              <w:t>0.08925</w:t>
+            </w:r>
+          </w:p>
+        </w:tc>
+        <w:tc>
+          <w:tcPr>
+            <w:cnfStyle w:val="000010000000"/>
+            <w:tcW w:w="1181" w:type="dxa"/>
+            <w:noWrap/>
+            <w:hideMark/>
+          </w:tcPr>
+          <w:p>
+            <w:pPr>
+              <w:jc w:val="center"/>
+              <w:rPr>
+                <w:rFonts w:ascii="Calibri" w:eastAsia="Times New Roman" w:hAnsi="Calibri" w:cs="Calibri"/>
+                <w:color w:val="000000"/>
+                <w:lang w:eastAsia="en-CA"/>
+              </w:rPr>
+            </w:pPr>
+            <w:proofErr w:type="spellStart"/>
+            <w:r>
+              <w:rPr>
+                <w:rFonts w:ascii="Calibri" w:eastAsia="Times New Roman" w:hAnsi="Calibri" w:cs="Calibri"/>
+                <w:color w:val="000000"/>
+                <w:lang w:eastAsia="en-CA"/>
+              </w:rPr>
+              <w:t>1.02E</w:t>
+            </w:r>
+            <w:proofErr w:type="spellEnd"/>
+            <w:r>
+              <w:rPr>
+                <w:rFonts w:ascii="Calibri" w:eastAsia="Times New Roman" w:hAnsi="Calibri" w:cs="Calibri"/>
+                <w:color w:val="000000"/>
+                <w:lang w:eastAsia="en-CA"/>
+              </w:rPr>
+              <w:t>-05</w:t>
+            </w:r>
+          </w:p>
+        </w:tc>
+        <w:tc>
+          <w:tcPr>
+            <w:tcW w:w="1156" w:type="dxa"/>
+            <w:noWrap/>
+            <w:hideMark/>
+          </w:tcPr>
+          <w:p>
+            <w:pPr>
+              <w:jc w:val="center"/>
+              <w:cnfStyle w:val="000000000000"/>
+              <w:rPr>
+                <w:rFonts w:ascii="Calibri" w:eastAsia="Times New Roman" w:hAnsi="Calibri" w:cs="Calibri"/>
+                <w:color w:val="000000"/>
+                <w:lang w:eastAsia="en-CA"/>
+              </w:rPr>
+            </w:pPr>
+            <w:proofErr w:type="spellStart"/>
+            <w:r>
+              <w:rPr>
+                <w:rFonts w:ascii="Calibri" w:eastAsia="Times New Roman" w:hAnsi="Calibri" w:cs="Calibri"/>
+                <w:color w:val="000000"/>
+                <w:lang w:eastAsia="en-CA"/>
+              </w:rPr>
+              <w:t>8.56E</w:t>
+            </w:r>
+            <w:proofErr w:type="spellEnd"/>
+            <w:r>
+              <w:rPr>
+                <w:rFonts w:ascii="Calibri" w:eastAsia="Times New Roman" w:hAnsi="Calibri" w:cs="Calibri"/>
+                <w:color w:val="000000"/>
+                <w:lang w:eastAsia="en-CA"/>
+              </w:rPr>
+              <w:t>-06</w:t>
+            </w:r>
+          </w:p>
+        </w:tc>
+        <w:tc>
+          <w:tcPr>
+            <w:cnfStyle w:val="000010000000"/>
+            <w:tcW w:w="1139" w:type="dxa"/>
+            <w:noWrap/>
+            <w:hideMark/>
+          </w:tcPr>
+          <w:p>
+            <w:pPr>
+              <w:jc w:val="center"/>
+              <w:rPr>
+                <w:rFonts w:ascii="Calibri" w:eastAsia="Times New Roman" w:hAnsi="Calibri" w:cs="Calibri"/>
+                <w:color w:val="000000"/>
+                <w:lang w:eastAsia="en-CA"/>
+              </w:rPr>
+            </w:pPr>
+            <w:proofErr w:type="spellStart"/>
+            <w:r>
+              <w:rPr>
+                <w:rFonts w:ascii="Calibri" w:eastAsia="Times New Roman" w:hAnsi="Calibri" w:cs="Calibri"/>
+                <w:color w:val="000000"/>
+                <w:lang w:eastAsia="en-CA"/>
+              </w:rPr>
+              <w:t>9.38E</w:t>
+            </w:r>
+            <w:proofErr w:type="spellEnd"/>
+            <w:r>
+              <w:rPr>
+                <w:rFonts w:ascii="Calibri" w:eastAsia="Times New Roman" w:hAnsi="Calibri" w:cs="Calibri"/>
+                <w:color w:val="000000"/>
+                <w:lang w:eastAsia="en-CA"/>
+              </w:rPr>
+              <w:t>-06</w:t>
+            </w:r>
+          </w:p>
+        </w:tc>
+      </w:tr>
+      <w:tr>
+        <w:trPr>
+          <w:cnfStyle w:val="000000100000"/>
+          <w:trHeight w:val="300"/>
+          <w:jc w:val="center"/>
+        </w:trPr>
+        <w:tc>
+          <w:tcPr>
+            <w:cnfStyle w:val="001000000000"/>
+            <w:tcW w:w="527" w:type="dxa"/>
+            <w:noWrap/>
+            <w:hideMark/>
+          </w:tcPr>
+          <w:p>
+            <w:pPr>
+              <w:jc w:val="center"/>
+              <w:rPr>
+                <w:rFonts w:ascii="Calibri" w:eastAsia="Times New Roman" w:hAnsi="Calibri" w:cs="Calibri"/>
+                <w:color w:val="000000"/>
+                <w:lang w:eastAsia="en-CA"/>
+              </w:rPr>
+            </w:pPr>
+            <w:r>
+              <w:rPr>
+                <w:rFonts w:ascii="Calibri" w:eastAsia="Times New Roman" w:hAnsi="Calibri" w:cs="Calibri"/>
+                <w:color w:val="000000"/>
+                <w:lang w:eastAsia="en-CA"/>
+              </w:rPr>
+              <w:t>4</w:t>
+            </w:r>
+          </w:p>
+        </w:tc>
+        <w:tc>
+          <w:tcPr>
+            <w:cnfStyle w:val="000010000000"/>
+            <w:tcW w:w="2118" w:type="dxa"/>
+            <w:noWrap/>
+            <w:hideMark/>
+          </w:tcPr>
+          <w:p>
+            <w:pPr>
+              <w:jc w:val="center"/>
+              <w:rPr>
+                <w:rFonts w:ascii="Calibri" w:eastAsia="Times New Roman" w:hAnsi="Calibri" w:cs="Calibri"/>
+                <w:color w:val="000000"/>
+                <w:lang w:eastAsia="en-CA"/>
+              </w:rPr>
+            </w:pPr>
+            <w:r>
+              <w:rPr>
+                <w:rFonts w:ascii="Calibri" w:eastAsia="Times New Roman" w:hAnsi="Calibri" w:cs="Calibri"/>
+                <w:color w:val="000000"/>
+                <w:lang w:eastAsia="en-CA"/>
+              </w:rPr>
+              <w:t>0.107695</w:t>
+            </w:r>
+          </w:p>
+        </w:tc>
+        <w:tc>
+          <w:tcPr>
+            <w:tcW w:w="2118" w:type="dxa"/>
+            <w:noWrap/>
+            <w:hideMark/>
+          </w:tcPr>
+          <w:p>
+            <w:pPr>
+              <w:jc w:val="center"/>
+              <w:cnfStyle w:val="000000100000"/>
+              <w:rPr>
+                <w:rFonts w:ascii="Calibri" w:eastAsia="Times New Roman" w:hAnsi="Calibri" w:cs="Calibri"/>
+                <w:color w:val="000000"/>
+                <w:lang w:eastAsia="en-CA"/>
+              </w:rPr>
+            </w:pPr>
+            <w:r>
+              <w:rPr>
+                <w:rFonts w:ascii="Calibri" w:eastAsia="Times New Roman" w:hAnsi="Calibri" w:cs="Calibri"/>
+                <w:color w:val="000000"/>
+                <w:lang w:eastAsia="en-CA"/>
+              </w:rPr>
+              <w:t>0.090516</w:t>
+            </w:r>
+          </w:p>
+        </w:tc>
+        <w:tc>
+          <w:tcPr>
+            <w:cnfStyle w:val="000010000000"/>
+            <w:tcW w:w="1181" w:type="dxa"/>
+            <w:noWrap/>
+            <w:hideMark/>
+          </w:tcPr>
+          <w:p>
+            <w:pPr>
+              <w:jc w:val="center"/>
+              <w:rPr>
+                <w:rFonts w:ascii="Calibri" w:eastAsia="Times New Roman" w:hAnsi="Calibri" w:cs="Calibri"/>
+                <w:color w:val="000000"/>
+                <w:lang w:eastAsia="en-CA"/>
+              </w:rPr>
+            </w:pPr>
+            <w:proofErr w:type="spellStart"/>
+            <w:r>
+              <w:rPr>
+                <w:rFonts w:ascii="Calibri" w:eastAsia="Times New Roman" w:hAnsi="Calibri" w:cs="Calibri"/>
+                <w:color w:val="000000"/>
+                <w:lang w:eastAsia="en-CA"/>
+              </w:rPr>
+              <w:t>3.89E</w:t>
+            </w:r>
+            <w:proofErr w:type="spellEnd"/>
+            <w:r>
+              <w:rPr>
+                <w:rFonts w:ascii="Calibri" w:eastAsia="Times New Roman" w:hAnsi="Calibri" w:cs="Calibri"/>
+                <w:color w:val="000000"/>
+                <w:lang w:eastAsia="en-CA"/>
+              </w:rPr>
+              <w:t>-07</w:t>
+            </w:r>
+          </w:p>
+        </w:tc>
+        <w:tc>
+          <w:tcPr>
+            <w:tcW w:w="1156" w:type="dxa"/>
+            <w:noWrap/>
+            <w:hideMark/>
+          </w:tcPr>
+          <w:p>
+            <w:pPr>
+              <w:jc w:val="center"/>
+              <w:cnfStyle w:val="000000100000"/>
+              <w:rPr>
+                <w:rFonts w:ascii="Calibri" w:eastAsia="Times New Roman" w:hAnsi="Calibri" w:cs="Calibri"/>
+                <w:color w:val="000000"/>
+                <w:lang w:eastAsia="en-CA"/>
+              </w:rPr>
+            </w:pPr>
+            <w:proofErr w:type="spellStart"/>
+            <w:r>
+              <w:rPr>
+                <w:rFonts w:ascii="Calibri" w:eastAsia="Times New Roman" w:hAnsi="Calibri" w:cs="Calibri"/>
+                <w:color w:val="000000"/>
+                <w:lang w:eastAsia="en-CA"/>
+              </w:rPr>
+              <w:t>3.33E</w:t>
+            </w:r>
+            <w:proofErr w:type="spellEnd"/>
+            <w:r>
+              <w:rPr>
+                <w:rFonts w:ascii="Calibri" w:eastAsia="Times New Roman" w:hAnsi="Calibri" w:cs="Calibri"/>
+                <w:color w:val="000000"/>
+                <w:lang w:eastAsia="en-CA"/>
+              </w:rPr>
+              <w:t>-07</w:t>
+            </w:r>
+          </w:p>
+        </w:tc>
+        <w:tc>
+          <w:tcPr>
+            <w:cnfStyle w:val="000010000000"/>
+            <w:tcW w:w="1139" w:type="dxa"/>
+            <w:noWrap/>
+            <w:hideMark/>
+          </w:tcPr>
+          <w:p>
+            <w:pPr>
+              <w:jc w:val="center"/>
+              <w:rPr>
+                <w:rFonts w:ascii="Calibri" w:eastAsia="Times New Roman" w:hAnsi="Calibri" w:cs="Calibri"/>
+                <w:color w:val="000000"/>
+                <w:lang w:eastAsia="en-CA"/>
+              </w:rPr>
+            </w:pPr>
+            <w:proofErr w:type="spellStart"/>
+            <w:r>
+              <w:rPr>
+                <w:rFonts w:ascii="Calibri" w:eastAsia="Times New Roman" w:hAnsi="Calibri" w:cs="Calibri"/>
+                <w:color w:val="000000"/>
+                <w:lang w:eastAsia="en-CA"/>
+              </w:rPr>
+              <w:t>3.61E</w:t>
+            </w:r>
+            <w:proofErr w:type="spellEnd"/>
+            <w:r>
+              <w:rPr>
+                <w:rFonts w:ascii="Calibri" w:eastAsia="Times New Roman" w:hAnsi="Calibri" w:cs="Calibri"/>
+                <w:color w:val="000000"/>
+                <w:lang w:eastAsia="en-CA"/>
+              </w:rPr>
+              <w:t>-07</w:t>
+            </w:r>
+          </w:p>
+        </w:tc>
+      </w:tr>
+      <w:tr>
+        <w:trPr>
+          <w:trHeight w:val="300"/>
+          <w:jc w:val="center"/>
+        </w:trPr>
+        <w:tc>
+          <w:tcPr>
+            <w:cnfStyle w:val="001000000000"/>
+            <w:tcW w:w="527" w:type="dxa"/>
+            <w:noWrap/>
+            <w:hideMark/>
+          </w:tcPr>
+          <w:p>
+            <w:pPr>
+              <w:jc w:val="center"/>
+              <w:rPr>
+                <w:rFonts w:ascii="Calibri" w:eastAsia="Times New Roman" w:hAnsi="Calibri" w:cs="Calibri"/>
+                <w:color w:val="000000"/>
+                <w:lang w:eastAsia="en-CA"/>
+              </w:rPr>
+            </w:pPr>
+            <w:r>
+              <w:rPr>
+                <w:rFonts w:ascii="Calibri" w:eastAsia="Times New Roman" w:hAnsi="Calibri" w:cs="Calibri"/>
+                <w:color w:val="000000"/>
+                <w:lang w:eastAsia="en-CA"/>
+              </w:rPr>
+              <w:t>5</w:t>
+            </w:r>
+          </w:p>
+        </w:tc>
+        <w:tc>
+          <w:tcPr>
+            <w:cnfStyle w:val="000010000000"/>
+            <w:tcW w:w="2118" w:type="dxa"/>
+            <w:noWrap/>
+            <w:hideMark/>
+          </w:tcPr>
+          <w:p>
+            <w:pPr>
+              <w:jc w:val="center"/>
+              <w:rPr>
+                <w:rFonts w:ascii="Calibri" w:eastAsia="Times New Roman" w:hAnsi="Calibri" w:cs="Calibri"/>
+                <w:color w:val="000000"/>
+                <w:lang w:eastAsia="en-CA"/>
+              </w:rPr>
+            </w:pPr>
+            <w:r>
+              <w:rPr>
+                <w:rFonts w:ascii="Calibri" w:eastAsia="Times New Roman" w:hAnsi="Calibri" w:cs="Calibri"/>
+                <w:color w:val="000000"/>
+                <w:lang w:eastAsia="en-CA"/>
+              </w:rPr>
+              <w:t>0.107564</w:t>
+            </w:r>
+          </w:p>
+        </w:tc>
+        <w:tc>
+          <w:tcPr>
+            <w:tcW w:w="2118" w:type="dxa"/>
+            <w:noWrap/>
+            <w:hideMark/>
+          </w:tcPr>
+          <w:p>
+            <w:pPr>
+              <w:jc w:val="center"/>
+              <w:cnfStyle w:val="000000000000"/>
+              <w:rPr>
+                <w:rFonts w:ascii="Calibri" w:eastAsia="Times New Roman" w:hAnsi="Calibri" w:cs="Calibri"/>
+                <w:color w:val="000000"/>
+                <w:lang w:eastAsia="en-CA"/>
+              </w:rPr>
+            </w:pPr>
+            <w:r>
+              <w:rPr>
+                <w:rFonts w:ascii="Calibri" w:eastAsia="Times New Roman" w:hAnsi="Calibri" w:cs="Calibri"/>
+                <w:color w:val="000000"/>
+                <w:lang w:eastAsia="en-CA"/>
+              </w:rPr>
+              <w:t>0.090571</w:t>
+            </w:r>
+          </w:p>
+        </w:tc>
+        <w:tc>
+          <w:tcPr>
+            <w:cnfStyle w:val="000010000000"/>
+            <w:tcW w:w="1181" w:type="dxa"/>
+            <w:noWrap/>
+            <w:hideMark/>
+          </w:tcPr>
+          <w:p>
+            <w:pPr>
+              <w:jc w:val="center"/>
+              <w:rPr>
+                <w:rFonts w:ascii="Calibri" w:eastAsia="Times New Roman" w:hAnsi="Calibri" w:cs="Calibri"/>
+                <w:color w:val="000000"/>
+                <w:lang w:eastAsia="en-CA"/>
+              </w:rPr>
+            </w:pPr>
+            <w:proofErr w:type="spellStart"/>
+            <w:r>
+              <w:rPr>
+                <w:rFonts w:ascii="Calibri" w:eastAsia="Times New Roman" w:hAnsi="Calibri" w:cs="Calibri"/>
+                <w:color w:val="000000"/>
+                <w:lang w:eastAsia="en-CA"/>
+              </w:rPr>
+              <w:t>6.18E</w:t>
+            </w:r>
+            <w:proofErr w:type="spellEnd"/>
+            <w:r>
+              <w:rPr>
+                <w:rFonts w:ascii="Calibri" w:eastAsia="Times New Roman" w:hAnsi="Calibri" w:cs="Calibri"/>
+                <w:color w:val="000000"/>
+                <w:lang w:eastAsia="en-CA"/>
+              </w:rPr>
+              <w:t>-10</w:t>
+            </w:r>
+          </w:p>
+        </w:tc>
+        <w:tc>
+          <w:tcPr>
+            <w:tcW w:w="1156" w:type="dxa"/>
+            <w:noWrap/>
+            <w:hideMark/>
+          </w:tcPr>
+          <w:p>
+            <w:pPr>
+              <w:jc w:val="center"/>
+              <w:cnfStyle w:val="000000000000"/>
+              <w:rPr>
+                <w:rFonts w:ascii="Calibri" w:eastAsia="Times New Roman" w:hAnsi="Calibri" w:cs="Calibri"/>
+                <w:color w:val="000000"/>
+                <w:lang w:eastAsia="en-CA"/>
+              </w:rPr>
+            </w:pPr>
+            <w:proofErr w:type="spellStart"/>
+            <w:r>
+              <w:rPr>
+                <w:rFonts w:ascii="Calibri" w:eastAsia="Times New Roman" w:hAnsi="Calibri" w:cs="Calibri"/>
+                <w:color w:val="000000"/>
+                <w:lang w:eastAsia="en-CA"/>
+              </w:rPr>
+              <w:t>5.10E</w:t>
+            </w:r>
+            <w:proofErr w:type="spellEnd"/>
+            <w:r>
+              <w:rPr>
+                <w:rFonts w:ascii="Calibri" w:eastAsia="Times New Roman" w:hAnsi="Calibri" w:cs="Calibri"/>
+                <w:color w:val="000000"/>
+                <w:lang w:eastAsia="en-CA"/>
+              </w:rPr>
+              <w:t>-10</w:t>
+            </w:r>
+          </w:p>
+        </w:tc>
+        <w:tc>
+          <w:tcPr>
+            <w:cnfStyle w:val="000010000000"/>
+            <w:tcW w:w="1139" w:type="dxa"/>
+            <w:noWrap/>
+            <w:hideMark/>
+          </w:tcPr>
+          <w:p>
+            <w:pPr>
+              <w:jc w:val="center"/>
+              <w:rPr>
+                <w:rFonts w:ascii="Calibri" w:eastAsia="Times New Roman" w:hAnsi="Calibri" w:cs="Calibri"/>
+                <w:color w:val="000000"/>
+                <w:lang w:eastAsia="en-CA"/>
+              </w:rPr>
+            </w:pPr>
+            <w:proofErr w:type="spellStart"/>
+            <w:r>
+              <w:rPr>
+                <w:rFonts w:ascii="Calibri" w:eastAsia="Times New Roman" w:hAnsi="Calibri" w:cs="Calibri"/>
+                <w:color w:val="000000"/>
+                <w:lang w:eastAsia="en-CA"/>
+              </w:rPr>
+              <w:t>5.64E</w:t>
+            </w:r>
+            <w:proofErr w:type="spellEnd"/>
+            <w:r>
+              <w:rPr>
+                <w:rFonts w:ascii="Calibri" w:eastAsia="Times New Roman" w:hAnsi="Calibri" w:cs="Calibri"/>
+                <w:color w:val="000000"/>
+                <w:lang w:eastAsia="en-CA"/>
+              </w:rPr>
+              <w:t>-10</w:t>
+            </w:r>
+          </w:p>
+        </w:tc>
+      </w:tr>
+      <w:tr>
+        <w:trPr>
+          <w:cnfStyle w:val="000000100000"/>
+          <w:trHeight w:val="300"/>
+          <w:jc w:val="center"/>
+        </w:trPr>
+        <w:tc>
+          <w:tcPr>
+            <w:cnfStyle w:val="001000000000"/>
+            <w:tcW w:w="527" w:type="dxa"/>
+            <w:noWrap/>
+            <w:hideMark/>
+          </w:tcPr>
+          <w:p>
+            <w:pPr>
+              <w:jc w:val="center"/>
+              <w:rPr>
+                <w:rFonts w:ascii="Calibri" w:eastAsia="Times New Roman" w:hAnsi="Calibri" w:cs="Calibri"/>
+                <w:color w:val="000000"/>
+                <w:lang w:eastAsia="en-CA"/>
+              </w:rPr>
+            </w:pPr>
+            <w:r>
+              <w:rPr>
+                <w:rFonts w:ascii="Calibri" w:eastAsia="Times New Roman" w:hAnsi="Calibri" w:cs="Calibri"/>
+                <w:color w:val="000000"/>
+                <w:lang w:eastAsia="en-CA"/>
+              </w:rPr>
+              <w:t>6</w:t>
+            </w:r>
+          </w:p>
+        </w:tc>
+        <w:tc>
+          <w:tcPr>
+            <w:cnfStyle w:val="000010000000"/>
+            <w:tcW w:w="2118" w:type="dxa"/>
+            <w:noWrap/>
+            <w:hideMark/>
+          </w:tcPr>
+          <w:p>
+            <w:pPr>
+              <w:jc w:val="center"/>
+              <w:rPr>
+                <w:rFonts w:ascii="Calibri" w:eastAsia="Times New Roman" w:hAnsi="Calibri" w:cs="Calibri"/>
+                <w:color w:val="000000"/>
+                <w:lang w:eastAsia="en-CA"/>
+              </w:rPr>
+            </w:pPr>
+            <w:r>
+              <w:rPr>
+                <w:rFonts w:ascii="Calibri" w:eastAsia="Times New Roman" w:hAnsi="Calibri" w:cs="Calibri"/>
+                <w:color w:val="000000"/>
+                <w:lang w:eastAsia="en-CA"/>
+              </w:rPr>
+              <w:t>0.107563</w:t>
+            </w:r>
+          </w:p>
+        </w:tc>
+        <w:tc>
+          <w:tcPr>
+            <w:tcW w:w="2118" w:type="dxa"/>
+            <w:noWrap/>
+            <w:hideMark/>
+          </w:tcPr>
+          <w:p>
+            <w:pPr>
+              <w:jc w:val="center"/>
+              <w:cnfStyle w:val="000000100000"/>
+              <w:rPr>
+                <w:rFonts w:ascii="Calibri" w:eastAsia="Times New Roman" w:hAnsi="Calibri" w:cs="Calibri"/>
+                <w:color w:val="000000"/>
+                <w:lang w:eastAsia="en-CA"/>
+              </w:rPr>
+            </w:pPr>
+            <w:r>
+              <w:rPr>
+                <w:rFonts w:ascii="Calibri" w:eastAsia="Times New Roman" w:hAnsi="Calibri" w:cs="Calibri"/>
+                <w:color w:val="000000"/>
+                <w:lang w:eastAsia="en-CA"/>
+              </w:rPr>
+              <w:t>0.090571</w:t>
+            </w:r>
+          </w:p>
+        </w:tc>
+        <w:tc>
+          <w:tcPr>
+            <w:cnfStyle w:val="000010000000"/>
+            <w:tcW w:w="1181" w:type="dxa"/>
+            <w:noWrap/>
+            <w:hideMark/>
+          </w:tcPr>
+          <w:p>
+            <w:pPr>
+              <w:jc w:val="center"/>
+              <w:rPr>
+                <w:rFonts w:ascii="Calibri" w:eastAsia="Times New Roman" w:hAnsi="Calibri" w:cs="Calibri"/>
+                <w:color w:val="000000"/>
+                <w:lang w:eastAsia="en-CA"/>
+              </w:rPr>
+            </w:pPr>
+            <w:proofErr w:type="spellStart"/>
+            <w:r>
+              <w:rPr>
+                <w:rFonts w:ascii="Calibri" w:eastAsia="Times New Roman" w:hAnsi="Calibri" w:cs="Calibri"/>
+                <w:color w:val="000000"/>
+                <w:lang w:eastAsia="en-CA"/>
+              </w:rPr>
+              <w:t>1.51E</w:t>
+            </w:r>
+            <w:proofErr w:type="spellEnd"/>
+            <w:r>
+              <w:rPr>
+                <w:rFonts w:ascii="Calibri" w:eastAsia="Times New Roman" w:hAnsi="Calibri" w:cs="Calibri"/>
+                <w:color w:val="000000"/>
+                <w:lang w:eastAsia="en-CA"/>
+              </w:rPr>
+              <w:t>-15</w:t>
+            </w:r>
+          </w:p>
+        </w:tc>
+        <w:tc>
+          <w:tcPr>
+            <w:tcW w:w="1156" w:type="dxa"/>
+            <w:noWrap/>
+            <w:hideMark/>
+          </w:tcPr>
+          <w:p>
+            <w:pPr>
+              <w:jc w:val="center"/>
+              <w:cnfStyle w:val="000000100000"/>
+              <w:rPr>
+                <w:rFonts w:ascii="Calibri" w:eastAsia="Times New Roman" w:hAnsi="Calibri" w:cs="Calibri"/>
+                <w:color w:val="000000"/>
+                <w:lang w:eastAsia="en-CA"/>
+              </w:rPr>
+            </w:pPr>
+            <w:proofErr w:type="spellStart"/>
+            <w:r>
+              <w:rPr>
+                <w:rFonts w:ascii="Calibri" w:eastAsia="Times New Roman" w:hAnsi="Calibri" w:cs="Calibri"/>
+                <w:color w:val="000000"/>
+                <w:lang w:eastAsia="en-CA"/>
+              </w:rPr>
+              <w:t>1.28E</w:t>
+            </w:r>
+            <w:proofErr w:type="spellEnd"/>
+            <w:r>
+              <w:rPr>
+                <w:rFonts w:ascii="Calibri" w:eastAsia="Times New Roman" w:hAnsi="Calibri" w:cs="Calibri"/>
+                <w:color w:val="000000"/>
+                <w:lang w:eastAsia="en-CA"/>
+              </w:rPr>
+              <w:t>-15</w:t>
+            </w:r>
+          </w:p>
+        </w:tc>
+        <w:tc>
+          <w:tcPr>
+            <w:cnfStyle w:val="000010000000"/>
+            <w:tcW w:w="1139" w:type="dxa"/>
+            <w:noWrap/>
+            <w:hideMark/>
+          </w:tcPr>
+          <w:p>
+            <w:pPr>
+              <w:keepNext/>
+              <w:jc w:val="center"/>
+              <w:rPr>
+                <w:rFonts w:ascii="Calibri" w:eastAsia="Times New Roman" w:hAnsi="Calibri" w:cs="Calibri"/>
+                <w:color w:val="000000"/>
+                <w:lang w:eastAsia="en-CA"/>
+              </w:rPr>
+            </w:pPr>
+            <w:proofErr w:type="spellStart"/>
+            <w:r>
+              <w:rPr>
+                <w:rFonts w:ascii="Calibri" w:eastAsia="Times New Roman" w:hAnsi="Calibri" w:cs="Calibri"/>
+                <w:color w:val="000000"/>
+                <w:lang w:eastAsia="en-CA"/>
+              </w:rPr>
+              <w:t>1.39E</w:t>
+            </w:r>
+            <w:proofErr w:type="spellEnd"/>
+            <w:r>
+              <w:rPr>
+                <w:rFonts w:ascii="Calibri" w:eastAsia="Times New Roman" w:hAnsi="Calibri" w:cs="Calibri"/>
+                <w:color w:val="000000"/>
+                <w:lang w:eastAsia="en-CA"/>
+              </w:rPr>
+              <w:t>-15</w:t>
+            </w:r>
+          </w:p>
+        </w:tc>
+      </w:tr>
+    </w:tbl>
+    <w:p>
+      <w:pPr>
+        <w:pStyle w:val="Caption"/>
         <w:jc w:val="center"/>
       </w:pPr>
-      <w:bookmarkStart w:id="11" w:name="_Toc306123107"/>
+      <w:r>
+        <w:t xml:space="preserve">Table </w:t>
+      </w:r>
+      <w:fldSimple w:instr=" SEQ Table \* ARABIC ">
+        <w:r>
+          <w:rPr>
+            <w:noProof/>
+          </w:rPr>
+          <w:t>4</w:t>
+        </w:r>
+      </w:fldSimple>
+      <w:r>
+        <w:t xml:space="preserve">: Results of the Newton </w:t>
+      </w:r>
+      <w:proofErr w:type="spellStart"/>
+      <w:r>
+        <w:t>Raphson</w:t>
+      </w:r>
+      <w:proofErr w:type="spellEnd"/>
+      <w:r>
+        <w:t xml:space="preserve"> method in solving f = 0</w:t>
+      </w:r>
+    </w:p>
+    <w:p>
+      <w:r>
+        <w:t>The voltage across diode A is found to be equal to 0.107563 (V) and is equal to 0.090671 (V) across diode B.</w:t>
+      </w:r>
+    </w:p>
+    <w:p>
+      <w:r>
+        <w:lastRenderedPageBreak/>
+        <w:t>We observe that the method converges very rapidly. In fact, s</w:t>
+      </w:r>
+      <w:r>
+        <w:t>ince:</w:t>
+      </w:r>
+    </w:p>
+    <w:p>
+      <m:oMathPara>
+        <m:oMath>
+          <m:f>
+            <m:fPr>
+              <m:ctrlPr>
+                <w:rPr>
+                  <w:rFonts w:ascii="Cambria Math" w:hAnsi="Cambria Math"/>
+                  <w:i/>
+                </w:rPr>
+              </m:ctrlPr>
+            </m:fPr>
+            <m:num>
+              <m:r>
+                <w:rPr>
+                  <w:rFonts w:ascii="Cambria Math" w:hAnsi="Cambria Math"/>
+                </w:rPr>
+                <m:t>Erro</m:t>
+              </m:r>
+              <m:sSub>
+                <m:sSubPr>
+                  <m:ctrlPr>
+                    <w:rPr>
+                      <w:rFonts w:ascii="Cambria Math" w:hAnsi="Cambria Math"/>
+                      <w:i/>
+                    </w:rPr>
+                  </m:ctrlPr>
+                </m:sSubPr>
+                <m:e>
+                  <m:r>
+                    <w:rPr>
+                      <w:rFonts w:ascii="Cambria Math" w:hAnsi="Cambria Math"/>
+                    </w:rPr>
+                    <m:t>r</m:t>
+                  </m:r>
+                </m:e>
+                <m:sub>
+                  <m:r>
+                    <w:rPr>
+                      <w:rFonts w:ascii="Cambria Math" w:hAnsi="Cambria Math"/>
+                    </w:rPr>
+                    <m:t>k+1</m:t>
+                  </m:r>
+                </m:sub>
+              </m:sSub>
+            </m:num>
+            <m:den>
+              <m:sSup>
+                <m:sSupPr>
+                  <m:ctrlPr>
+                    <w:rPr>
+                      <w:rFonts w:ascii="Cambria Math" w:hAnsi="Cambria Math"/>
+                      <w:i/>
+                    </w:rPr>
+                  </m:ctrlPr>
+                </m:sSupPr>
+                <m:e>
+                  <m:d>
+                    <m:dPr>
+                      <m:ctrlPr>
+                        <w:rPr>
+                          <w:rFonts w:ascii="Cambria Math" w:hAnsi="Cambria Math"/>
+                          <w:i/>
+                        </w:rPr>
+                      </m:ctrlPr>
+                    </m:dPr>
+                    <m:e>
+                      <m:r>
+                        <w:rPr>
+                          <w:rFonts w:ascii="Cambria Math" w:hAnsi="Cambria Math"/>
+                        </w:rPr>
+                        <m:t>Erro</m:t>
+                      </m:r>
+                      <m:sSub>
+                        <m:sSubPr>
+                          <m:ctrlPr>
+                            <w:rPr>
+                              <w:rFonts w:ascii="Cambria Math" w:hAnsi="Cambria Math"/>
+                              <w:i/>
+                            </w:rPr>
+                          </m:ctrlPr>
+                        </m:sSubPr>
+                        <m:e>
+                          <m:r>
+                            <w:rPr>
+                              <w:rFonts w:ascii="Cambria Math" w:hAnsi="Cambria Math"/>
+                            </w:rPr>
+                            <m:t>r</m:t>
+                          </m:r>
+                        </m:e>
+                        <m:sub>
+                          <m:r>
+                            <w:rPr>
+                              <w:rFonts w:ascii="Cambria Math" w:hAnsi="Cambria Math"/>
+                            </w:rPr>
+                            <m:t>k</m:t>
+                          </m:r>
+                        </m:sub>
+                      </m:sSub>
+                    </m:e>
+                  </m:d>
+                </m:e>
+                <m:sup>
+                  <m:r>
+                    <w:rPr>
+                      <w:rFonts w:ascii="Cambria Math" w:hAnsi="Cambria Math"/>
+                    </w:rPr>
+                    <m:t>2</m:t>
+                  </m:r>
+                </m:sup>
+              </m:sSup>
+            </m:den>
+          </m:f>
+          <m:r>
+            <w:rPr>
+              <w:rFonts w:ascii="Cambria Math" w:hAnsi="Cambria Math"/>
+            </w:rPr>
+            <m:t>&gt;0</m:t>
+          </m:r>
+        </m:oMath>
+      </m:oMathPara>
+    </w:p>
+    <w:p>
+      <w:r>
+        <w:t>Then the convergence is indeed quadratic.</w:t>
+      </w:r>
     </w:p>
     <w:p>
       <w:pPr>
@@ -12627,8 +14094,8 @@
       <w:rFonts w:eastAsiaTheme="minorEastAsia"/>
     </w:rPr>
   </w:style>
-  <w:style w:type="table" w:customStyle="1" w:styleId="LightList-Accent1">
-    <w:name w:val="Light List Accent 1"/>
+  <w:style w:type="table" w:customStyle="1" w:styleId="LightList-Accent11">
+    <w:name w:val="Light List - Accent 11"/>
     <w:basedOn w:val="TableNormal"/>
     <w:uiPriority w:val="61"/>
     <w:rsid w:val="00C9234B"/>
@@ -12719,8 +14186,8 @@
       </w:tcPr>
     </w:tblStylePr>
   </w:style>
-  <w:style w:type="table" w:customStyle="1" w:styleId="LightList">
-    <w:name w:val="Light List"/>
+  <w:style w:type="table" w:customStyle="1" w:styleId="LightList1">
+    <w:name w:val="Light List1"/>
     <w:basedOn w:val="TableNormal"/>
     <w:uiPriority w:val="61"/>
     <w:rsid w:val="00C9234B"/>
@@ -12811,6 +14278,320 @@
       </w:tcPr>
     </w:tblStylePr>
   </w:style>
+  <w:style w:type="table" w:styleId="LightList-Accent1">
+    <w:name w:val="Light List Accent 1"/>
+    <w:basedOn w:val="TableNormal"/>
+    <w:uiPriority w:val="61"/>
+    <w:rsid w:val="0049267C"/>
+    <w:pPr>
+      <w:spacing w:after="0" w:line="240" w:lineRule="auto"/>
+    </w:pPr>
+    <w:tblPr>
+      <w:tblStyleRowBandSize w:val="1"/>
+      <w:tblStyleColBandSize w:val="1"/>
+      <w:tblInd w:w="0" w:type="dxa"/>
+      <w:tblBorders>
+        <w:top w:val="single" w:sz="8" w:space="0" w:color="4F81BD" w:themeColor="accent1"/>
+        <w:left w:val="single" w:sz="8" w:space="0" w:color="4F81BD" w:themeColor="accent1"/>
+        <w:bottom w:val="single" w:sz="8" w:space="0" w:color="4F81BD" w:themeColor="accent1"/>
+        <w:right w:val="single" w:sz="8" w:space="0" w:color="4F81BD" w:themeColor="accent1"/>
+      </w:tblBorders>
+      <w:tblCellMar>
+        <w:top w:w="0" w:type="dxa"/>
+        <w:left w:w="108" w:type="dxa"/>
+        <w:bottom w:w="0" w:type="dxa"/>
+        <w:right w:w="108" w:type="dxa"/>
+      </w:tblCellMar>
+    </w:tblPr>
+    <w:tblStylePr w:type="firstRow">
+      <w:pPr>
+        <w:spacing w:before="0" w:after="0" w:line="240" w:lineRule="auto"/>
+      </w:pPr>
+      <w:rPr>
+        <w:b/>
+        <w:bCs/>
+        <w:color w:val="FFFFFF" w:themeColor="background1"/>
+      </w:rPr>
+      <w:tblPr/>
+      <w:tcPr>
+        <w:shd w:val="clear" w:color="auto" w:fill="4F81BD" w:themeFill="accent1"/>
+      </w:tcPr>
+    </w:tblStylePr>
+    <w:tblStylePr w:type="lastRow">
+      <w:pPr>
+        <w:spacing w:before="0" w:after="0" w:line="240" w:lineRule="auto"/>
+      </w:pPr>
+      <w:rPr>
+        <w:b/>
+        <w:bCs/>
+      </w:rPr>
+      <w:tblPr/>
+      <w:tcPr>
+        <w:tcBorders>
+          <w:top w:val="double" w:sz="6" w:space="0" w:color="4F81BD" w:themeColor="accent1"/>
+          <w:left w:val="single" w:sz="8" w:space="0" w:color="4F81BD" w:themeColor="accent1"/>
+          <w:bottom w:val="single" w:sz="8" w:space="0" w:color="4F81BD" w:themeColor="accent1"/>
+          <w:right w:val="single" w:sz="8" w:space="0" w:color="4F81BD" w:themeColor="accent1"/>
+        </w:tcBorders>
+      </w:tcPr>
+    </w:tblStylePr>
+    <w:tblStylePr w:type="firstCol">
+      <w:rPr>
+        <w:b/>
+        <w:bCs/>
+      </w:rPr>
+    </w:tblStylePr>
+    <w:tblStylePr w:type="lastCol">
+      <w:rPr>
+        <w:b/>
+        <w:bCs/>
+      </w:rPr>
+    </w:tblStylePr>
+    <w:tblStylePr w:type="band1Vert">
+      <w:tblPr/>
+      <w:tcPr>
+        <w:tcBorders>
+          <w:top w:val="single" w:sz="8" w:space="0" w:color="4F81BD" w:themeColor="accent1"/>
+          <w:left w:val="single" w:sz="8" w:space="0" w:color="4F81BD" w:themeColor="accent1"/>
+          <w:bottom w:val="single" w:sz="8" w:space="0" w:color="4F81BD" w:themeColor="accent1"/>
+          <w:right w:val="single" w:sz="8" w:space="0" w:color="4F81BD" w:themeColor="accent1"/>
+        </w:tcBorders>
+      </w:tcPr>
+    </w:tblStylePr>
+    <w:tblStylePr w:type="band1Horz">
+      <w:tblPr/>
+      <w:tcPr>
+        <w:tcBorders>
+          <w:top w:val="single" w:sz="8" w:space="0" w:color="4F81BD" w:themeColor="accent1"/>
+          <w:left w:val="single" w:sz="8" w:space="0" w:color="4F81BD" w:themeColor="accent1"/>
+          <w:bottom w:val="single" w:sz="8" w:space="0" w:color="4F81BD" w:themeColor="accent1"/>
+          <w:right w:val="single" w:sz="8" w:space="0" w:color="4F81BD" w:themeColor="accent1"/>
+        </w:tcBorders>
+      </w:tcPr>
+    </w:tblStylePr>
+  </w:style>
+  <w:style w:type="table" w:styleId="LightList">
+    <w:name w:val="Light List"/>
+    <w:basedOn w:val="TableNormal"/>
+    <w:uiPriority w:val="61"/>
+    <w:rsid w:val="0049267C"/>
+    <w:pPr>
+      <w:spacing w:after="0" w:line="240" w:lineRule="auto"/>
+    </w:pPr>
+    <w:tblPr>
+      <w:tblStyleRowBandSize w:val="1"/>
+      <w:tblStyleColBandSize w:val="1"/>
+      <w:tblInd w:w="0" w:type="dxa"/>
+      <w:tblBorders>
+        <w:top w:val="single" w:sz="8" w:space="0" w:color="000000" w:themeColor="text1"/>
+        <w:left w:val="single" w:sz="8" w:space="0" w:color="000000" w:themeColor="text1"/>
+        <w:bottom w:val="single" w:sz="8" w:space="0" w:color="000000" w:themeColor="text1"/>
+        <w:right w:val="single" w:sz="8" w:space="0" w:color="000000" w:themeColor="text1"/>
+      </w:tblBorders>
+      <w:tblCellMar>
+        <w:top w:w="0" w:type="dxa"/>
+        <w:left w:w="108" w:type="dxa"/>
+        <w:bottom w:w="0" w:type="dxa"/>
+        <w:right w:w="108" w:type="dxa"/>
+      </w:tblCellMar>
+    </w:tblPr>
+    <w:tblStylePr w:type="firstRow">
+      <w:pPr>
+        <w:spacing w:before="0" w:after="0" w:line="240" w:lineRule="auto"/>
+      </w:pPr>
+      <w:rPr>
+        <w:b/>
+        <w:bCs/>
+        <w:color w:val="FFFFFF" w:themeColor="background1"/>
+      </w:rPr>
+      <w:tblPr/>
+      <w:tcPr>
+        <w:shd w:val="clear" w:color="auto" w:fill="000000" w:themeFill="text1"/>
+      </w:tcPr>
+    </w:tblStylePr>
+    <w:tblStylePr w:type="lastRow">
+      <w:pPr>
+        <w:spacing w:before="0" w:after="0" w:line="240" w:lineRule="auto"/>
+      </w:pPr>
+      <w:rPr>
+        <w:b/>
+        <w:bCs/>
+      </w:rPr>
+      <w:tblPr/>
+      <w:tcPr>
+        <w:tcBorders>
+          <w:top w:val="double" w:sz="6" w:space="0" w:color="000000" w:themeColor="text1"/>
+          <w:left w:val="single" w:sz="8" w:space="0" w:color="000000" w:themeColor="text1"/>
+          <w:bottom w:val="single" w:sz="8" w:space="0" w:color="000000" w:themeColor="text1"/>
+          <w:right w:val="single" w:sz="8" w:space="0" w:color="000000" w:themeColor="text1"/>
+        </w:tcBorders>
+      </w:tcPr>
+    </w:tblStylePr>
+    <w:tblStylePr w:type="firstCol">
+      <w:rPr>
+        <w:b/>
+        <w:bCs/>
+      </w:rPr>
+    </w:tblStylePr>
+    <w:tblStylePr w:type="lastCol">
+      <w:rPr>
+        <w:b/>
+        <w:bCs/>
+      </w:rPr>
+    </w:tblStylePr>
+    <w:tblStylePr w:type="band1Vert">
+      <w:tblPr/>
+      <w:tcPr>
+        <w:tcBorders>
+          <w:top w:val="single" w:sz="8" w:space="0" w:color="000000" w:themeColor="text1"/>
+          <w:left w:val="single" w:sz="8" w:space="0" w:color="000000" w:themeColor="text1"/>
+          <w:bottom w:val="single" w:sz="8" w:space="0" w:color="000000" w:themeColor="text1"/>
+          <w:right w:val="single" w:sz="8" w:space="0" w:color="000000" w:themeColor="text1"/>
+        </w:tcBorders>
+      </w:tcPr>
+    </w:tblStylePr>
+    <w:tblStylePr w:type="band1Horz">
+      <w:tblPr/>
+      <w:tcPr>
+        <w:tcBorders>
+          <w:top w:val="single" w:sz="8" w:space="0" w:color="000000" w:themeColor="text1"/>
+          <w:left w:val="single" w:sz="8" w:space="0" w:color="000000" w:themeColor="text1"/>
+          <w:bottom w:val="single" w:sz="8" w:space="0" w:color="000000" w:themeColor="text1"/>
+          <w:right w:val="single" w:sz="8" w:space="0" w:color="000000" w:themeColor="text1"/>
+        </w:tcBorders>
+      </w:tcPr>
+    </w:tblStylePr>
+  </w:style>
+  <w:style w:type="table" w:styleId="LightGrid-Accent1">
+    <w:name w:val="Light Grid Accent 1"/>
+    <w:basedOn w:val="TableNormal"/>
+    <w:uiPriority w:val="62"/>
+    <w:rsid w:val="0049267C"/>
+    <w:pPr>
+      <w:spacing w:after="0" w:line="240" w:lineRule="auto"/>
+    </w:pPr>
+    <w:tblPr>
+      <w:tblStyleRowBandSize w:val="1"/>
+      <w:tblStyleColBandSize w:val="1"/>
+      <w:tblInd w:w="0" w:type="dxa"/>
+      <w:tblBorders>
+        <w:top w:val="single" w:sz="8" w:space="0" w:color="4F81BD" w:themeColor="accent1"/>
+        <w:left w:val="single" w:sz="8" w:space="0" w:color="4F81BD" w:themeColor="accent1"/>
+        <w:bottom w:val="single" w:sz="8" w:space="0" w:color="4F81BD" w:themeColor="accent1"/>
+        <w:right w:val="single" w:sz="8" w:space="0" w:color="4F81BD" w:themeColor="accent1"/>
+        <w:insideH w:val="single" w:sz="8" w:space="0" w:color="4F81BD" w:themeColor="accent1"/>
+        <w:insideV w:val="single" w:sz="8" w:space="0" w:color="4F81BD" w:themeColor="accent1"/>
+      </w:tblBorders>
+      <w:tblCellMar>
+        <w:top w:w="0" w:type="dxa"/>
+        <w:left w:w="108" w:type="dxa"/>
+        <w:bottom w:w="0" w:type="dxa"/>
+        <w:right w:w="108" w:type="dxa"/>
+      </w:tblCellMar>
+    </w:tblPr>
+    <w:tblStylePr w:type="firstRow">
+      <w:pPr>
+        <w:spacing w:before="0" w:after="0" w:line="240" w:lineRule="auto"/>
+      </w:pPr>
+      <w:rPr>
+        <w:rFonts w:asciiTheme="majorHAnsi" w:eastAsiaTheme="majorEastAsia" w:hAnsiTheme="majorHAnsi" w:cstheme="majorBidi"/>
+        <w:b/>
+        <w:bCs/>
+      </w:rPr>
+      <w:tblPr/>
+      <w:tcPr>
+        <w:tcBorders>
+          <w:top w:val="single" w:sz="8" w:space="0" w:color="4F81BD" w:themeColor="accent1"/>
+          <w:left w:val="single" w:sz="8" w:space="0" w:color="4F81BD" w:themeColor="accent1"/>
+          <w:bottom w:val="single" w:sz="18" w:space="0" w:color="4F81BD" w:themeColor="accent1"/>
+          <w:right w:val="single" w:sz="8" w:space="0" w:color="4F81BD" w:themeColor="accent1"/>
+          <w:insideH w:val="nil"/>
+          <w:insideV w:val="single" w:sz="8" w:space="0" w:color="4F81BD" w:themeColor="accent1"/>
+        </w:tcBorders>
+      </w:tcPr>
+    </w:tblStylePr>
+    <w:tblStylePr w:type="lastRow">
+      <w:pPr>
+        <w:spacing w:before="0" w:after="0" w:line="240" w:lineRule="auto"/>
+      </w:pPr>
+      <w:rPr>
+        <w:rFonts w:asciiTheme="majorHAnsi" w:eastAsiaTheme="majorEastAsia" w:hAnsiTheme="majorHAnsi" w:cstheme="majorBidi"/>
+        <w:b/>
+        <w:bCs/>
+      </w:rPr>
+      <w:tblPr/>
+      <w:tcPr>
+        <w:tcBorders>
+          <w:top w:val="double" w:sz="6" w:space="0" w:color="4F81BD" w:themeColor="accent1"/>
+          <w:left w:val="single" w:sz="8" w:space="0" w:color="4F81BD" w:themeColor="accent1"/>
+          <w:bottom w:val="single" w:sz="8" w:space="0" w:color="4F81BD" w:themeColor="accent1"/>
+          <w:right w:val="single" w:sz="8" w:space="0" w:color="4F81BD" w:themeColor="accent1"/>
+          <w:insideH w:val="nil"/>
+          <w:insideV w:val="single" w:sz="8" w:space="0" w:color="4F81BD" w:themeColor="accent1"/>
+        </w:tcBorders>
+      </w:tcPr>
+    </w:tblStylePr>
+    <w:tblStylePr w:type="firstCol">
+      <w:rPr>
+        <w:rFonts w:asciiTheme="majorHAnsi" w:eastAsiaTheme="majorEastAsia" w:hAnsiTheme="majorHAnsi" w:cstheme="majorBidi"/>
+        <w:b/>
+        <w:bCs/>
+      </w:rPr>
+    </w:tblStylePr>
+    <w:tblStylePr w:type="lastCol">
+      <w:rPr>
+        <w:rFonts w:asciiTheme="majorHAnsi" w:eastAsiaTheme="majorEastAsia" w:hAnsiTheme="majorHAnsi" w:cstheme="majorBidi"/>
+        <w:b/>
+        <w:bCs/>
+      </w:rPr>
+      <w:tblPr/>
+      <w:tcPr>
+        <w:tcBorders>
+          <w:top w:val="single" w:sz="8" w:space="0" w:color="4F81BD" w:themeColor="accent1"/>
+          <w:left w:val="single" w:sz="8" w:space="0" w:color="4F81BD" w:themeColor="accent1"/>
+          <w:bottom w:val="single" w:sz="8" w:space="0" w:color="4F81BD" w:themeColor="accent1"/>
+          <w:right w:val="single" w:sz="8" w:space="0" w:color="4F81BD" w:themeColor="accent1"/>
+        </w:tcBorders>
+      </w:tcPr>
+    </w:tblStylePr>
+    <w:tblStylePr w:type="band1Vert">
+      <w:tblPr/>
+      <w:tcPr>
+        <w:tcBorders>
+          <w:top w:val="single" w:sz="8" w:space="0" w:color="4F81BD" w:themeColor="accent1"/>
+          <w:left w:val="single" w:sz="8" w:space="0" w:color="4F81BD" w:themeColor="accent1"/>
+          <w:bottom w:val="single" w:sz="8" w:space="0" w:color="4F81BD" w:themeColor="accent1"/>
+          <w:right w:val="single" w:sz="8" w:space="0" w:color="4F81BD" w:themeColor="accent1"/>
+        </w:tcBorders>
+        <w:shd w:val="clear" w:color="auto" w:fill="D3DFEE" w:themeFill="accent1" w:themeFillTint="3F"/>
+      </w:tcPr>
+    </w:tblStylePr>
+    <w:tblStylePr w:type="band1Horz">
+      <w:tblPr/>
+      <w:tcPr>
+        <w:tcBorders>
+          <w:top w:val="single" w:sz="8" w:space="0" w:color="4F81BD" w:themeColor="accent1"/>
+          <w:left w:val="single" w:sz="8" w:space="0" w:color="4F81BD" w:themeColor="accent1"/>
+          <w:bottom w:val="single" w:sz="8" w:space="0" w:color="4F81BD" w:themeColor="accent1"/>
+          <w:right w:val="single" w:sz="8" w:space="0" w:color="4F81BD" w:themeColor="accent1"/>
+          <w:insideV w:val="single" w:sz="8" w:space="0" w:color="4F81BD" w:themeColor="accent1"/>
+        </w:tcBorders>
+        <w:shd w:val="clear" w:color="auto" w:fill="D3DFEE" w:themeFill="accent1" w:themeFillTint="3F"/>
+      </w:tcPr>
+    </w:tblStylePr>
+    <w:tblStylePr w:type="band2Horz">
+      <w:tblPr/>
+      <w:tcPr>
+        <w:tcBorders>
+          <w:top w:val="single" w:sz="8" w:space="0" w:color="4F81BD" w:themeColor="accent1"/>
+          <w:left w:val="single" w:sz="8" w:space="0" w:color="4F81BD" w:themeColor="accent1"/>
+          <w:bottom w:val="single" w:sz="8" w:space="0" w:color="4F81BD" w:themeColor="accent1"/>
+          <w:right w:val="single" w:sz="8" w:space="0" w:color="4F81BD" w:themeColor="accent1"/>
+          <w:insideV w:val="single" w:sz="8" w:space="0" w:color="4F81BD" w:themeColor="accent1"/>
+        </w:tcBorders>
+      </w:tcPr>
+    </w:tblStylePr>
+  </w:style>
 </w:styles>
 </file>
 
@@ -12882,6 +14663,7 @@
     <w:rsid w:val="007D686A"/>
     <w:rsid w:val="00AD5C41"/>
     <w:rsid w:val="00B54EB0"/>
+    <w:rsid w:val="00E34276"/>
     <w:rsid w:val="00F04716"/>
   </w:rsids>
   <m:mathPr>
@@ -13146,7 +14928,7 @@
     <w:basedOn w:val="DefaultParagraphFont"/>
     <w:uiPriority w:val="99"/>
     <w:semiHidden/>
-    <w:rsid w:val="007D686A"/>
+    <w:rsid w:val="00E34276"/>
     <w:rPr>
       <w:color w:val="808080"/>
     </w:rPr>
@@ -13448,7 +15230,7 @@
 </file>
 
 <file path=customXml/itemProps1.xml><?xml version="1.0" encoding="utf-8"?>
-<ds:datastoreItem xmlns:ds="http://schemas.openxmlformats.org/officeDocument/2006/customXml" ds:itemID="{BD95BC2A-03F1-40B3-9053-0991F307363F}">
+<ds:datastoreItem xmlns:ds="http://schemas.openxmlformats.org/officeDocument/2006/customXml" ds:itemID="{2FAD4675-16F9-43E1-8BDC-3BB03EA83947}">
   <ds:schemaRefs>
     <ds:schemaRef ds:uri="http://schemas.openxmlformats.org/officeDocument/2006/bibliography"/>
   </ds:schemaRefs>

</xml_diff>